<commit_message>
:poop: made some edits
</commit_message>
<xml_diff>
--- a/resume-txt.docx
+++ b/resume-txt.docx
@@ -12,22 +12,1037 @@
           <w:noProof/>
         </w:rPr>
         <w:pict>
-          <v:shapetype id="_x0000_t120" coordsize="21600,21600" o:spt="120" path="m10800,qx,10800,10800,21600,21600,10800,10800,xe">
-            <v:path gradientshapeok="t" o:connecttype="custom" o:connectlocs="10800,0;3163,3163;0,10800;3163,18437;10800,21600;18437,18437;21600,10800;18437,3163" textboxrect="3163,3163,18437,18437"/>
-          </v:shapetype>
-          <v:shape id="_x0000_s1163" type="#_x0000_t120" style="position:absolute;margin-left:188.4pt;margin-top:92.5pt;width:7.15pt;height:7.7pt;z-index:251843584" fillcolor="#ffc000" stroked="f"/>
-        </w:pict>
-      </w:r>
-      <w:r>
-        <w:rPr>
-          <w:noProof/>
-        </w:rPr>
-        <w:pict>
           <v:shapetype id="_x0000_t202" coordsize="21600,21600" o:spt="202" path="m,l,21600r21600,l21600,xe">
             <v:stroke joinstyle="miter"/>
             <v:path gradientshapeok="t" o:connecttype="rect"/>
           </v:shapetype>
-          <v:shape id="_x0000_s1156" type="#_x0000_t202" style="position:absolute;margin-left:201.45pt;margin-top:88.05pt;width:393.7pt;height:111.45pt;z-index:251825152" filled="f" stroked="f">
+          <v:shape id="_x0000_s1038" type="#_x0000_t202" style="position:absolute;margin-left:220.6pt;margin-top:15.05pt;width:341.4pt;height:35.25pt;z-index:251661312" fillcolor="#0f243e [1615]" strokecolor="#0f243e [1615]">
+            <v:textbox style="mso-next-textbox:#_x0000_s1038">
+              <w:txbxContent>
+                <w:p>
+                  <w:pPr>
+                    <w:jc w:val="center"/>
+                    <w:rPr>
+                      <w:rFonts w:ascii="Bahnschrift SemiBold" w:hAnsi="Bahnschrift SemiBold"/>
+                      <w:color w:val="C6D9F1" w:themeColor="text2" w:themeTint="33"/>
+                      <w:sz w:val="40"/>
+                    </w:rPr>
+                  </w:pPr>
+                  <w:r>
+                    <w:rPr>
+                      <w:rFonts w:ascii="Bahnschrift SemiBold" w:hAnsi="Bahnschrift SemiBold"/>
+                      <w:color w:val="C6D9F1" w:themeColor="text2" w:themeTint="33"/>
+                      <w:sz w:val="40"/>
+                    </w:rPr>
+                    <w:t xml:space="preserve">| </w:t>
+                  </w:r>
+                  <w:r>
+                    <w:rPr>
+                      <w:rFonts w:ascii="Bahnschrift SemiBold" w:hAnsi="Bahnschrift SemiBold"/>
+                      <w:color w:val="C6D9F1" w:themeColor="text2" w:themeTint="33"/>
+                      <w:sz w:val="40"/>
+                    </w:rPr>
+                    <w:t>Full Stack Developer</w:t>
+                  </w:r>
+                  <w:r>
+                    <w:rPr>
+                      <w:rFonts w:ascii="Bahnschrift SemiBold" w:hAnsi="Bahnschrift SemiBold"/>
+                      <w:color w:val="C6D9F1" w:themeColor="text2" w:themeTint="33"/>
+                      <w:sz w:val="40"/>
+                    </w:rPr>
+                    <w:t xml:space="preserve"> | Freelancer</w:t>
+                  </w:r>
+                  <w:r>
+                    <w:rPr>
+                      <w:rFonts w:ascii="Bahnschrift SemiBold" w:hAnsi="Bahnschrift SemiBold"/>
+                      <w:color w:val="C6D9F1" w:themeColor="text2" w:themeTint="33"/>
+                      <w:sz w:val="40"/>
+                    </w:rPr>
+                    <w:t xml:space="preserve"> |</w:t>
+                  </w:r>
+                </w:p>
+              </w:txbxContent>
+            </v:textbox>
+          </v:shape>
+        </w:pict>
+      </w:r>
+      <w:r>
+        <w:rPr>
+          <w:noProof/>
+        </w:rPr>
+        <w:pict>
+          <v:shapetype id="_x0000_t120" coordsize="21600,21600" o:spt="120" path="m10800,qx,10800,10800,21600,21600,10800,10800,xe">
+            <v:path gradientshapeok="t" o:connecttype="custom" o:connectlocs="10800,0;3163,3163;0,10800;3163,18437;10800,21600;18437,18437;21600,10800;18437,3163" textboxrect="3163,3163,18437,18437"/>
+          </v:shapetype>
+          <v:shape id="_x0000_s1149" type="#_x0000_t120" style="position:absolute;margin-left:188.1pt;margin-top:823.2pt;width:7.3pt;height:7.7pt;z-index:251817984" fillcolor="#ffc000" stroked="f"/>
+        </w:pict>
+      </w:r>
+      <w:r>
+        <w:rPr>
+          <w:noProof/>
+        </w:rPr>
+        <w:drawing>
+          <wp:anchor distT="0" distB="0" distL="114300" distR="114300" simplePos="0" relativeHeight="251710464" behindDoc="0" locked="0" layoutInCell="1" allowOverlap="1">
+            <wp:simplePos x="0" y="0"/>
+            <wp:positionH relativeFrom="column">
+              <wp:posOffset>95250</wp:posOffset>
+            </wp:positionH>
+            <wp:positionV relativeFrom="paragraph">
+              <wp:posOffset>2819400</wp:posOffset>
+            </wp:positionV>
+            <wp:extent cx="231321" cy="304800"/>
+            <wp:effectExtent l="19050" t="0" r="0" b="0"/>
+            <wp:wrapNone/>
+            <wp:docPr id="23" name="Picture 4" descr="map-marker-alt-solid.png"/>
+            <wp:cNvGraphicFramePr>
+              <a:graphicFrameLocks xmlns:a="http://schemas.openxmlformats.org/drawingml/2006/main" noChangeAspect="1"/>
+            </wp:cNvGraphicFramePr>
+            <a:graphic xmlns:a="http://schemas.openxmlformats.org/drawingml/2006/main">
+              <a:graphicData uri="http://schemas.openxmlformats.org/drawingml/2006/picture">
+                <pic:pic xmlns:pic="http://schemas.openxmlformats.org/drawingml/2006/picture">
+                  <pic:nvPicPr>
+                    <pic:cNvPr id="0" name="map-marker-alt-solid.png"/>
+                    <pic:cNvPicPr/>
+                  </pic:nvPicPr>
+                  <pic:blipFill>
+                    <a:blip r:embed="rId6" cstate="print"/>
+                    <a:stretch>
+                      <a:fillRect/>
+                    </a:stretch>
+                  </pic:blipFill>
+                  <pic:spPr>
+                    <a:xfrm>
+                      <a:off x="0" y="0"/>
+                      <a:ext cx="231321" cy="304800"/>
+                    </a:xfrm>
+                    <a:prstGeom prst="rect">
+                      <a:avLst/>
+                    </a:prstGeom>
+                  </pic:spPr>
+                </pic:pic>
+              </a:graphicData>
+            </a:graphic>
+          </wp:anchor>
+        </w:drawing>
+      </w:r>
+      <w:r>
+        <w:rPr>
+          <w:noProof/>
+        </w:rPr>
+        <w:pict>
+          <v:shape id="_x0000_s1042" type="#_x0000_t202" style="position:absolute;margin-left:-6.75pt;margin-top:214pt;width:161.25pt;height:59.5pt;z-index:251664384;mso-position-horizontal-relative:text;mso-position-vertical-relative:text" filled="f" stroked="f" strokecolor="#e6aa03">
+            <v:textbox style="mso-next-textbox:#_x0000_s1042">
+              <w:txbxContent>
+                <w:p>
+                  <w:pPr>
+                    <w:pStyle w:val="ListParagraph"/>
+                    <w:numPr>
+                      <w:ilvl w:val="0"/>
+                      <w:numId w:val="14"/>
+                    </w:numPr>
+                    <w:rPr>
+                      <w:rFonts w:ascii="Bahnschrift SemiBold" w:hAnsi="Bahnschrift SemiBold"/>
+                      <w:b/>
+                      <w:color w:val="0F243E" w:themeColor="text2" w:themeShade="80"/>
+                      <w:sz w:val="26"/>
+                      <w:szCs w:val="26"/>
+                    </w:rPr>
+                  </w:pPr>
+                  <w:r>
+                    <w:rPr>
+                      <w:rFonts w:ascii="Bahnschrift SemiBold" w:hAnsi="Bahnschrift SemiBold"/>
+                      <w:b/>
+                      <w:color w:val="0F243E" w:themeColor="text2" w:themeShade="80"/>
+                      <w:sz w:val="26"/>
+                      <w:szCs w:val="26"/>
+                    </w:rPr>
+                    <w:t xml:space="preserve">Bell road, near Hotel 180 degree, Jeypore 764001 </w:t>
+                  </w:r>
+                </w:p>
+              </w:txbxContent>
+            </v:textbox>
+          </v:shape>
+        </w:pict>
+      </w:r>
+      <w:r>
+        <w:rPr>
+          <w:noProof/>
+        </w:rPr>
+        <w:drawing>
+          <wp:anchor distT="0" distB="0" distL="114300" distR="114300" simplePos="0" relativeHeight="251667456" behindDoc="0" locked="0" layoutInCell="1" allowOverlap="1">
+            <wp:simplePos x="0" y="0"/>
+            <wp:positionH relativeFrom="column">
+              <wp:posOffset>83820</wp:posOffset>
+            </wp:positionH>
+            <wp:positionV relativeFrom="paragraph">
+              <wp:posOffset>3482975</wp:posOffset>
+            </wp:positionV>
+            <wp:extent cx="252730" cy="271780"/>
+            <wp:effectExtent l="19050" t="0" r="0" b="0"/>
+            <wp:wrapTopAndBottom/>
+            <wp:docPr id="6" name="Picture 4" descr="map-marker-alt-solid.png">
+              <a:hlinkClick xmlns:a="http://schemas.openxmlformats.org/drawingml/2006/main" r:id="rId7"/>
+            </wp:docPr>
+            <wp:cNvGraphicFramePr>
+              <a:graphicFrameLocks xmlns:a="http://schemas.openxmlformats.org/drawingml/2006/main" noChangeAspect="1"/>
+            </wp:cNvGraphicFramePr>
+            <a:graphic xmlns:a="http://schemas.openxmlformats.org/drawingml/2006/main">
+              <a:graphicData uri="http://schemas.openxmlformats.org/drawingml/2006/picture">
+                <pic:pic xmlns:pic="http://schemas.openxmlformats.org/drawingml/2006/picture">
+                  <pic:nvPicPr>
+                    <pic:cNvPr id="0" name="map-marker-alt-solid.png"/>
+                    <pic:cNvPicPr/>
+                  </pic:nvPicPr>
+                  <pic:blipFill>
+                    <a:blip r:embed="rId8" cstate="print"/>
+                    <a:stretch>
+                      <a:fillRect/>
+                    </a:stretch>
+                  </pic:blipFill>
+                  <pic:spPr>
+                    <a:xfrm>
+                      <a:off x="0" y="0"/>
+                      <a:ext cx="252730" cy="271780"/>
+                    </a:xfrm>
+                    <a:prstGeom prst="rect">
+                      <a:avLst/>
+                    </a:prstGeom>
+                  </pic:spPr>
+                </pic:pic>
+              </a:graphicData>
+            </a:graphic>
+          </wp:anchor>
+        </w:drawing>
+      </w:r>
+      <w:r>
+        <w:rPr>
+          <w:noProof/>
+        </w:rPr>
+        <w:pict>
+          <v:shape id="_x0000_s1045" type="#_x0000_t202" style="position:absolute;margin-left:-7.9pt;margin-top:273.55pt;width:175.9pt;height:27.75pt;z-index:251668480;mso-position-horizontal-relative:text;mso-position-vertical-relative:text" filled="f" stroked="f" strokecolor="#e6aa03">
+            <v:textbox style="mso-next-textbox:#_x0000_s1045">
+              <w:txbxContent>
+                <w:p>
+                  <w:pPr>
+                    <w:pStyle w:val="ListParagraph"/>
+                    <w:numPr>
+                      <w:ilvl w:val="0"/>
+                      <w:numId w:val="15"/>
+                    </w:numPr>
+                    <w:rPr>
+                      <w:rFonts w:ascii="Bahnschrift SemiBold" w:hAnsi="Bahnschrift SemiBold"/>
+                      <w:b/>
+                      <w:color w:val="0F243E" w:themeColor="text2" w:themeShade="80"/>
+                      <w:sz w:val="26"/>
+                      <w:szCs w:val="26"/>
+                    </w:rPr>
+                  </w:pPr>
+                  <w:r>
+                    <w:t xml:space="preserve"> </w:t>
+                  </w:r>
+                  <w:hyperlink r:id="rId9" w:history="1">
+                    <w:r>
+                      <w:rPr>
+                        <w:rStyle w:val="Hyperlink"/>
+                        <w:rFonts w:ascii="Bahnschrift SemiBold" w:hAnsi="Bahnschrift SemiBold"/>
+                        <w:b/>
+                        <w:color w:val="0F243E" w:themeColor="text2" w:themeShade="80"/>
+                        <w:sz w:val="26"/>
+                        <w:szCs w:val="26"/>
+                        <w:u w:val="none"/>
+                      </w:rPr>
+                      <w:t>2019198@iiitdmj.ac.in</w:t>
+                    </w:r>
+                  </w:hyperlink>
+                </w:p>
+              </w:txbxContent>
+            </v:textbox>
+          </v:shape>
+        </w:pict>
+      </w:r>
+      <w:r>
+        <w:rPr>
+          <w:noProof/>
+        </w:rPr>
+        <w:pict>
+          <v:shape id="_x0000_s1168" type="#_x0000_t120" style="position:absolute;margin-left:188.25pt;margin-top:607.55pt;width:7.15pt;height:7.7pt;z-index:251847680;mso-position-horizontal-relative:text;mso-position-vertical-relative:text" fillcolor="#ffc000" stroked="f"/>
+        </w:pict>
+      </w:r>
+      <w:r>
+        <w:rPr>
+          <w:noProof/>
+        </w:rPr>
+        <w:pict>
+          <v:shape id="_x0000_s1143" type="#_x0000_t120" style="position:absolute;margin-left:188.25pt;margin-top:551.4pt;width:7.15pt;height:7.7pt;z-index:251811840;mso-position-horizontal-relative:text;mso-position-vertical-relative:text" fillcolor="#ffc000" stroked="f"/>
+        </w:pict>
+      </w:r>
+      <w:r>
+        <w:rPr>
+          <w:noProof/>
+        </w:rPr>
+        <w:pict>
+          <v:shape id="_x0000_s1139" type="#_x0000_t120" style="position:absolute;margin-left:188.25pt;margin-top:496.7pt;width:7.15pt;height:7.7pt;z-index:251807744;mso-position-horizontal-relative:text;mso-position-vertical-relative:text" fillcolor="#ffc000" stroked="f"/>
+        </w:pict>
+      </w:r>
+      <w:r>
+        <w:rPr>
+          <w:noProof/>
+        </w:rPr>
+        <w:pict>
+          <v:shape id="_x0000_s1163" type="#_x0000_t120" style="position:absolute;margin-left:188.4pt;margin-top:85.7pt;width:7.15pt;height:7.7pt;z-index:251843584;mso-position-horizontal-relative:text;mso-position-vertical-relative:text" fillcolor="#ffc000" stroked="f"/>
+        </w:pict>
+      </w:r>
+      <w:r>
+        <w:rPr>
+          <w:noProof/>
+        </w:rPr>
+        <w:pict>
+          <v:shape id="_x0000_s1165" type="#_x0000_t202" style="position:absolute;margin-left:505.75pt;margin-top:605.25pt;width:155pt;height:20.65pt;z-index:251844608;mso-position-horizontal-relative:text;mso-position-vertical-relative:text" filled="f" stroked="f">
+            <v:textbox style="mso-next-textbox:#_x0000_s1165">
+              <w:txbxContent>
+                <w:p>
+                  <w:pPr>
+                    <w:spacing w:after="0" w:line="240" w:lineRule="auto"/>
+                    <w:rPr>
+                      <w:rFonts w:ascii="Arial" w:hAnsi="Arial" w:cs="Arial"/>
+                      <w:color w:val="FFFFFF" w:themeColor="background1"/>
+                      <w:sz w:val="20"/>
+                      <w:szCs w:val="20"/>
+                    </w:rPr>
+                  </w:pPr>
+                  <w:r>
+                    <w:rPr>
+                      <w:rFonts w:ascii="Arial" w:hAnsi="Arial" w:cs="Arial"/>
+                      <w:color w:val="FFFFFF" w:themeColor="background1"/>
+                      <w:sz w:val="20"/>
+                      <w:szCs w:val="20"/>
+                    </w:rPr>
+                    <w:t>(</w:t>
+                  </w:r>
+                  <w:r>
+                    <w:rPr>
+                      <w:rFonts w:ascii="Arial" w:hAnsi="Arial" w:cs="Arial"/>
+                      <w:color w:val="FFFFFF" w:themeColor="background1"/>
+                      <w:sz w:val="20"/>
+                      <w:szCs w:val="20"/>
+                    </w:rPr>
+                    <w:t>September</w:t>
+                  </w:r>
+                  <w:r>
+                    <w:rPr>
+                      <w:rFonts w:ascii="Arial" w:hAnsi="Arial" w:cs="Arial"/>
+                      <w:color w:val="FFFFFF" w:themeColor="background1"/>
+                      <w:sz w:val="20"/>
+                      <w:szCs w:val="20"/>
+                    </w:rPr>
+                    <w:t xml:space="preserve"> 2021)</w:t>
+                  </w:r>
+                </w:p>
+              </w:txbxContent>
+            </v:textbox>
+          </v:shape>
+        </w:pict>
+      </w:r>
+      <w:r>
+        <w:rPr>
+          <w:noProof/>
+        </w:rPr>
+        <w:pict>
+          <v:shape id="_x0000_s1167" type="#_x0000_t202" style="position:absolute;margin-left:181.1pt;margin-top:618.5pt;width:422.65pt;height:36.6pt;z-index:251846656;mso-position-horizontal-relative:text;mso-position-vertical-relative:text" filled="f" stroked="f">
+            <v:textbox style="mso-next-textbox:#_x0000_s1167">
+              <w:txbxContent>
+                <w:p>
+                  <w:pPr>
+                    <w:pStyle w:val="ListParagraph"/>
+                    <w:numPr>
+                      <w:ilvl w:val="0"/>
+                      <w:numId w:val="9"/>
+                    </w:numPr>
+                  </w:pPr>
+                  <w:r>
+                    <w:rPr>
+                      <w:rFonts w:ascii="Arial" w:hAnsi="Arial" w:cs="Arial"/>
+                      <w:color w:val="FFFFFF" w:themeColor="background1"/>
+                      <w:sz w:val="20"/>
+                    </w:rPr>
+                    <w:t>S</w:t>
+                  </w:r>
+                  <w:r>
+                    <w:rPr>
+                      <w:rFonts w:ascii="Arial" w:hAnsi="Arial" w:cs="Arial"/>
+                      <w:color w:val="FFFFFF" w:themeColor="background1"/>
+                      <w:sz w:val="20"/>
+                    </w:rPr>
+                    <w:t xml:space="preserve">cholar subscription app </w:t>
+                  </w:r>
+                  <w:r>
+                    <w:rPr>
+                      <w:rFonts w:ascii="Arial" w:hAnsi="Arial" w:cs="Arial"/>
+                      <w:color w:val="FFFFFF" w:themeColor="background1"/>
+                      <w:sz w:val="20"/>
+                    </w:rPr>
+                    <w:t>where teachers can create plans and students can login to subscribe and, view classes</w:t>
+                  </w:r>
+                  <w:r>
+                    <w:rPr>
+                      <w:rFonts w:ascii="Arial" w:hAnsi="Arial" w:cs="Arial"/>
+                      <w:color w:val="FFFFFF" w:themeColor="background1"/>
+                      <w:sz w:val="20"/>
+                    </w:rPr>
+                    <w:t>.</w:t>
+                  </w:r>
+                  <w:r>
+                    <w:rPr>
+                      <w:rFonts w:ascii="Arial" w:hAnsi="Arial" w:cs="Arial"/>
+                      <w:color w:val="FFFFFF" w:themeColor="background1"/>
+                      <w:sz w:val="20"/>
+                    </w:rPr>
+                    <w:t xml:space="preserve"> Made with React, Razorpay and, hosted on Firebase </w:t>
+                  </w:r>
+                </w:p>
+              </w:txbxContent>
+            </v:textbox>
+          </v:shape>
+        </w:pict>
+      </w:r>
+      <w:r>
+        <w:rPr>
+          <w:noProof/>
+        </w:rPr>
+        <w:pict>
+          <v:shape id="_x0000_s1169" type="#_x0000_t202" style="position:absolute;margin-left:198.35pt;margin-top:601.15pt;width:230.25pt;height:23.7pt;z-index:251848704;mso-position-horizontal-relative:text;mso-position-vertical-relative:text" filled="f" stroked="f">
+            <v:textbox style="mso-next-textbox:#_x0000_s1169">
+              <w:txbxContent>
+                <w:p>
+                  <w:pPr>
+                    <w:rPr>
+                      <w:rFonts w:ascii="Bahnschrift SemiBold" w:hAnsi="Bahnschrift SemiBold"/>
+                      <w:color w:val="FFFFFF" w:themeColor="background1"/>
+                      <w:sz w:val="26"/>
+                      <w:szCs w:val="26"/>
+                      <w:u w:val="single"/>
+                    </w:rPr>
+                  </w:pPr>
+                  <w:hyperlink r:id="rId10" w:history="1">
+                    <w:r>
+                      <w:rPr>
+                        <w:rStyle w:val="Hyperlink"/>
+                        <w:rFonts w:ascii="Bahnschrift SemiBold" w:hAnsi="Bahnschrift SemiBold"/>
+                        <w:color w:val="FFFFFF" w:themeColor="background1"/>
+                        <w:sz w:val="26"/>
+                        <w:szCs w:val="26"/>
+                      </w:rPr>
+                      <w:t>Student Subscription</w:t>
+                    </w:r>
+                  </w:hyperlink>
+                </w:p>
+              </w:txbxContent>
+            </v:textbox>
+          </v:shape>
+        </w:pict>
+      </w:r>
+      <w:r>
+        <w:rPr>
+          <w:noProof/>
+        </w:rPr>
+        <w:pict>
+          <v:shape id="_x0000_s1142" type="#_x0000_t202" style="position:absolute;margin-left:180.45pt;margin-top:565.1pt;width:431.55pt;height:38.1pt;z-index:251810816;mso-position-horizontal-relative:text;mso-position-vertical-relative:text" filled="f" stroked="f">
+            <v:textbox style="mso-next-textbox:#_x0000_s1142">
+              <w:txbxContent>
+                <w:p>
+                  <w:pPr>
+                    <w:pStyle w:val="ListParagraph"/>
+                    <w:numPr>
+                      <w:ilvl w:val="0"/>
+                      <w:numId w:val="8"/>
+                    </w:numPr>
+                  </w:pPr>
+                  <w:r>
+                    <w:rPr>
+                      <w:rFonts w:ascii="Arial" w:hAnsi="Arial" w:cs="Arial"/>
+                      <w:color w:val="FFFFFF" w:themeColor="background1"/>
+                      <w:sz w:val="20"/>
+                    </w:rPr>
+                    <w:t>Teacher</w:t>
+                  </w:r>
+                  <w:r>
+                    <w:rPr>
+                      <w:rFonts w:ascii="Arial" w:hAnsi="Arial" w:cs="Arial"/>
+                      <w:color w:val="FFFFFF" w:themeColor="background1"/>
+                      <w:sz w:val="20"/>
+                    </w:rPr>
+                    <w:t xml:space="preserve"> creates a QR which expires within a minute and</w:t>
+                  </w:r>
+                  <w:r>
+                    <w:rPr>
+                      <w:rFonts w:ascii="Arial" w:hAnsi="Arial" w:cs="Arial"/>
+                      <w:color w:val="FFFFFF" w:themeColor="background1"/>
+                      <w:sz w:val="20"/>
+                    </w:rPr>
+                    <w:t xml:space="preserve"> </w:t>
+                  </w:r>
+                  <w:r>
+                    <w:rPr>
+                      <w:rFonts w:ascii="Arial" w:hAnsi="Arial" w:cs="Arial"/>
+                      <w:color w:val="FFFFFF" w:themeColor="background1"/>
+                      <w:sz w:val="20"/>
+                    </w:rPr>
+                    <w:t>students</w:t>
+                  </w:r>
+                  <w:r>
+                    <w:rPr>
+                      <w:rFonts w:ascii="Arial" w:hAnsi="Arial" w:cs="Arial"/>
+                      <w:color w:val="FFFFFF" w:themeColor="background1"/>
+                      <w:sz w:val="20"/>
+                    </w:rPr>
+                    <w:t xml:space="preserve"> need </w:t>
+                  </w:r>
+                  <w:r>
+                    <w:rPr>
+                      <w:rFonts w:ascii="Arial" w:hAnsi="Arial" w:cs="Arial"/>
+                      <w:color w:val="FFFFFF" w:themeColor="background1"/>
+                      <w:sz w:val="20"/>
+                    </w:rPr>
+                    <w:t>to scan that</w:t>
+                  </w:r>
+                  <w:r>
+                    <w:rPr>
+                      <w:rFonts w:ascii="Arial" w:hAnsi="Arial" w:cs="Arial"/>
+                      <w:color w:val="FFFFFF" w:themeColor="background1"/>
+                      <w:sz w:val="20"/>
+                    </w:rPr>
+                    <w:t xml:space="preserve"> QR to mark their attendance.</w:t>
+                  </w:r>
+                  <w:r>
+                    <w:rPr>
+                      <w:rFonts w:ascii="Arial" w:hAnsi="Arial" w:cs="Arial"/>
+                      <w:color w:val="FFFFFF" w:themeColor="background1"/>
+                      <w:sz w:val="20"/>
+                    </w:rPr>
+                    <w:t xml:space="preserve"> </w:t>
+                  </w:r>
+                  <w:r>
+                    <w:rPr>
+                      <w:rFonts w:ascii="Arial" w:hAnsi="Arial" w:cs="Arial"/>
+                      <w:color w:val="FFFFFF" w:themeColor="background1"/>
+                      <w:sz w:val="20"/>
+                    </w:rPr>
+                    <w:t xml:space="preserve">Made with React </w:t>
+                  </w:r>
+                  <w:r>
+                    <w:rPr>
+                      <w:rFonts w:ascii="Arial" w:hAnsi="Arial" w:cs="Arial"/>
+                      <w:color w:val="FFFFFF" w:themeColor="background1"/>
+                      <w:sz w:val="20"/>
+                    </w:rPr>
+                    <w:t>and hosted on</w:t>
+                  </w:r>
+                  <w:r>
+                    <w:rPr>
+                      <w:rFonts w:ascii="Arial" w:hAnsi="Arial" w:cs="Arial"/>
+                      <w:color w:val="FFFFFF" w:themeColor="background1"/>
+                      <w:sz w:val="20"/>
+                    </w:rPr>
+                    <w:t xml:space="preserve"> Firebase</w:t>
+                  </w:r>
+                  <w:r>
+                    <w:rPr>
+                      <w:rFonts w:ascii="Arial" w:hAnsi="Arial" w:cs="Arial"/>
+                      <w:color w:val="FFFFFF" w:themeColor="background1"/>
+                      <w:sz w:val="20"/>
+                    </w:rPr>
+                    <w:t>.</w:t>
+                  </w:r>
+                </w:p>
+              </w:txbxContent>
+            </v:textbox>
+          </v:shape>
+        </w:pict>
+      </w:r>
+      <w:r>
+        <w:rPr>
+          <w:noProof/>
+        </w:rPr>
+        <w:pict>
+          <v:shape id="_x0000_s1141" type="#_x0000_t202" style="position:absolute;margin-left:199.9pt;margin-top:545.85pt;width:230.25pt;height:23.7pt;z-index:251809792;mso-position-horizontal-relative:text;mso-position-vertical-relative:text" filled="f" stroked="f">
+            <v:textbox style="mso-next-textbox:#_x0000_s1141">
+              <w:txbxContent>
+                <w:p>
+                  <w:pPr>
+                    <w:rPr>
+                      <w:rFonts w:ascii="Bahnschrift SemiBold" w:hAnsi="Bahnschrift SemiBold"/>
+                      <w:color w:val="FFFFFF" w:themeColor="background1"/>
+                      <w:sz w:val="26"/>
+                      <w:szCs w:val="26"/>
+                      <w:u w:val="single"/>
+                    </w:rPr>
+                  </w:pPr>
+                  <w:hyperlink r:id="rId11" w:history="1">
+                    <w:r>
+                      <w:rPr>
+                        <w:rStyle w:val="Hyperlink"/>
+                        <w:rFonts w:ascii="Bahnschrift SemiBold" w:hAnsi="Bahnschrift SemiBold"/>
+                        <w:color w:val="FFFFFF" w:themeColor="background1"/>
+                        <w:sz w:val="26"/>
+                        <w:szCs w:val="26"/>
+                      </w:rPr>
+                      <w:t>QR Attendance System</w:t>
+                    </w:r>
+                  </w:hyperlink>
+                </w:p>
+              </w:txbxContent>
+            </v:textbox>
+          </v:shape>
+        </w:pict>
+      </w:r>
+      <w:r>
+        <w:rPr>
+          <w:noProof/>
+        </w:rPr>
+        <w:pict>
+          <v:shape id="_x0000_s1140" type="#_x0000_t202" style="position:absolute;margin-left:521.5pt;margin-top:549.75pt;width:155pt;height:20.65pt;z-index:251808768;mso-position-horizontal-relative:text;mso-position-vertical-relative:text" filled="f" stroked="f">
+            <v:textbox style="mso-next-textbox:#_x0000_s1140">
+              <w:txbxContent>
+                <w:p>
+                  <w:pPr>
+                    <w:spacing w:after="0" w:line="240" w:lineRule="auto"/>
+                    <w:rPr>
+                      <w:rFonts w:ascii="Arial" w:hAnsi="Arial" w:cs="Arial"/>
+                      <w:color w:val="FFFFFF" w:themeColor="background1"/>
+                      <w:sz w:val="20"/>
+                      <w:szCs w:val="20"/>
+                    </w:rPr>
+                  </w:pPr>
+                  <w:r>
+                    <w:rPr>
+                      <w:rFonts w:ascii="Arial" w:hAnsi="Arial" w:cs="Arial"/>
+                      <w:color w:val="FFFFFF" w:themeColor="background1"/>
+                      <w:sz w:val="20"/>
+                      <w:szCs w:val="20"/>
+                    </w:rPr>
+                    <w:t>(August 2021)</w:t>
+                  </w:r>
+                </w:p>
+              </w:txbxContent>
+            </v:textbox>
+          </v:shape>
+        </w:pict>
+      </w:r>
+      <w:r>
+        <w:rPr>
+          <w:noProof/>
+        </w:rPr>
+        <w:pict>
+          <v:shape id="_x0000_s1136" type="#_x0000_t202" style="position:absolute;margin-left:530.95pt;margin-top:493.45pt;width:155pt;height:20.65pt;z-index:251804672;mso-position-horizontal-relative:text;mso-position-vertical-relative:text" filled="f" stroked="f">
+            <v:textbox style="mso-next-textbox:#_x0000_s1136">
+              <w:txbxContent>
+                <w:p>
+                  <w:pPr>
+                    <w:spacing w:after="0" w:line="240" w:lineRule="auto"/>
+                    <w:rPr>
+                      <w:rFonts w:ascii="Arial" w:hAnsi="Arial" w:cs="Arial"/>
+                      <w:color w:val="FFFFFF" w:themeColor="background1"/>
+                      <w:sz w:val="20"/>
+                      <w:szCs w:val="20"/>
+                    </w:rPr>
+                  </w:pPr>
+                  <w:r>
+                    <w:rPr>
+                      <w:rFonts w:ascii="Arial" w:hAnsi="Arial" w:cs="Arial"/>
+                      <w:color w:val="FFFFFF" w:themeColor="background1"/>
+                      <w:sz w:val="20"/>
+                      <w:szCs w:val="20"/>
+                    </w:rPr>
+                    <w:t>(</w:t>
+                  </w:r>
+                  <w:r>
+                    <w:rPr>
+                      <w:rFonts w:ascii="Arial" w:hAnsi="Arial" w:cs="Arial"/>
+                      <w:color w:val="FFFFFF" w:themeColor="background1"/>
+                      <w:sz w:val="20"/>
+                      <w:szCs w:val="20"/>
+                    </w:rPr>
+                    <w:t>June</w:t>
+                  </w:r>
+                  <w:r>
+                    <w:rPr>
+                      <w:rFonts w:ascii="Arial" w:hAnsi="Arial" w:cs="Arial"/>
+                      <w:color w:val="FFFFFF" w:themeColor="background1"/>
+                      <w:sz w:val="20"/>
+                      <w:szCs w:val="20"/>
+                    </w:rPr>
+                    <w:t xml:space="preserve"> 2021)</w:t>
+                  </w:r>
+                </w:p>
+              </w:txbxContent>
+            </v:textbox>
+          </v:shape>
+        </w:pict>
+      </w:r>
+      <w:r>
+        <w:rPr>
+          <w:noProof/>
+        </w:rPr>
+        <w:pict>
+          <v:shape id="_x0000_s1138" type="#_x0000_t202" style="position:absolute;margin-left:182.65pt;margin-top:509.6pt;width:418.1pt;height:35.8pt;z-index:251806720;mso-position-horizontal-relative:text;mso-position-vertical-relative:text" filled="f" stroked="f">
+            <v:textbox style="mso-next-textbox:#_x0000_s1138">
+              <w:txbxContent>
+                <w:p>
+                  <w:pPr>
+                    <w:pStyle w:val="ListParagraph"/>
+                    <w:numPr>
+                      <w:ilvl w:val="0"/>
+                      <w:numId w:val="6"/>
+                    </w:numPr>
+                    <w:rPr>
+                      <w:rFonts w:ascii="Arial" w:hAnsi="Arial" w:cs="Arial"/>
+                      <w:color w:val="FFFFFF" w:themeColor="background1"/>
+                      <w:sz w:val="20"/>
+                    </w:rPr>
+                  </w:pPr>
+                  <w:r>
+                    <w:rPr>
+                      <w:rFonts w:ascii="Arial" w:hAnsi="Arial" w:cs="Arial"/>
+                      <w:color w:val="FFFFFF" w:themeColor="background1"/>
+                      <w:sz w:val="20"/>
+                    </w:rPr>
+                    <w:t>Drive clone where u</w:t>
+                  </w:r>
+                  <w:r>
+                    <w:rPr>
+                      <w:rFonts w:ascii="Arial" w:hAnsi="Arial" w:cs="Arial"/>
+                      <w:color w:val="FFFFFF" w:themeColor="background1"/>
+                      <w:sz w:val="20"/>
+                    </w:rPr>
+                    <w:t xml:space="preserve">sers can log in with their Google, Facebook, Github, or with custom email </w:t>
+                  </w:r>
+                  <w:r>
+                    <w:rPr>
+                      <w:rFonts w:ascii="Arial" w:hAnsi="Arial" w:cs="Arial"/>
+                      <w:color w:val="FFFFFF" w:themeColor="background1"/>
+                      <w:sz w:val="20"/>
+                    </w:rPr>
+                    <w:t xml:space="preserve">&amp; </w:t>
+                  </w:r>
+                  <w:r>
+                    <w:rPr>
+                      <w:rFonts w:ascii="Arial" w:hAnsi="Arial" w:cs="Arial"/>
+                      <w:color w:val="FFFFFF" w:themeColor="background1"/>
+                      <w:sz w:val="20"/>
+                    </w:rPr>
+                    <w:t>p</w:t>
+                  </w:r>
+                  <w:r>
+                    <w:rPr>
+                      <w:rFonts w:ascii="Arial" w:hAnsi="Arial" w:cs="Arial"/>
+                      <w:color w:val="FFFFFF" w:themeColor="background1"/>
+                      <w:sz w:val="20"/>
+                    </w:rPr>
+                    <w:t>assword</w:t>
+                  </w:r>
+                  <w:r>
+                    <w:rPr>
+                      <w:rFonts w:ascii="Arial" w:hAnsi="Arial" w:cs="Arial"/>
+                      <w:color w:val="FFFFFF" w:themeColor="background1"/>
+                      <w:sz w:val="20"/>
+                    </w:rPr>
+                    <w:t xml:space="preserve"> and upload files</w:t>
+                  </w:r>
+                  <w:r>
+                    <w:rPr>
+                      <w:rFonts w:ascii="Arial" w:hAnsi="Arial" w:cs="Arial"/>
+                      <w:color w:val="FFFFFF" w:themeColor="background1"/>
+                      <w:sz w:val="20"/>
+                    </w:rPr>
+                    <w:t xml:space="preserve">. </w:t>
+                  </w:r>
+                  <w:r>
+                    <w:rPr>
+                      <w:rFonts w:ascii="Arial" w:hAnsi="Arial" w:cs="Arial"/>
+                      <w:color w:val="FFFFFF" w:themeColor="background1"/>
+                      <w:sz w:val="20"/>
+                    </w:rPr>
+                    <w:t>Made with React, hosted on</w:t>
+                  </w:r>
+                  <w:r>
+                    <w:rPr>
+                      <w:rFonts w:ascii="Arial" w:hAnsi="Arial" w:cs="Arial"/>
+                      <w:color w:val="FFFFFF" w:themeColor="background1"/>
+                      <w:sz w:val="20"/>
+                    </w:rPr>
+                    <w:t xml:space="preserve"> F</w:t>
+                  </w:r>
+                  <w:r>
+                    <w:rPr>
+                      <w:rFonts w:ascii="Arial" w:hAnsi="Arial" w:cs="Arial"/>
+                      <w:color w:val="FFFFFF" w:themeColor="background1"/>
+                      <w:sz w:val="20"/>
+                    </w:rPr>
+                    <w:t>irebase.</w:t>
+                  </w:r>
+                </w:p>
+              </w:txbxContent>
+            </v:textbox>
+          </v:shape>
+        </w:pict>
+      </w:r>
+      <w:r>
+        <w:rPr>
+          <w:noProof/>
+        </w:rPr>
+        <w:pict>
+          <v:shape id="_x0000_s1137" type="#_x0000_t202" style="position:absolute;margin-left:199.9pt;margin-top:490pt;width:230.25pt;height:23.7pt;z-index:251805696;mso-position-horizontal-relative:text;mso-position-vertical-relative:text" filled="f" stroked="f">
+            <v:textbox style="mso-next-textbox:#_x0000_s1137">
+              <w:txbxContent>
+                <w:p>
+                  <w:pPr>
+                    <w:rPr>
+                      <w:rFonts w:ascii="Bahnschrift SemiBold" w:hAnsi="Bahnschrift SemiBold"/>
+                      <w:color w:val="FFFFFF" w:themeColor="background1"/>
+                      <w:sz w:val="26"/>
+                      <w:szCs w:val="26"/>
+                      <w:u w:val="single"/>
+                    </w:rPr>
+                  </w:pPr>
+                  <w:hyperlink r:id="rId12" w:history="1">
+                    <w:r>
+                      <w:rPr>
+                        <w:rStyle w:val="Hyperlink"/>
+                        <w:rFonts w:ascii="Bahnschrift SemiBold" w:hAnsi="Bahnschrift SemiBold"/>
+                        <w:color w:val="FFFFFF" w:themeColor="background1"/>
+                        <w:sz w:val="26"/>
+                        <w:szCs w:val="26"/>
+                      </w:rPr>
+                      <w:t>React Firebase Drive</w:t>
+                    </w:r>
+                  </w:hyperlink>
+                </w:p>
+              </w:txbxContent>
+            </v:textbox>
+          </v:shape>
+        </w:pict>
+      </w:r>
+      <w:r>
+        <w:rPr>
+          <w:noProof/>
+        </w:rPr>
+        <w:drawing>
+          <wp:anchor distT="0" distB="0" distL="114300" distR="114300" simplePos="0" relativeHeight="251852800" behindDoc="0" locked="0" layoutInCell="1" allowOverlap="1">
+            <wp:simplePos x="0" y="0"/>
+            <wp:positionH relativeFrom="column">
+              <wp:posOffset>2295719</wp:posOffset>
+            </wp:positionH>
+            <wp:positionV relativeFrom="paragraph">
+              <wp:posOffset>4142792</wp:posOffset>
+            </wp:positionV>
+            <wp:extent cx="298191" cy="242596"/>
+            <wp:effectExtent l="19050" t="0" r="6609" b="0"/>
+            <wp:wrapNone/>
+            <wp:docPr id="39" name="Picture 4" descr="map-marker-alt-solid.png"/>
+            <wp:cNvGraphicFramePr>
+              <a:graphicFrameLocks xmlns:a="http://schemas.openxmlformats.org/drawingml/2006/main" noChangeAspect="1"/>
+            </wp:cNvGraphicFramePr>
+            <a:graphic xmlns:a="http://schemas.openxmlformats.org/drawingml/2006/main">
+              <a:graphicData uri="http://schemas.openxmlformats.org/drawingml/2006/picture">
+                <pic:pic xmlns:pic="http://schemas.openxmlformats.org/drawingml/2006/picture">
+                  <pic:nvPicPr>
+                    <pic:cNvPr id="0" name="map-marker-alt-solid.png"/>
+                    <pic:cNvPicPr/>
+                  </pic:nvPicPr>
+                  <pic:blipFill>
+                    <a:blip r:embed="rId13" cstate="print"/>
+                    <a:stretch>
+                      <a:fillRect/>
+                    </a:stretch>
+                  </pic:blipFill>
+                  <pic:spPr>
+                    <a:xfrm>
+                      <a:off x="0" y="0"/>
+                      <a:ext cx="298191" cy="242596"/>
+                    </a:xfrm>
+                    <a:prstGeom prst="rect">
+                      <a:avLst/>
+                    </a:prstGeom>
+                  </pic:spPr>
+                </pic:pic>
+              </a:graphicData>
+            </a:graphic>
+          </wp:anchor>
+        </w:drawing>
+      </w:r>
+      <w:r>
+        <w:rPr>
+          <w:noProof/>
+        </w:rPr>
+        <w:drawing>
+          <wp:anchor distT="0" distB="0" distL="114300" distR="114300" simplePos="0" relativeHeight="251835392" behindDoc="0" locked="0" layoutInCell="1" allowOverlap="1">
+            <wp:simplePos x="0" y="0"/>
+            <wp:positionH relativeFrom="column">
+              <wp:posOffset>2295525</wp:posOffset>
+            </wp:positionH>
+            <wp:positionV relativeFrom="paragraph">
+              <wp:posOffset>2481580</wp:posOffset>
+            </wp:positionV>
+            <wp:extent cx="297815" cy="316865"/>
+            <wp:effectExtent l="19050" t="0" r="6985" b="0"/>
+            <wp:wrapNone/>
+            <wp:docPr id="32" name="Picture 4" descr="map-marker-alt-solid.png"/>
+            <wp:cNvGraphicFramePr>
+              <a:graphicFrameLocks xmlns:a="http://schemas.openxmlformats.org/drawingml/2006/main" noChangeAspect="1"/>
+            </wp:cNvGraphicFramePr>
+            <a:graphic xmlns:a="http://schemas.openxmlformats.org/drawingml/2006/main">
+              <a:graphicData uri="http://schemas.openxmlformats.org/drawingml/2006/picture">
+                <pic:pic xmlns:pic="http://schemas.openxmlformats.org/drawingml/2006/picture">
+                  <pic:nvPicPr>
+                    <pic:cNvPr id="0" name="map-marker-alt-solid.png"/>
+                    <pic:cNvPicPr/>
+                  </pic:nvPicPr>
+                  <pic:blipFill>
+                    <a:blip r:embed="rId14" cstate="print"/>
+                    <a:stretch>
+                      <a:fillRect/>
+                    </a:stretch>
+                  </pic:blipFill>
+                  <pic:spPr>
+                    <a:xfrm>
+                      <a:off x="0" y="0"/>
+                      <a:ext cx="297815" cy="316865"/>
+                    </a:xfrm>
+                    <a:prstGeom prst="rect">
+                      <a:avLst/>
+                    </a:prstGeom>
+                  </pic:spPr>
+                </pic:pic>
+              </a:graphicData>
+            </a:graphic>
+          </wp:anchor>
+        </w:drawing>
+      </w:r>
+      <w:r>
+        <w:rPr>
+          <w:noProof/>
+        </w:rPr>
+        <w:pict>
+          <v:shape id="_x0000_s1152" type="#_x0000_t120" style="position:absolute;margin-left:175.55pt;margin-top:394pt;width:29.5pt;height:29.8pt;z-index:251821056;mso-position-horizontal-relative:text;mso-position-vertical-relative:text"/>
+        </w:pict>
+      </w:r>
+      <w:r>
+        <w:rPr>
+          <w:noProof/>
+        </w:rPr>
+        <w:drawing>
+          <wp:anchor distT="0" distB="0" distL="114300" distR="114300" simplePos="0" relativeHeight="251837440" behindDoc="0" locked="0" layoutInCell="1" allowOverlap="1">
+            <wp:simplePos x="0" y="0"/>
+            <wp:positionH relativeFrom="column">
+              <wp:posOffset>2258397</wp:posOffset>
+            </wp:positionH>
+            <wp:positionV relativeFrom="paragraph">
+              <wp:posOffset>5019869</wp:posOffset>
+            </wp:positionV>
+            <wp:extent cx="354174" cy="429208"/>
+            <wp:effectExtent l="19050" t="0" r="0" b="0"/>
+            <wp:wrapNone/>
+            <wp:docPr id="34" name="Picture 4" descr="map-marker-alt-solid.png"/>
+            <wp:cNvGraphicFramePr>
+              <a:graphicFrameLocks xmlns:a="http://schemas.openxmlformats.org/drawingml/2006/main" noChangeAspect="1"/>
+            </wp:cNvGraphicFramePr>
+            <a:graphic xmlns:a="http://schemas.openxmlformats.org/drawingml/2006/main">
+              <a:graphicData uri="http://schemas.openxmlformats.org/drawingml/2006/picture">
+                <pic:pic xmlns:pic="http://schemas.openxmlformats.org/drawingml/2006/picture">
+                  <pic:nvPicPr>
+                    <pic:cNvPr id="0" name="map-marker-alt-solid.png"/>
+                    <pic:cNvPicPr/>
+                  </pic:nvPicPr>
+                  <pic:blipFill>
+                    <a:blip r:embed="rId15" cstate="print"/>
+                    <a:stretch>
+                      <a:fillRect/>
+                    </a:stretch>
+                  </pic:blipFill>
+                  <pic:spPr>
+                    <a:xfrm>
+                      <a:off x="0" y="0"/>
+                      <a:ext cx="354174" cy="429208"/>
+                    </a:xfrm>
+                    <a:prstGeom prst="rect">
+                      <a:avLst/>
+                    </a:prstGeom>
+                  </pic:spPr>
+                </pic:pic>
+              </a:graphicData>
+            </a:graphic>
+          </wp:anchor>
+        </w:drawing>
+      </w:r>
+      <w:r>
+        <w:rPr>
+          <w:noProof/>
+        </w:rPr>
+        <w:pict>
+          <v:shape id="_x0000_s1094" type="#_x0000_t202" style="position:absolute;margin-left:202.5pt;margin-top:393.25pt;width:156.75pt;height:33.75pt;z-index:251774976;mso-position-horizontal-relative:text;mso-position-vertical-relative:text" filled="f" fillcolor="#c6d9f1 [671]" stroked="f" strokecolor="#c6d9f1 [671]">
+            <v:shadow on="t" color="#0d0d0d [3069]" opacity=".5" offset="-6pt,-6pt"/>
+            <v:textbox style="mso-next-textbox:#_x0000_s1094">
+              <w:txbxContent>
+                <w:p>
+                  <w:pPr>
+                    <w:rPr>
+                      <w:rFonts w:ascii="Bahnschrift SemiBold" w:hAnsi="Bahnschrift SemiBold"/>
+                      <w:color w:val="FFFFFF" w:themeColor="background1"/>
+                      <w:sz w:val="40"/>
+                    </w:rPr>
+                  </w:pPr>
+                  <w:r>
+                    <w:rPr>
+                      <w:rFonts w:ascii="Bahnschrift SemiBold" w:hAnsi="Bahnschrift SemiBold"/>
+                      <w:color w:val="FFFFFF" w:themeColor="background1"/>
+                      <w:sz w:val="40"/>
+                    </w:rPr>
+                    <w:t>Projects</w:t>
+                  </w:r>
+                </w:p>
+              </w:txbxContent>
+            </v:textbox>
+          </v:shape>
+        </w:pict>
+      </w:r>
+      <w:r>
+        <w:rPr>
+          <w:noProof/>
+        </w:rPr>
+        <w:pict>
+          <v:shape id="_x0000_s1175" type="#_x0000_t202" style="position:absolute;margin-left:187.9pt;margin-top:318.9pt;width:199.85pt;height:33.75pt;z-index:251850752;mso-position-horizontal-relative:text;mso-position-vertical-relative:text" filled="f" fillcolor="#c6d9f1 [671]" stroked="f" strokecolor="#c6d9f1 [671]">
+            <v:shadow on="t" color="#0d0d0d [3069]" opacity=".5" offset="-6pt,-6pt"/>
+            <v:textbox style="mso-next-textbox:#_x0000_s1175">
+              <w:txbxContent>
+                <w:p>
+                  <w:pPr>
+                    <w:jc w:val="center"/>
+                    <w:rPr>
+                      <w:rFonts w:ascii="Bahnschrift SemiBold" w:hAnsi="Bahnschrift SemiBold"/>
+                      <w:color w:val="FFFFFF" w:themeColor="background1"/>
+                      <w:sz w:val="40"/>
+                    </w:rPr>
+                  </w:pPr>
+                  <w:r>
+                    <w:rPr>
+                      <w:rFonts w:ascii="Bahnschrift SemiBold" w:hAnsi="Bahnschrift SemiBold"/>
+                      <w:color w:val="FFFFFF" w:themeColor="background1"/>
+                      <w:sz w:val="40"/>
+                    </w:rPr>
+                    <w:t>Work Experience</w:t>
+                  </w:r>
+                </w:p>
+              </w:txbxContent>
+            </v:textbox>
+          </v:shape>
+        </w:pict>
+      </w:r>
+      <w:r>
+        <w:rPr>
+          <w:noProof/>
+        </w:rPr>
+        <w:pict>
+          <v:shape id="_x0000_s1156" type="#_x0000_t202" style="position:absolute;margin-left:201.45pt;margin-top:82.25pt;width:393.7pt;height:111.45pt;z-index:251825152;mso-position-horizontal-relative:text;mso-position-vertical-relative:text" filled="f" stroked="f">
             <v:textbox style="mso-next-textbox:#_x0000_s1156">
               <w:txbxContent>
                 <w:p>
@@ -169,8 +1184,164 @@
         <w:rPr>
           <w:noProof/>
         </w:rPr>
+        <w:drawing>
+          <wp:anchor distT="0" distB="0" distL="114300" distR="114300" simplePos="0" relativeHeight="251841536" behindDoc="0" locked="0" layoutInCell="1" allowOverlap="1">
+            <wp:simplePos x="0" y="0"/>
+            <wp:positionH relativeFrom="column">
+              <wp:posOffset>800100</wp:posOffset>
+            </wp:positionH>
+            <wp:positionV relativeFrom="paragraph">
+              <wp:posOffset>114300</wp:posOffset>
+            </wp:positionV>
+            <wp:extent cx="731520" cy="864235"/>
+            <wp:effectExtent l="38100" t="0" r="11430" b="240665"/>
+            <wp:wrapNone/>
+            <wp:docPr id="38" name="Picture 4" descr="map-marker-alt-solid.png"/>
+            <wp:cNvGraphicFramePr>
+              <a:graphicFrameLocks xmlns:a="http://schemas.openxmlformats.org/drawingml/2006/main" noChangeAspect="1"/>
+            </wp:cNvGraphicFramePr>
+            <a:graphic xmlns:a="http://schemas.openxmlformats.org/drawingml/2006/main">
+              <a:graphicData uri="http://schemas.openxmlformats.org/drawingml/2006/picture">
+                <pic:pic xmlns:pic="http://schemas.openxmlformats.org/drawingml/2006/picture">
+                  <pic:nvPicPr>
+                    <pic:cNvPr id="0" name="map-marker-alt-solid.png"/>
+                    <pic:cNvPicPr/>
+                  </pic:nvPicPr>
+                  <pic:blipFill>
+                    <a:blip r:embed="rId16" cstate="print"/>
+                    <a:stretch>
+                      <a:fillRect/>
+                    </a:stretch>
+                  </pic:blipFill>
+                  <pic:spPr>
+                    <a:xfrm>
+                      <a:off x="0" y="0"/>
+                      <a:ext cx="731520" cy="864235"/>
+                    </a:xfrm>
+                    <a:prstGeom prst="roundRect">
+                      <a:avLst>
+                        <a:gd name="adj" fmla="val 8594"/>
+                      </a:avLst>
+                    </a:prstGeom>
+                    <a:solidFill>
+                      <a:srgbClr val="FFFFFF">
+                        <a:shade val="85000"/>
+                      </a:srgbClr>
+                    </a:solidFill>
+                    <a:ln>
+                      <a:noFill/>
+                    </a:ln>
+                    <a:effectLst>
+                      <a:reflection blurRad="12700" stA="38000" endPos="28000" dist="5000" dir="5400000" sy="-100000" algn="bl" rotWithShape="0"/>
+                    </a:effectLst>
+                  </pic:spPr>
+                </pic:pic>
+              </a:graphicData>
+            </a:graphic>
+          </wp:anchor>
+        </w:drawing>
+      </w:r>
+      <w:r>
+        <w:rPr>
+          <w:noProof/>
+        </w:rPr>
         <w:pict>
-          <v:shape id="_x0000_s1151" type="#_x0000_t120" style="position:absolute;margin-left:176.25pt;margin-top:53.25pt;width:29.5pt;height:29.8pt;z-index:251820032"/>
+          <v:shape id="_x0000_s1036" type="#_x0000_t202" style="position:absolute;margin-left:-2.25pt;margin-top:76pt;width:186.75pt;height:71.25pt;z-index:251659264;mso-position-horizontal-relative:text;mso-position-vertical-relative:text" fillcolor="#0f243e [1615]" strokecolor="#0f243e [1615]">
+            <v:textbox style="mso-next-textbox:#_x0000_s1036">
+              <w:txbxContent>
+                <w:p>
+                  <w:pPr>
+                    <w:spacing w:after="0" w:line="240" w:lineRule="auto"/>
+                    <w:jc w:val="center"/>
+                    <w:rPr>
+                      <w:rFonts w:ascii="Bahnschrift SemiBold" w:hAnsi="Bahnschrift SemiBold"/>
+                      <w:color w:val="FFFFFF" w:themeColor="background1"/>
+                      <w:sz w:val="56"/>
+                      <w:szCs w:val="50"/>
+                    </w:rPr>
+                  </w:pPr>
+                  <w:r>
+                    <w:rPr>
+                      <w:rFonts w:ascii="Bahnschrift SemiBold" w:hAnsi="Bahnschrift SemiBold"/>
+                      <w:color w:val="FFFFFF" w:themeColor="background1"/>
+                      <w:sz w:val="56"/>
+                      <w:szCs w:val="50"/>
+                    </w:rPr>
+                    <w:t>Allam</w:t>
+                  </w:r>
+                  <w:r>
+                    <w:rPr>
+                      <w:rFonts w:ascii="Bahnschrift SemiBold" w:hAnsi="Bahnschrift SemiBold"/>
+                      <w:color w:val="FFFFFF" w:themeColor="background1"/>
+                      <w:sz w:val="56"/>
+                      <w:szCs w:val="50"/>
+                    </w:rPr>
+                    <w:t xml:space="preserve"> </w:t>
+                  </w:r>
+                </w:p>
+                <w:p>
+                  <w:pPr>
+                    <w:spacing w:after="0"/>
+                    <w:jc w:val="center"/>
+                    <w:rPr>
+                      <w:rFonts w:ascii="Bahnschrift SemiBold" w:hAnsi="Bahnschrift SemiBold"/>
+                      <w:color w:val="FFFFFF" w:themeColor="background1"/>
+                      <w:sz w:val="56"/>
+                      <w:szCs w:val="50"/>
+                    </w:rPr>
+                  </w:pPr>
+                  <w:r>
+                    <w:rPr>
+                      <w:rFonts w:ascii="Bahnschrift SemiBold" w:hAnsi="Bahnschrift SemiBold"/>
+                      <w:color w:val="FFFFFF" w:themeColor="background1"/>
+                      <w:sz w:val="56"/>
+                      <w:szCs w:val="50"/>
+                    </w:rPr>
+                    <w:t>Nikhil Sai</w:t>
+                  </w:r>
+                </w:p>
+              </w:txbxContent>
+            </v:textbox>
+          </v:shape>
+        </w:pict>
+      </w:r>
+      <w:r>
+        <w:rPr>
+          <w:noProof/>
+        </w:rPr>
+        <w:pict>
+          <v:shape id="_x0000_s1162" type="#_x0000_t202" style="position:absolute;margin-left:-.7pt;margin-top:145.55pt;width:184.5pt;height:22.9pt;z-index:251842560;mso-position-horizontal-relative:text;mso-position-vertical-relative:text" filled="f" stroked="f">
+            <v:textbox style="mso-next-textbox:#_x0000_s1162">
+              <w:txbxContent>
+                <w:p>
+                  <w:pPr>
+                    <w:jc w:val="center"/>
+                    <w:rPr>
+                      <w:rFonts w:ascii="Bahnschrift SemiBold" w:hAnsi="Bahnschrift SemiBold" w:cs="Arial"/>
+                      <w:color w:val="C6D9F1" w:themeColor="text2" w:themeTint="33"/>
+                      <w:sz w:val="28"/>
+                    </w:rPr>
+                  </w:pPr>
+                  <w:r>
+                    <w:rPr>
+                      <w:rFonts w:ascii="Bahnschrift SemiBold" w:hAnsi="Bahnschrift SemiBold" w:cs="Arial"/>
+                      <w:color w:val="C6D9F1" w:themeColor="text2" w:themeTint="33"/>
+                      <w:sz w:val="28"/>
+                    </w:rPr>
+                    <w:t>Believe | Build | Deploy</w:t>
+                  </w:r>
+                </w:p>
+              </w:txbxContent>
+            </v:textbox>
+          </v:shape>
+        </w:pict>
+      </w:r>
+      <w:r>
+        <w:rPr>
+          <w:noProof/>
+        </w:rPr>
+        <w:pict>
+          <v:shape id="_x0000_s1151" type="#_x0000_t120" style="position:absolute;margin-left:176.25pt;margin-top:53.25pt;width:29.5pt;height:29.8pt;z-index:251820032;mso-position-horizontal-relative:text;mso-position-vertical-relative:text"/>
         </w:pict>
       </w:r>
       <w:r>
@@ -201,7 +1372,7 @@
                     <pic:cNvPicPr/>
                   </pic:nvPicPr>
                   <pic:blipFill>
-                    <a:blip r:embed="rId6" cstate="print"/>
+                    <a:blip r:embed="rId17" cstate="print"/>
                     <a:stretch>
                       <a:fillRect/>
                     </a:stretch>
@@ -257,54 +1428,6 @@
         <w:rPr>
           <w:noProof/>
         </w:rPr>
-        <w:drawing>
-          <wp:anchor distT="0" distB="0" distL="114300" distR="114300" simplePos="0" relativeHeight="251835392" behindDoc="0" locked="0" layoutInCell="1" allowOverlap="1">
-            <wp:simplePos x="0" y="0"/>
-            <wp:positionH relativeFrom="column">
-              <wp:posOffset>2286000</wp:posOffset>
-            </wp:positionH>
-            <wp:positionV relativeFrom="paragraph">
-              <wp:posOffset>2476500</wp:posOffset>
-            </wp:positionV>
-            <wp:extent cx="304800" cy="323850"/>
-            <wp:effectExtent l="19050" t="0" r="0" b="0"/>
-            <wp:wrapNone/>
-            <wp:docPr id="32" name="Picture 4" descr="map-marker-alt-solid.png"/>
-            <wp:cNvGraphicFramePr>
-              <a:graphicFrameLocks xmlns:a="http://schemas.openxmlformats.org/drawingml/2006/main" noChangeAspect="1"/>
-            </wp:cNvGraphicFramePr>
-            <a:graphic xmlns:a="http://schemas.openxmlformats.org/drawingml/2006/main">
-              <a:graphicData uri="http://schemas.openxmlformats.org/drawingml/2006/picture">
-                <pic:pic xmlns:pic="http://schemas.openxmlformats.org/drawingml/2006/picture">
-                  <pic:nvPicPr>
-                    <pic:cNvPr id="0" name="map-marker-alt-solid.png"/>
-                    <pic:cNvPicPr/>
-                  </pic:nvPicPr>
-                  <pic:blipFill>
-                    <a:blip r:embed="rId7" cstate="print"/>
-                    <a:stretch>
-                      <a:fillRect/>
-                    </a:stretch>
-                  </pic:blipFill>
-                  <pic:spPr>
-                    <a:xfrm>
-                      <a:off x="0" y="0"/>
-                      <a:ext cx="304800" cy="323850"/>
-                    </a:xfrm>
-                    <a:prstGeom prst="rect">
-                      <a:avLst/>
-                    </a:prstGeom>
-                  </pic:spPr>
-                </pic:pic>
-              </a:graphicData>
-            </a:graphic>
-          </wp:anchor>
-        </w:drawing>
-      </w:r>
-      <w:r>
-        <w:rPr>
-          <w:noProof/>
-        </w:rPr>
         <w:pict>
           <v:shape id="_x0000_s1150" type="#_x0000_t120" style="position:absolute;margin-left:177.75pt;margin-top:194.45pt;width:29.5pt;height:29.8pt;z-index:251819008;mso-position-horizontal-relative:text;mso-position-vertical-relative:text"/>
         </w:pict>
@@ -719,7 +1842,25 @@
                       <w:sz w:val="20"/>
                       <w:szCs w:val="20"/>
                     </w:rPr>
-                    <w:t xml:space="preserve"> at IIITDM Jabalpur with CPI 8.1</w:t>
+                    <w:t xml:space="preserve"> at IIITDM Jabalpur with CPI </w:t>
+                  </w:r>
+                  <w:r>
+                    <w:rPr>
+                      <w:rFonts w:ascii="Arial" w:hAnsi="Arial" w:cs="Arial"/>
+                      <w:color w:val="FFFFFF" w:themeColor="background1"/>
+                      <w:sz w:val="20"/>
+                      <w:szCs w:val="20"/>
+                    </w:rPr>
+                    <w:t xml:space="preserve"> </w:t>
+                  </w:r>
+                  <w:r>
+                    <w:rPr>
+                      <w:rFonts w:ascii="Arial" w:hAnsi="Arial" w:cs="Arial"/>
+                      <w:color w:val="FFFFFF" w:themeColor="background1"/>
+                      <w:sz w:val="20"/>
+                      <w:szCs w:val="20"/>
+                    </w:rPr>
+                    <w:t>8.1</w:t>
                   </w:r>
                 </w:p>
               </w:txbxContent>
@@ -771,57 +1912,6 @@
                       <w:szCs w:val="20"/>
                     </w:rPr>
                     <w:t xml:space="preserve"> 2020)</w:t>
-                  </w:r>
-                </w:p>
-              </w:txbxContent>
-            </v:textbox>
-          </v:shape>
-        </w:pict>
-      </w:r>
-      <w:r>
-        <w:rPr>
-          <w:noProof/>
-        </w:rPr>
-        <w:pict>
-          <v:shape id="_x0000_s1136" type="#_x0000_t202" style="position:absolute;margin-left:530.95pt;margin-top:497.8pt;width:155pt;height:20.65pt;z-index:251804672;mso-position-horizontal-relative:text;mso-position-vertical-relative:text" filled="f" stroked="f">
-            <v:textbox style="mso-next-textbox:#_x0000_s1136">
-              <w:txbxContent>
-                <w:p>
-                  <w:pPr>
-                    <w:spacing w:after="0" w:line="240" w:lineRule="auto"/>
-                    <w:rPr>
-                      <w:rFonts w:ascii="Arial" w:hAnsi="Arial" w:cs="Arial"/>
-                      <w:color w:val="FFFFFF" w:themeColor="background1"/>
-                      <w:sz w:val="20"/>
-                      <w:szCs w:val="20"/>
-                    </w:rPr>
-                  </w:pPr>
-                  <w:r>
-                    <w:rPr>
-                      <w:rFonts w:ascii="Arial" w:hAnsi="Arial" w:cs="Arial"/>
-                      <w:color w:val="FFFFFF" w:themeColor="background1"/>
-                      <w:sz w:val="20"/>
-                      <w:szCs w:val="20"/>
-                    </w:rPr>
-                    <w:t>(</w:t>
-                  </w:r>
-                  <w:r>
-                    <w:rPr>
-                      <w:rFonts w:ascii="Arial" w:hAnsi="Arial" w:cs="Arial"/>
-                      <w:color w:val="FFFFFF" w:themeColor="background1"/>
-                      <w:sz w:val="20"/>
-                      <w:szCs w:val="20"/>
-                    </w:rPr>
-                    <w:t>June</w:t>
-                  </w:r>
-                  <w:r>
-                    <w:rPr>
-                      <w:rFonts w:ascii="Arial" w:hAnsi="Arial" w:cs="Arial"/>
-                      <w:color w:val="FFFFFF" w:themeColor="background1"/>
-                      <w:sz w:val="20"/>
-                      <w:szCs w:val="20"/>
-                    </w:rPr>
-                    <w:t xml:space="preserve"> 2021)</w:t>
                   </w:r>
                 </w:p>
               </w:txbxContent>
@@ -860,7 +1950,7 @@
                     </w:rPr>
                     <w:t xml:space="preserve">Freelancing at </w:t>
                   </w:r>
-                  <w:hyperlink r:id="rId8" w:history="1">
+                  <w:hyperlink r:id="rId18" w:history="1">
                     <w:proofErr w:type="spellStart"/>
                     <w:r>
                       <w:rPr>
@@ -883,7 +1973,8 @@
                     </w:rPr>
                     <w:t xml:space="preserve"> and </w:t>
                   </w:r>
-                  <w:hyperlink r:id="rId9" w:history="1">
+                  <w:hyperlink r:id="rId19" w:history="1">
+                    <w:proofErr w:type="spellStart"/>
                     <w:r>
                       <w:rPr>
                         <w:rStyle w:val="Hyperlink"/>
@@ -894,6 +1985,7 @@
                       </w:rPr>
                       <w:t>Fiverr</w:t>
                     </w:r>
+                    <w:proofErr w:type="spellEnd"/>
                   </w:hyperlink>
                 </w:p>
                 <w:p>
@@ -932,117 +2024,6 @@
         <w:rPr>
           <w:noProof/>
         </w:rPr>
-        <w:drawing>
-          <wp:anchor distT="0" distB="0" distL="114300" distR="114300" simplePos="0" relativeHeight="251852800" behindDoc="0" locked="0" layoutInCell="1" allowOverlap="1">
-            <wp:simplePos x="0" y="0"/>
-            <wp:positionH relativeFrom="column">
-              <wp:posOffset>2286000</wp:posOffset>
-            </wp:positionH>
-            <wp:positionV relativeFrom="paragraph">
-              <wp:posOffset>4143375</wp:posOffset>
-            </wp:positionV>
-            <wp:extent cx="304800" cy="238125"/>
-            <wp:effectExtent l="19050" t="0" r="0" b="0"/>
-            <wp:wrapNone/>
-            <wp:docPr id="39" name="Picture 4" descr="map-marker-alt-solid.png"/>
-            <wp:cNvGraphicFramePr>
-              <a:graphicFrameLocks xmlns:a="http://schemas.openxmlformats.org/drawingml/2006/main" noChangeAspect="1"/>
-            </wp:cNvGraphicFramePr>
-            <a:graphic xmlns:a="http://schemas.openxmlformats.org/drawingml/2006/main">
-              <a:graphicData uri="http://schemas.openxmlformats.org/drawingml/2006/picture">
-                <pic:pic xmlns:pic="http://schemas.openxmlformats.org/drawingml/2006/picture">
-                  <pic:nvPicPr>
-                    <pic:cNvPr id="0" name="map-marker-alt-solid.png"/>
-                    <pic:cNvPicPr/>
-                  </pic:nvPicPr>
-                  <pic:blipFill>
-                    <a:blip r:embed="rId10" cstate="print"/>
-                    <a:stretch>
-                      <a:fillRect/>
-                    </a:stretch>
-                  </pic:blipFill>
-                  <pic:spPr>
-                    <a:xfrm>
-                      <a:off x="0" y="0"/>
-                      <a:ext cx="304800" cy="238125"/>
-                    </a:xfrm>
-                    <a:prstGeom prst="rect">
-                      <a:avLst/>
-                    </a:prstGeom>
-                  </pic:spPr>
-                </pic:pic>
-              </a:graphicData>
-            </a:graphic>
-          </wp:anchor>
-        </w:drawing>
-      </w:r>
-      <w:r>
-        <w:rPr>
-          <w:noProof/>
-        </w:rPr>
-        <w:pict>
-          <v:shape id="_x0000_s1175" type="#_x0000_t202" style="position:absolute;margin-left:187.9pt;margin-top:317.45pt;width:199.85pt;height:33.75pt;z-index:251850752;mso-position-horizontal-relative:text;mso-position-vertical-relative:text" filled="f" fillcolor="#c6d9f1 [671]" stroked="f" strokecolor="#c6d9f1 [671]">
-            <v:shadow on="t" color="#0d0d0d [3069]" opacity=".5" offset="-6pt,-6pt"/>
-            <v:textbox style="mso-next-textbox:#_x0000_s1175">
-              <w:txbxContent>
-                <w:p>
-                  <w:pPr>
-                    <w:jc w:val="center"/>
-                    <w:rPr>
-                      <w:rFonts w:ascii="Bahnschrift SemiBold" w:hAnsi="Bahnschrift SemiBold"/>
-                      <w:color w:val="FFFFFF" w:themeColor="background1"/>
-                      <w:sz w:val="40"/>
-                    </w:rPr>
-                  </w:pPr>
-                  <w:r>
-                    <w:rPr>
-                      <w:rFonts w:ascii="Bahnschrift SemiBold" w:hAnsi="Bahnschrift SemiBold"/>
-                      <w:color w:val="FFFFFF" w:themeColor="background1"/>
-                      <w:sz w:val="40"/>
-                    </w:rPr>
-                    <w:t>Work Experience</w:t>
-                  </w:r>
-                </w:p>
-              </w:txbxContent>
-            </v:textbox>
-          </v:shape>
-        </w:pict>
-      </w:r>
-      <w:r>
-        <w:rPr>
-          <w:noProof/>
-        </w:rPr>
-        <w:pict>
-          <v:shape id="_x0000_s1094" type="#_x0000_t202" style="position:absolute;margin-left:202.5pt;margin-top:390.35pt;width:156.75pt;height:33.75pt;z-index:251774976;mso-position-horizontal-relative:text;mso-position-vertical-relative:text" filled="f" fillcolor="#c6d9f1 [671]" stroked="f" strokecolor="#c6d9f1 [671]">
-            <v:shadow on="t" color="#0d0d0d [3069]" opacity=".5" offset="-6pt,-6pt"/>
-            <v:textbox style="mso-next-textbox:#_x0000_s1094">
-              <w:txbxContent>
-                <w:p>
-                  <w:pPr>
-                    <w:rPr>
-                      <w:rFonts w:ascii="Bahnschrift SemiBold" w:hAnsi="Bahnschrift SemiBold"/>
-                      <w:color w:val="FFFFFF" w:themeColor="background1"/>
-                      <w:sz w:val="40"/>
-                    </w:rPr>
-                  </w:pPr>
-                  <w:r>
-                    <w:rPr>
-                      <w:rFonts w:ascii="Bahnschrift SemiBold" w:hAnsi="Bahnschrift SemiBold"/>
-                      <w:color w:val="FFFFFF" w:themeColor="background1"/>
-                      <w:sz w:val="40"/>
-                    </w:rPr>
-                    <w:t>Projects</w:t>
-                  </w:r>
-                </w:p>
-              </w:txbxContent>
-            </v:textbox>
-          </v:shape>
-        </w:pict>
-      </w:r>
-      <w:r>
-        <w:rPr>
-          <w:noProof/>
-        </w:rPr>
         <w:pict>
           <v:shape id="_x0000_s1177" type="#_x0000_t202" style="position:absolute;margin-left:202.9pt;margin-top:345.1pt;width:230.25pt;height:23.7pt;z-index:251853824;mso-position-horizontal-relative:text;mso-position-vertical-relative:text" filled="f" stroked="f">
             <v:textbox style="mso-next-textbox:#_x0000_s1177">
@@ -1075,148 +2056,8 @@
         <w:rPr>
           <w:noProof/>
         </w:rPr>
-        <w:drawing>
-          <wp:anchor distT="0" distB="0" distL="114300" distR="114300" simplePos="0" relativeHeight="251837440" behindDoc="0" locked="0" layoutInCell="1" allowOverlap="1">
-            <wp:simplePos x="0" y="0"/>
-            <wp:positionH relativeFrom="column">
-              <wp:posOffset>2266950</wp:posOffset>
-            </wp:positionH>
-            <wp:positionV relativeFrom="paragraph">
-              <wp:posOffset>4981575</wp:posOffset>
-            </wp:positionV>
-            <wp:extent cx="361950" cy="438150"/>
-            <wp:effectExtent l="19050" t="0" r="0" b="0"/>
-            <wp:wrapNone/>
-            <wp:docPr id="34" name="Picture 4" descr="map-marker-alt-solid.png"/>
-            <wp:cNvGraphicFramePr>
-              <a:graphicFrameLocks xmlns:a="http://schemas.openxmlformats.org/drawingml/2006/main" noChangeAspect="1"/>
-            </wp:cNvGraphicFramePr>
-            <a:graphic xmlns:a="http://schemas.openxmlformats.org/drawingml/2006/main">
-              <a:graphicData uri="http://schemas.openxmlformats.org/drawingml/2006/picture">
-                <pic:pic xmlns:pic="http://schemas.openxmlformats.org/drawingml/2006/picture">
-                  <pic:nvPicPr>
-                    <pic:cNvPr id="0" name="map-marker-alt-solid.png"/>
-                    <pic:cNvPicPr/>
-                  </pic:nvPicPr>
-                  <pic:blipFill>
-                    <a:blip r:embed="rId11" cstate="print"/>
-                    <a:stretch>
-                      <a:fillRect/>
-                    </a:stretch>
-                  </pic:blipFill>
-                  <pic:spPr>
-                    <a:xfrm>
-                      <a:off x="0" y="0"/>
-                      <a:ext cx="361950" cy="438150"/>
-                    </a:xfrm>
-                    <a:prstGeom prst="rect">
-                      <a:avLst/>
-                    </a:prstGeom>
-                  </pic:spPr>
-                </pic:pic>
-              </a:graphicData>
-            </a:graphic>
-          </wp:anchor>
-        </w:drawing>
-      </w:r>
-      <w:r>
-        <w:rPr>
-          <w:noProof/>
-        </w:rPr>
-        <w:pict>
-          <v:shape id="_x0000_s1152" type="#_x0000_t120" style="position:absolute;margin-left:177pt;margin-top:391.1pt;width:29.5pt;height:29.8pt;z-index:251821056;mso-position-horizontal-relative:text;mso-position-vertical-relative:text"/>
-        </w:pict>
-      </w:r>
-      <w:r>
-        <w:rPr>
-          <w:noProof/>
-        </w:rPr>
         <w:pict>
           <v:shape id="_x0000_s1133" type="#_x0000_t120" style="position:absolute;margin-left:188.25pt;margin-top:428.85pt;width:7.15pt;height:7.7pt;z-index:251803648;mso-position-horizontal-relative:text;mso-position-vertical-relative:text" fillcolor="#ffc000" stroked="f"/>
-        </w:pict>
-      </w:r>
-      <w:r>
-        <w:rPr>
-          <w:noProof/>
-        </w:rPr>
-        <w:pict>
-          <v:shape id="_x0000_s1165" type="#_x0000_t202" style="position:absolute;margin-left:505.75pt;margin-top:611.05pt;width:155pt;height:20.65pt;z-index:251844608;mso-position-horizontal-relative:text;mso-position-vertical-relative:text" filled="f" stroked="f">
-            <v:textbox style="mso-next-textbox:#_x0000_s1165">
-              <w:txbxContent>
-                <w:p>
-                  <w:pPr>
-                    <w:spacing w:after="0" w:line="240" w:lineRule="auto"/>
-                    <w:rPr>
-                      <w:rFonts w:ascii="Arial" w:hAnsi="Arial" w:cs="Arial"/>
-                      <w:color w:val="FFFFFF" w:themeColor="background1"/>
-                      <w:sz w:val="20"/>
-                      <w:szCs w:val="20"/>
-                    </w:rPr>
-                  </w:pPr>
-                  <w:r>
-                    <w:rPr>
-                      <w:rFonts w:ascii="Arial" w:hAnsi="Arial" w:cs="Arial"/>
-                      <w:color w:val="FFFFFF" w:themeColor="background1"/>
-                      <w:sz w:val="20"/>
-                      <w:szCs w:val="20"/>
-                    </w:rPr>
-                    <w:t>(</w:t>
-                  </w:r>
-                  <w:r>
-                    <w:rPr>
-                      <w:rFonts w:ascii="Arial" w:hAnsi="Arial" w:cs="Arial"/>
-                      <w:color w:val="FFFFFF" w:themeColor="background1"/>
-                      <w:sz w:val="20"/>
-                      <w:szCs w:val="20"/>
-                    </w:rPr>
-                    <w:t>September</w:t>
-                  </w:r>
-                  <w:r>
-                    <w:rPr>
-                      <w:rFonts w:ascii="Arial" w:hAnsi="Arial" w:cs="Arial"/>
-                      <w:color w:val="FFFFFF" w:themeColor="background1"/>
-                      <w:sz w:val="20"/>
-                      <w:szCs w:val="20"/>
-                    </w:rPr>
-                    <w:t xml:space="preserve"> 2021)</w:t>
-                  </w:r>
-                </w:p>
-              </w:txbxContent>
-            </v:textbox>
-          </v:shape>
-        </w:pict>
-      </w:r>
-      <w:r>
-        <w:rPr>
-          <w:noProof/>
-        </w:rPr>
-        <w:pict>
-          <v:shape id="_x0000_s1140" type="#_x0000_t202" style="position:absolute;margin-left:521.5pt;margin-top:555.55pt;width:155pt;height:20.65pt;z-index:251808768;mso-position-horizontal-relative:text;mso-position-vertical-relative:text" filled="f" stroked="f">
-            <v:textbox style="mso-next-textbox:#_x0000_s1140">
-              <w:txbxContent>
-                <w:p>
-                  <w:pPr>
-                    <w:spacing w:after="0" w:line="240" w:lineRule="auto"/>
-                    <w:rPr>
-                      <w:rFonts w:ascii="Arial" w:hAnsi="Arial" w:cs="Arial"/>
-                      <w:color w:val="FFFFFF" w:themeColor="background1"/>
-                      <w:sz w:val="20"/>
-                      <w:szCs w:val="20"/>
-                    </w:rPr>
-                  </w:pPr>
-                  <w:r>
-                    <w:rPr>
-                      <w:rFonts w:ascii="Arial" w:hAnsi="Arial" w:cs="Arial"/>
-                      <w:color w:val="FFFFFF" w:themeColor="background1"/>
-                      <w:sz w:val="20"/>
-                      <w:szCs w:val="20"/>
-                    </w:rPr>
-                    <w:t>(August 2021)</w:t>
-                  </w:r>
-                </w:p>
-              </w:txbxContent>
-            </v:textbox>
-          </v:shape>
         </w:pict>
       </w:r>
       <w:r>
@@ -1237,7 +2078,7 @@
                       <w:u w:val="single"/>
                     </w:rPr>
                   </w:pPr>
-                  <w:hyperlink r:id="rId12" w:history="1">
+                  <w:hyperlink r:id="rId20" w:history="1">
                     <w:r>
                       <w:rPr>
                         <w:rStyle w:val="Hyperlink"/>
@@ -1425,471 +2266,6 @@
           <w:noProof/>
         </w:rPr>
         <w:pict>
-          <v:shape id="_x0000_s1139" type="#_x0000_t120" style="position:absolute;margin-left:188.25pt;margin-top:500.95pt;width:7.15pt;height:7.7pt;z-index:251807744;mso-position-horizontal-relative:text;mso-position-vertical-relative:text" fillcolor="#ffc000" stroked="f"/>
-        </w:pict>
-      </w:r>
-      <w:r>
-        <w:rPr>
-          <w:noProof/>
-        </w:rPr>
-        <w:pict>
-          <v:shape id="_x0000_s1143" type="#_x0000_t120" style="position:absolute;margin-left:188.25pt;margin-top:558.2pt;width:7.15pt;height:7.7pt;z-index:251811840;mso-position-horizontal-relative:text;mso-position-vertical-relative:text" fillcolor="#ffc000" stroked="f"/>
-        </w:pict>
-      </w:r>
-      <w:r>
-        <w:rPr>
-          <w:noProof/>
-        </w:rPr>
-        <w:pict>
-          <v:shape id="_x0000_s1168" type="#_x0000_t120" style="position:absolute;margin-left:188.25pt;margin-top:615.2pt;width:7.15pt;height:7.7pt;z-index:251847680;mso-position-horizontal-relative:text;mso-position-vertical-relative:text" fillcolor="#ffc000" stroked="f"/>
-        </w:pict>
-      </w:r>
-      <w:r>
-        <w:rPr>
-          <w:noProof/>
-        </w:rPr>
-        <w:pict>
-          <v:shape id="_x0000_s1169" type="#_x0000_t202" style="position:absolute;margin-left:198.35pt;margin-top:608.4pt;width:230.25pt;height:23.7pt;z-index:251848704;mso-position-horizontal-relative:text;mso-position-vertical-relative:text" filled="f" stroked="f">
-            <v:textbox style="mso-next-textbox:#_x0000_s1169">
-              <w:txbxContent>
-                <w:p>
-                  <w:pPr>
-                    <w:rPr>
-                      <w:rFonts w:ascii="Bahnschrift SemiBold" w:hAnsi="Bahnschrift SemiBold"/>
-                      <w:color w:val="FFFFFF" w:themeColor="background1"/>
-                      <w:sz w:val="26"/>
-                      <w:szCs w:val="26"/>
-                      <w:u w:val="single"/>
-                    </w:rPr>
-                  </w:pPr>
-                  <w:hyperlink r:id="rId13" w:history="1">
-                    <w:r>
-                      <w:rPr>
-                        <w:rStyle w:val="Hyperlink"/>
-                        <w:rFonts w:ascii="Bahnschrift SemiBold" w:hAnsi="Bahnschrift SemiBold"/>
-                        <w:color w:val="FFFFFF" w:themeColor="background1"/>
-                        <w:sz w:val="26"/>
-                        <w:szCs w:val="26"/>
-                      </w:rPr>
-                      <w:t>Student Subscription</w:t>
-                    </w:r>
-                  </w:hyperlink>
-                </w:p>
-              </w:txbxContent>
-            </v:textbox>
-          </v:shape>
-        </w:pict>
-      </w:r>
-      <w:r>
-        <w:rPr>
-          <w:noProof/>
-        </w:rPr>
-        <w:pict>
-          <v:shape id="_x0000_s1141" type="#_x0000_t202" style="position:absolute;margin-left:199.9pt;margin-top:551.65pt;width:230.25pt;height:23.7pt;z-index:251809792;mso-position-horizontal-relative:text;mso-position-vertical-relative:text" filled="f" stroked="f">
-            <v:textbox style="mso-next-textbox:#_x0000_s1141">
-              <w:txbxContent>
-                <w:p>
-                  <w:pPr>
-                    <w:rPr>
-                      <w:rFonts w:ascii="Bahnschrift SemiBold" w:hAnsi="Bahnschrift SemiBold"/>
-                      <w:color w:val="FFFFFF" w:themeColor="background1"/>
-                      <w:sz w:val="26"/>
-                      <w:szCs w:val="26"/>
-                      <w:u w:val="single"/>
-                    </w:rPr>
-                  </w:pPr>
-                  <w:hyperlink r:id="rId14" w:history="1">
-                    <w:r>
-                      <w:rPr>
-                        <w:rStyle w:val="Hyperlink"/>
-                        <w:rFonts w:ascii="Bahnschrift SemiBold" w:hAnsi="Bahnschrift SemiBold"/>
-                        <w:color w:val="FFFFFF" w:themeColor="background1"/>
-                        <w:sz w:val="26"/>
-                        <w:szCs w:val="26"/>
-                      </w:rPr>
-                      <w:t>QR Attendance System</w:t>
-                    </w:r>
-                  </w:hyperlink>
-                </w:p>
-              </w:txbxContent>
-            </v:textbox>
-          </v:shape>
-        </w:pict>
-      </w:r>
-      <w:r>
-        <w:rPr>
-          <w:noProof/>
-        </w:rPr>
-        <w:pict>
-          <v:shape id="_x0000_s1137" type="#_x0000_t202" style="position:absolute;margin-left:199.9pt;margin-top:494.35pt;width:230.25pt;height:23.7pt;z-index:251805696;mso-position-horizontal-relative:text;mso-position-vertical-relative:text" filled="f" stroked="f">
-            <v:textbox style="mso-next-textbox:#_x0000_s1137">
-              <w:txbxContent>
-                <w:p>
-                  <w:pPr>
-                    <w:rPr>
-                      <w:rFonts w:ascii="Bahnschrift SemiBold" w:hAnsi="Bahnschrift SemiBold"/>
-                      <w:color w:val="FFFFFF" w:themeColor="background1"/>
-                      <w:sz w:val="26"/>
-                      <w:szCs w:val="26"/>
-                      <w:u w:val="single"/>
-                    </w:rPr>
-                  </w:pPr>
-                  <w:hyperlink r:id="rId15" w:history="1">
-                    <w:r>
-                      <w:rPr>
-                        <w:rStyle w:val="Hyperlink"/>
-                        <w:rFonts w:ascii="Bahnschrift SemiBold" w:hAnsi="Bahnschrift SemiBold"/>
-                        <w:color w:val="FFFFFF" w:themeColor="background1"/>
-                        <w:sz w:val="26"/>
-                        <w:szCs w:val="26"/>
-                      </w:rPr>
-                      <w:t>React Firebase Drive</w:t>
-                    </w:r>
-                  </w:hyperlink>
-                </w:p>
-              </w:txbxContent>
-            </v:textbox>
-          </v:shape>
-        </w:pict>
-      </w:r>
-      <w:r>
-        <w:rPr>
-          <w:noProof/>
-        </w:rPr>
-        <w:pict>
-          <v:shape id="_x0000_s1138" type="#_x0000_t202" style="position:absolute;margin-left:182.65pt;margin-top:513.95pt;width:418.1pt;height:35.8pt;z-index:251806720;mso-position-horizontal-relative:text;mso-position-vertical-relative:text" filled="f" stroked="f">
-            <v:textbox style="mso-next-textbox:#_x0000_s1138">
-              <w:txbxContent>
-                <w:p>
-                  <w:pPr>
-                    <w:pStyle w:val="ListParagraph"/>
-                    <w:numPr>
-                      <w:ilvl w:val="0"/>
-                      <w:numId w:val="6"/>
-                    </w:numPr>
-                    <w:rPr>
-                      <w:rFonts w:ascii="Arial" w:hAnsi="Arial" w:cs="Arial"/>
-                      <w:color w:val="FFFFFF" w:themeColor="background1"/>
-                      <w:sz w:val="20"/>
-                    </w:rPr>
-                  </w:pPr>
-                  <w:r>
-                    <w:rPr>
-                      <w:rFonts w:ascii="Arial" w:hAnsi="Arial" w:cs="Arial"/>
-                      <w:color w:val="FFFFFF" w:themeColor="background1"/>
-                      <w:sz w:val="20"/>
-                    </w:rPr>
-                    <w:t>Drive clone where u</w:t>
-                  </w:r>
-                  <w:r>
-                    <w:rPr>
-                      <w:rFonts w:ascii="Arial" w:hAnsi="Arial" w:cs="Arial"/>
-                      <w:color w:val="FFFFFF" w:themeColor="background1"/>
-                      <w:sz w:val="20"/>
-                    </w:rPr>
-                    <w:t xml:space="preserve">sers can log in with their Google, Facebook, Github, or with custom email </w:t>
-                  </w:r>
-                  <w:r>
-                    <w:rPr>
-                      <w:rFonts w:ascii="Arial" w:hAnsi="Arial" w:cs="Arial"/>
-                      <w:color w:val="FFFFFF" w:themeColor="background1"/>
-                      <w:sz w:val="20"/>
-                    </w:rPr>
-                    <w:t xml:space="preserve">&amp; </w:t>
-                  </w:r>
-                  <w:r>
-                    <w:rPr>
-                      <w:rFonts w:ascii="Arial" w:hAnsi="Arial" w:cs="Arial"/>
-                      <w:color w:val="FFFFFF" w:themeColor="background1"/>
-                      <w:sz w:val="20"/>
-                    </w:rPr>
-                    <w:t>p</w:t>
-                  </w:r>
-                  <w:r>
-                    <w:rPr>
-                      <w:rFonts w:ascii="Arial" w:hAnsi="Arial" w:cs="Arial"/>
-                      <w:color w:val="FFFFFF" w:themeColor="background1"/>
-                      <w:sz w:val="20"/>
-                    </w:rPr>
-                    <w:t>assword</w:t>
-                  </w:r>
-                  <w:r>
-                    <w:rPr>
-                      <w:rFonts w:ascii="Arial" w:hAnsi="Arial" w:cs="Arial"/>
-                      <w:color w:val="FFFFFF" w:themeColor="background1"/>
-                      <w:sz w:val="20"/>
-                    </w:rPr>
-                    <w:t xml:space="preserve"> and upload files</w:t>
-                  </w:r>
-                  <w:r>
-                    <w:rPr>
-                      <w:rFonts w:ascii="Arial" w:hAnsi="Arial" w:cs="Arial"/>
-                      <w:color w:val="FFFFFF" w:themeColor="background1"/>
-                      <w:sz w:val="20"/>
-                    </w:rPr>
-                    <w:t xml:space="preserve">. </w:t>
-                  </w:r>
-                  <w:r>
-                    <w:rPr>
-                      <w:rFonts w:ascii="Arial" w:hAnsi="Arial" w:cs="Arial"/>
-                      <w:color w:val="FFFFFF" w:themeColor="background1"/>
-                      <w:sz w:val="20"/>
-                    </w:rPr>
-                    <w:t>Made with React, hosted on</w:t>
-                  </w:r>
-                  <w:r>
-                    <w:rPr>
-                      <w:rFonts w:ascii="Arial" w:hAnsi="Arial" w:cs="Arial"/>
-                      <w:color w:val="FFFFFF" w:themeColor="background1"/>
-                      <w:sz w:val="20"/>
-                    </w:rPr>
-                    <w:t xml:space="preserve"> F</w:t>
-                  </w:r>
-                  <w:r>
-                    <w:rPr>
-                      <w:rFonts w:ascii="Arial" w:hAnsi="Arial" w:cs="Arial"/>
-                      <w:color w:val="FFFFFF" w:themeColor="background1"/>
-                      <w:sz w:val="20"/>
-                    </w:rPr>
-                    <w:t>irebase.</w:t>
-                  </w:r>
-                </w:p>
-              </w:txbxContent>
-            </v:textbox>
-          </v:shape>
-        </w:pict>
-      </w:r>
-      <w:r>
-        <w:rPr>
-          <w:noProof/>
-        </w:rPr>
-        <w:pict>
-          <v:shape id="_x0000_s1142" type="#_x0000_t202" style="position:absolute;margin-left:180.45pt;margin-top:570.9pt;width:431.55pt;height:38.1pt;z-index:251810816;mso-position-horizontal-relative:text;mso-position-vertical-relative:text" filled="f" stroked="f">
-            <v:textbox style="mso-next-textbox:#_x0000_s1142">
-              <w:txbxContent>
-                <w:p>
-                  <w:pPr>
-                    <w:pStyle w:val="ListParagraph"/>
-                    <w:numPr>
-                      <w:ilvl w:val="0"/>
-                      <w:numId w:val="8"/>
-                    </w:numPr>
-                  </w:pPr>
-                  <w:r>
-                    <w:rPr>
-                      <w:rFonts w:ascii="Arial" w:hAnsi="Arial" w:cs="Arial"/>
-                      <w:color w:val="FFFFFF" w:themeColor="background1"/>
-                      <w:sz w:val="20"/>
-                    </w:rPr>
-                    <w:t>Teacher</w:t>
-                  </w:r>
-                  <w:r>
-                    <w:rPr>
-                      <w:rFonts w:ascii="Arial" w:hAnsi="Arial" w:cs="Arial"/>
-                      <w:color w:val="FFFFFF" w:themeColor="background1"/>
-                      <w:sz w:val="20"/>
-                    </w:rPr>
-                    <w:t xml:space="preserve"> creates a QR which expires within a minute and</w:t>
-                  </w:r>
-                  <w:r>
-                    <w:rPr>
-                      <w:rFonts w:ascii="Arial" w:hAnsi="Arial" w:cs="Arial"/>
-                      <w:color w:val="FFFFFF" w:themeColor="background1"/>
-                      <w:sz w:val="20"/>
-                    </w:rPr>
-                    <w:t xml:space="preserve"> </w:t>
-                  </w:r>
-                  <w:r>
-                    <w:rPr>
-                      <w:rFonts w:ascii="Arial" w:hAnsi="Arial" w:cs="Arial"/>
-                      <w:color w:val="FFFFFF" w:themeColor="background1"/>
-                      <w:sz w:val="20"/>
-                    </w:rPr>
-                    <w:t>students</w:t>
-                  </w:r>
-                  <w:r>
-                    <w:rPr>
-                      <w:rFonts w:ascii="Arial" w:hAnsi="Arial" w:cs="Arial"/>
-                      <w:color w:val="FFFFFF" w:themeColor="background1"/>
-                      <w:sz w:val="20"/>
-                    </w:rPr>
-                    <w:t xml:space="preserve"> need </w:t>
-                  </w:r>
-                  <w:r>
-                    <w:rPr>
-                      <w:rFonts w:ascii="Arial" w:hAnsi="Arial" w:cs="Arial"/>
-                      <w:color w:val="FFFFFF" w:themeColor="background1"/>
-                      <w:sz w:val="20"/>
-                    </w:rPr>
-                    <w:t>to scan that</w:t>
-                  </w:r>
-                  <w:r>
-                    <w:rPr>
-                      <w:rFonts w:ascii="Arial" w:hAnsi="Arial" w:cs="Arial"/>
-                      <w:color w:val="FFFFFF" w:themeColor="background1"/>
-                      <w:sz w:val="20"/>
-                    </w:rPr>
-                    <w:t xml:space="preserve"> QR to mark their attendance.</w:t>
-                  </w:r>
-                  <w:r>
-                    <w:rPr>
-                      <w:rFonts w:ascii="Arial" w:hAnsi="Arial" w:cs="Arial"/>
-                      <w:color w:val="FFFFFF" w:themeColor="background1"/>
-                      <w:sz w:val="20"/>
-                    </w:rPr>
-                    <w:t xml:space="preserve"> </w:t>
-                  </w:r>
-                  <w:r>
-                    <w:rPr>
-                      <w:rFonts w:ascii="Arial" w:hAnsi="Arial" w:cs="Arial"/>
-                      <w:color w:val="FFFFFF" w:themeColor="background1"/>
-                      <w:sz w:val="20"/>
-                    </w:rPr>
-                    <w:t xml:space="preserve">Made with React </w:t>
-                  </w:r>
-                  <w:r>
-                    <w:rPr>
-                      <w:rFonts w:ascii="Arial" w:hAnsi="Arial" w:cs="Arial"/>
-                      <w:color w:val="FFFFFF" w:themeColor="background1"/>
-                      <w:sz w:val="20"/>
-                    </w:rPr>
-                    <w:t>and hosted on</w:t>
-                  </w:r>
-                  <w:r>
-                    <w:rPr>
-                      <w:rFonts w:ascii="Arial" w:hAnsi="Arial" w:cs="Arial"/>
-                      <w:color w:val="FFFFFF" w:themeColor="background1"/>
-                      <w:sz w:val="20"/>
-                    </w:rPr>
-                    <w:t xml:space="preserve"> Firebase</w:t>
-                  </w:r>
-                  <w:r>
-                    <w:rPr>
-                      <w:rFonts w:ascii="Arial" w:hAnsi="Arial" w:cs="Arial"/>
-                      <w:color w:val="FFFFFF" w:themeColor="background1"/>
-                      <w:sz w:val="20"/>
-                    </w:rPr>
-                    <w:t>.</w:t>
-                  </w:r>
-                </w:p>
-              </w:txbxContent>
-            </v:textbox>
-          </v:shape>
-        </w:pict>
-      </w:r>
-      <w:r>
-        <w:rPr>
-          <w:noProof/>
-        </w:rPr>
-        <w:pict>
-          <v:shape id="_x0000_s1167" type="#_x0000_t202" style="position:absolute;margin-left:181.1pt;margin-top:628.65pt;width:422.65pt;height:36.6pt;z-index:251846656;mso-position-horizontal-relative:text;mso-position-vertical-relative:text" filled="f" stroked="f">
-            <v:textbox style="mso-next-textbox:#_x0000_s1167">
-              <w:txbxContent>
-                <w:p>
-                  <w:pPr>
-                    <w:pStyle w:val="ListParagraph"/>
-                    <w:numPr>
-                      <w:ilvl w:val="0"/>
-                      <w:numId w:val="9"/>
-                    </w:numPr>
-                  </w:pPr>
-                  <w:r>
-                    <w:rPr>
-                      <w:rFonts w:ascii="Arial" w:hAnsi="Arial" w:cs="Arial"/>
-                      <w:color w:val="FFFFFF" w:themeColor="background1"/>
-                      <w:sz w:val="20"/>
-                    </w:rPr>
-                    <w:t>S</w:t>
-                  </w:r>
-                  <w:r>
-                    <w:rPr>
-                      <w:rFonts w:ascii="Arial" w:hAnsi="Arial" w:cs="Arial"/>
-                      <w:color w:val="FFFFFF" w:themeColor="background1"/>
-                      <w:sz w:val="20"/>
-                    </w:rPr>
-                    <w:t xml:space="preserve">cholar subscription app </w:t>
-                  </w:r>
-                  <w:r>
-                    <w:rPr>
-                      <w:rFonts w:ascii="Arial" w:hAnsi="Arial" w:cs="Arial"/>
-                      <w:color w:val="FFFFFF" w:themeColor="background1"/>
-                      <w:sz w:val="20"/>
-                    </w:rPr>
-                    <w:t>where teachers can create plans and students can login to subscribe and, view classes</w:t>
-                  </w:r>
-                  <w:r>
-                    <w:rPr>
-                      <w:rFonts w:ascii="Arial" w:hAnsi="Arial" w:cs="Arial"/>
-                      <w:color w:val="FFFFFF" w:themeColor="background1"/>
-                      <w:sz w:val="20"/>
-                    </w:rPr>
-                    <w:t>.</w:t>
-                  </w:r>
-                  <w:r>
-                    <w:rPr>
-                      <w:rFonts w:ascii="Arial" w:hAnsi="Arial" w:cs="Arial"/>
-                      <w:color w:val="FFFFFF" w:themeColor="background1"/>
-                      <w:sz w:val="20"/>
-                    </w:rPr>
-                    <w:t xml:space="preserve"> Made with React, Razorpay and, hosted on Firebase </w:t>
-                  </w:r>
-                </w:p>
-              </w:txbxContent>
-            </v:textbox>
-          </v:shape>
-        </w:pict>
-      </w:r>
-      <w:r>
-        <w:rPr>
-          <w:noProof/>
-        </w:rPr>
-        <w:pict>
-          <v:shape id="_x0000_s1045" type="#_x0000_t202" style="position:absolute;margin-left:-7.9pt;margin-top:262.5pt;width:175.9pt;height:27.75pt;z-index:251668480;mso-position-horizontal-relative:text;mso-position-vertical-relative:text" filled="f" stroked="f" strokecolor="#e6aa03">
-            <v:textbox style="mso-next-textbox:#_x0000_s1045">
-              <w:txbxContent>
-                <w:p>
-                  <w:pPr>
-                    <w:pStyle w:val="ListParagraph"/>
-                    <w:numPr>
-                      <w:ilvl w:val="0"/>
-                      <w:numId w:val="15"/>
-                    </w:numPr>
-                    <w:rPr>
-                      <w:rFonts w:ascii="Bahnschrift SemiBold" w:hAnsi="Bahnschrift SemiBold"/>
-                      <w:b/>
-                      <w:color w:val="0F243E" w:themeColor="text2" w:themeShade="80"/>
-                      <w:sz w:val="26"/>
-                      <w:szCs w:val="26"/>
-                    </w:rPr>
-                  </w:pPr>
-                  <w:r>
-                    <w:t xml:space="preserve"> </w:t>
-                  </w:r>
-                  <w:hyperlink r:id="rId16" w:history="1">
-                    <w:r>
-                      <w:rPr>
-                        <w:rStyle w:val="Hyperlink"/>
-                        <w:rFonts w:ascii="Bahnschrift SemiBold" w:hAnsi="Bahnschrift SemiBold"/>
-                        <w:b/>
-                        <w:color w:val="0F243E" w:themeColor="text2" w:themeShade="80"/>
-                        <w:sz w:val="26"/>
-                        <w:szCs w:val="26"/>
-                        <w:u w:val="none"/>
-                      </w:rPr>
-                      <w:t>2019198@iiitdmj.ac.in</w:t>
-                    </w:r>
-                  </w:hyperlink>
-                </w:p>
-              </w:txbxContent>
-            </v:textbox>
-          </v:shape>
-        </w:pict>
-      </w:r>
-      <w:r>
-        <w:rPr>
-          <w:noProof/>
-        </w:rPr>
-        <w:pict>
           <v:shape id="_x0000_s1048" type="#_x0000_t202" style="position:absolute;margin-left:-6.75pt;margin-top:330pt;width:174.75pt;height:23.25pt;z-index:251672576;mso-position-horizontal-relative:text;mso-position-vertical-relative:text" filled="f" stroked="f" strokecolor="#e6aa03">
             <v:textbox style="mso-next-textbox:#_x0000_s1048">
               <w:txbxContent>
@@ -1908,7 +2284,7 @@
                       <w:szCs w:val="26"/>
                     </w:rPr>
                   </w:pPr>
-                  <w:hyperlink r:id="rId17" w:history="1">
+                  <w:hyperlink r:id="rId21" w:history="1">
                     <w:r>
                       <w:rPr>
                         <w:rStyle w:val="Hyperlink"/>
@@ -1981,95 +2357,6 @@
         <w:rPr>
           <w:noProof/>
         </w:rPr>
-        <w:drawing>
-          <wp:anchor distT="0" distB="0" distL="114300" distR="114300" simplePos="0" relativeHeight="251667456" behindDoc="0" locked="0" layoutInCell="1" allowOverlap="1">
-            <wp:simplePos x="0" y="0"/>
-            <wp:positionH relativeFrom="column">
-              <wp:posOffset>85725</wp:posOffset>
-            </wp:positionH>
-            <wp:positionV relativeFrom="paragraph">
-              <wp:posOffset>3362325</wp:posOffset>
-            </wp:positionV>
-            <wp:extent cx="266700" cy="266700"/>
-            <wp:effectExtent l="19050" t="0" r="0" b="0"/>
-            <wp:wrapTopAndBottom/>
-            <wp:docPr id="6" name="Picture 4" descr="map-marker-alt-solid.png">
-              <a:hlinkClick xmlns:a="http://schemas.openxmlformats.org/drawingml/2006/main" r:id="rId16"/>
-            </wp:docPr>
-            <wp:cNvGraphicFramePr>
-              <a:graphicFrameLocks xmlns:a="http://schemas.openxmlformats.org/drawingml/2006/main" noChangeAspect="1"/>
-            </wp:cNvGraphicFramePr>
-            <a:graphic xmlns:a="http://schemas.openxmlformats.org/drawingml/2006/main">
-              <a:graphicData uri="http://schemas.openxmlformats.org/drawingml/2006/picture">
-                <pic:pic xmlns:pic="http://schemas.openxmlformats.org/drawingml/2006/picture">
-                  <pic:nvPicPr>
-                    <pic:cNvPr id="0" name="map-marker-alt-solid.png"/>
-                    <pic:cNvPicPr/>
-                  </pic:nvPicPr>
-                  <pic:blipFill>
-                    <a:blip r:embed="rId18" cstate="print"/>
-                    <a:stretch>
-                      <a:fillRect/>
-                    </a:stretch>
-                  </pic:blipFill>
-                  <pic:spPr>
-                    <a:xfrm>
-                      <a:off x="0" y="0"/>
-                      <a:ext cx="266700" cy="266700"/>
-                    </a:xfrm>
-                    <a:prstGeom prst="rect">
-                      <a:avLst/>
-                    </a:prstGeom>
-                  </pic:spPr>
-                </pic:pic>
-              </a:graphicData>
-            </a:graphic>
-          </wp:anchor>
-        </w:drawing>
-      </w:r>
-      <w:r>
-        <w:rPr>
-          <w:noProof/>
-        </w:rPr>
-        <w:pict>
-          <v:shape id="_x0000_s1042" type="#_x0000_t202" style="position:absolute;margin-left:-6.75pt;margin-top:218.25pt;width:161.25pt;height:46.5pt;z-index:251664384;mso-position-horizontal-relative:text;mso-position-vertical-relative:text" filled="f" stroked="f" strokecolor="#e6aa03">
-            <v:textbox style="mso-next-textbox:#_x0000_s1042">
-              <w:txbxContent>
-                <w:p>
-                  <w:pPr>
-                    <w:pStyle w:val="ListParagraph"/>
-                    <w:numPr>
-                      <w:ilvl w:val="0"/>
-                      <w:numId w:val="14"/>
-                    </w:numPr>
-                    <w:rPr>
-                      <w:rFonts w:ascii="Bahnschrift SemiBold" w:hAnsi="Bahnschrift SemiBold"/>
-                      <w:b/>
-                      <w:color w:val="0F243E" w:themeColor="text2" w:themeShade="80"/>
-                      <w:sz w:val="26"/>
-                      <w:szCs w:val="26"/>
-                    </w:rPr>
-                  </w:pPr>
-                  <w:r>
-                    <w:rPr>
-                      <w:rFonts w:ascii="Bahnschrift SemiBold" w:hAnsi="Bahnschrift SemiBold"/>
-                      <w:b/>
-                      <w:color w:val="0F243E" w:themeColor="text2" w:themeShade="80"/>
-                      <w:sz w:val="26"/>
-                      <w:szCs w:val="26"/>
-                    </w:rPr>
-                    <w:t xml:space="preserve">Bell road, near Hotel 180 degree, Jeypore 764001 </w:t>
-                  </w:r>
-                </w:p>
-              </w:txbxContent>
-            </v:textbox>
-          </v:shape>
-        </w:pict>
-      </w:r>
-      <w:r>
-        <w:rPr>
-          <w:noProof/>
-        </w:rPr>
         <w:pict>
           <v:shape id="_x0000_s1059" type="#_x0000_t202" style="position:absolute;margin-left:69pt;margin-top:783pt;width:89.25pt;height:26.25pt;z-index:251716608;mso-position-horizontal-relative:text;mso-position-vertical-relative:text" filled="f" stroked="f" strokecolor="#e6aa03">
             <v:textbox style="mso-next-textbox:#_x0000_s1059">
@@ -2163,150 +2450,6 @@
             <wp:effectExtent l="19050" t="0" r="9525" b="0"/>
             <wp:wrapNone/>
             <wp:docPr id="9" name="Picture 4" descr="map-marker-alt-solid.png"/>
-            <wp:cNvGraphicFramePr>
-              <a:graphicFrameLocks xmlns:a="http://schemas.openxmlformats.org/drawingml/2006/main" noChangeAspect="1"/>
-            </wp:cNvGraphicFramePr>
-            <a:graphic xmlns:a="http://schemas.openxmlformats.org/drawingml/2006/main">
-              <a:graphicData uri="http://schemas.openxmlformats.org/drawingml/2006/picture">
-                <pic:pic xmlns:pic="http://schemas.openxmlformats.org/drawingml/2006/picture">
-                  <pic:nvPicPr>
-                    <pic:cNvPr id="0" name="map-marker-alt-solid.png"/>
-                    <pic:cNvPicPr/>
-                  </pic:nvPicPr>
-                  <pic:blipFill>
-                    <a:blip r:embed="rId19" cstate="print"/>
-                    <a:stretch>
-                      <a:fillRect/>
-                    </a:stretch>
-                  </pic:blipFill>
-                  <pic:spPr>
-                    <a:xfrm>
-                      <a:off x="0" y="0"/>
-                      <a:ext cx="257175" cy="257175"/>
-                    </a:xfrm>
-                    <a:prstGeom prst="rect">
-                      <a:avLst/>
-                    </a:prstGeom>
-                  </pic:spPr>
-                </pic:pic>
-              </a:graphicData>
-            </a:graphic>
-          </wp:anchor>
-        </w:drawing>
-      </w:r>
-      <w:r>
-        <w:rPr>
-          <w:noProof/>
-        </w:rPr>
-        <w:drawing>
-          <wp:anchor distT="0" distB="0" distL="114300" distR="114300" simplePos="0" relativeHeight="251749376" behindDoc="0" locked="0" layoutInCell="1" allowOverlap="1">
-            <wp:simplePos x="0" y="0"/>
-            <wp:positionH relativeFrom="column">
-              <wp:posOffset>4476750</wp:posOffset>
-            </wp:positionH>
-            <wp:positionV relativeFrom="paragraph">
-              <wp:posOffset>9296400</wp:posOffset>
-            </wp:positionV>
-            <wp:extent cx="238125" cy="228600"/>
-            <wp:effectExtent l="19050" t="0" r="9525" b="0"/>
-            <wp:wrapNone/>
-            <wp:docPr id="12" name="Picture 4" descr="map-marker-alt-solid.png"/>
-            <wp:cNvGraphicFramePr>
-              <a:graphicFrameLocks xmlns:a="http://schemas.openxmlformats.org/drawingml/2006/main" noChangeAspect="1"/>
-            </wp:cNvGraphicFramePr>
-            <a:graphic xmlns:a="http://schemas.openxmlformats.org/drawingml/2006/main">
-              <a:graphicData uri="http://schemas.openxmlformats.org/drawingml/2006/picture">
-                <pic:pic xmlns:pic="http://schemas.openxmlformats.org/drawingml/2006/picture">
-                  <pic:nvPicPr>
-                    <pic:cNvPr id="0" name="map-marker-alt-solid.png"/>
-                    <pic:cNvPicPr/>
-                  </pic:nvPicPr>
-                  <pic:blipFill>
-                    <a:blip r:embed="rId20" cstate="print"/>
-                    <a:stretch>
-                      <a:fillRect/>
-                    </a:stretch>
-                  </pic:blipFill>
-                  <pic:spPr>
-                    <a:xfrm>
-                      <a:off x="0" y="0"/>
-                      <a:ext cx="238125" cy="228600"/>
-                    </a:xfrm>
-                    <a:prstGeom prst="rect">
-                      <a:avLst/>
-                    </a:prstGeom>
-                  </pic:spPr>
-                </pic:pic>
-              </a:graphicData>
-            </a:graphic>
-          </wp:anchor>
-        </w:drawing>
-      </w:r>
-      <w:r>
-        <w:rPr>
-          <w:noProof/>
-        </w:rPr>
-        <w:drawing>
-          <wp:anchor distT="0" distB="0" distL="114300" distR="114300" simplePos="0" relativeHeight="251751424" behindDoc="0" locked="0" layoutInCell="1" allowOverlap="1">
-            <wp:simplePos x="0" y="0"/>
-            <wp:positionH relativeFrom="column">
-              <wp:posOffset>4505325</wp:posOffset>
-            </wp:positionH>
-            <wp:positionV relativeFrom="paragraph">
-              <wp:posOffset>9620250</wp:posOffset>
-            </wp:positionV>
-            <wp:extent cx="190500" cy="266700"/>
-            <wp:effectExtent l="19050" t="0" r="0" b="0"/>
-            <wp:wrapNone/>
-            <wp:docPr id="13" name="Picture 4" descr="map-marker-alt-solid.png"/>
-            <wp:cNvGraphicFramePr>
-              <a:graphicFrameLocks xmlns:a="http://schemas.openxmlformats.org/drawingml/2006/main" noChangeAspect="1"/>
-            </wp:cNvGraphicFramePr>
-            <a:graphic xmlns:a="http://schemas.openxmlformats.org/drawingml/2006/main">
-              <a:graphicData uri="http://schemas.openxmlformats.org/drawingml/2006/picture">
-                <pic:pic xmlns:pic="http://schemas.openxmlformats.org/drawingml/2006/picture">
-                  <pic:nvPicPr>
-                    <pic:cNvPr id="0" name="map-marker-alt-solid.png"/>
-                    <pic:cNvPicPr/>
-                  </pic:nvPicPr>
-                  <pic:blipFill>
-                    <a:blip r:embed="rId21" cstate="print"/>
-                    <a:stretch>
-                      <a:fillRect/>
-                    </a:stretch>
-                  </pic:blipFill>
-                  <pic:spPr>
-                    <a:xfrm>
-                      <a:off x="0" y="0"/>
-                      <a:ext cx="190500" cy="266700"/>
-                    </a:xfrm>
-                    <a:prstGeom prst="rect">
-                      <a:avLst/>
-                    </a:prstGeom>
-                  </pic:spPr>
-                </pic:pic>
-              </a:graphicData>
-            </a:graphic>
-          </wp:anchor>
-        </w:drawing>
-      </w:r>
-      <w:r>
-        <w:rPr>
-          <w:noProof/>
-        </w:rPr>
-        <w:drawing>
-          <wp:anchor distT="0" distB="0" distL="114300" distR="114300" simplePos="0" relativeHeight="251753472" behindDoc="0" locked="0" layoutInCell="1" allowOverlap="1">
-            <wp:simplePos x="0" y="0"/>
-            <wp:positionH relativeFrom="column">
-              <wp:posOffset>4476750</wp:posOffset>
-            </wp:positionH>
-            <wp:positionV relativeFrom="paragraph">
-              <wp:posOffset>9963150</wp:posOffset>
-            </wp:positionV>
-            <wp:extent cx="257175" cy="257175"/>
-            <wp:effectExtent l="0" t="0" r="0" b="0"/>
-            <wp:wrapNone/>
-            <wp:docPr id="15" name="Picture 4" descr="map-marker-alt-solid.png"/>
             <wp:cNvGraphicFramePr>
               <a:graphicFrameLocks xmlns:a="http://schemas.openxmlformats.org/drawingml/2006/main" noChangeAspect="1"/>
             </wp:cNvGraphicFramePr>
@@ -2342,167 +2485,19 @@
         <w:rPr>
           <w:noProof/>
         </w:rPr>
-        <w:pict>
-          <v:shape id="_x0000_s1079" type="#_x0000_t202" style="position:absolute;margin-left:369.75pt;margin-top:728.25pt;width:73.5pt;height:23.25pt;z-index:251732992;mso-position-horizontal-relative:text;mso-position-vertical-relative:text" filled="f" stroked="f">
-            <v:textbox style="mso-next-textbox:#_x0000_s1079">
-              <w:txbxContent>
-                <w:p>
-                  <w:pPr>
-                    <w:rPr>
-                      <w:rFonts w:ascii="Bahnschrift SemiBold" w:hAnsi="Bahnschrift SemiBold"/>
-                      <w:color w:val="FFFFFF" w:themeColor="background1"/>
-                      <w:sz w:val="24"/>
-                      <w:szCs w:val="26"/>
-                    </w:rPr>
-                  </w:pPr>
-                  <w:r>
-                    <w:rPr>
-                      <w:rFonts w:ascii="Bahnschrift SemiBold" w:hAnsi="Bahnschrift SemiBold"/>
-                      <w:color w:val="FFFFFF" w:themeColor="background1"/>
-                      <w:sz w:val="24"/>
-                      <w:szCs w:val="26"/>
-                    </w:rPr>
-                    <w:t>Socket.io</w:t>
-                  </w:r>
-                </w:p>
-              </w:txbxContent>
-            </v:textbox>
-          </v:shape>
-        </w:pict>
-      </w:r>
-      <w:r>
-        <w:rPr>
-          <w:noProof/>
-        </w:rPr>
-        <w:pict>
-          <v:shape id="_x0000_s1081" type="#_x0000_t202" style="position:absolute;margin-left:372pt;margin-top:783.75pt;width:94.5pt;height:23.8pt;z-index:251734016;mso-position-horizontal-relative:text;mso-position-vertical-relative:text" filled="f" stroked="f">
-            <v:textbox style="mso-next-textbox:#_x0000_s1081">
-              <w:txbxContent>
-                <w:p>
-                  <w:pPr>
-                    <w:spacing w:after="0" w:line="240" w:lineRule="auto"/>
-                    <w:rPr>
-                      <w:rFonts w:ascii="Bahnschrift SemiBold" w:hAnsi="Bahnschrift SemiBold"/>
-                      <w:color w:val="FFFFFF" w:themeColor="background1"/>
-                      <w:sz w:val="24"/>
-                      <w:szCs w:val="26"/>
-                    </w:rPr>
-                  </w:pPr>
-                  <w:r>
-                    <w:rPr>
-                      <w:rFonts w:ascii="Bahnschrift SemiBold" w:hAnsi="Bahnschrift SemiBold"/>
-                      <w:color w:val="FFFFFF" w:themeColor="background1"/>
-                      <w:sz w:val="24"/>
-                      <w:szCs w:val="26"/>
-                    </w:rPr>
-                    <w:t>Firebase</w:t>
-                  </w:r>
-                </w:p>
-                <w:p>
-                  <w:pPr>
-                    <w:rPr>
-                      <w:rFonts w:ascii="Bahnschrift SemiBold" w:hAnsi="Bahnschrift SemiBold"/>
-                      <w:color w:val="FFFFFF" w:themeColor="background1"/>
-                      <w:sz w:val="26"/>
-                      <w:szCs w:val="26"/>
-                    </w:rPr>
-                  </w:pPr>
-                </w:p>
-              </w:txbxContent>
-            </v:textbox>
-          </v:shape>
-        </w:pict>
-      </w:r>
-      <w:r>
-        <w:rPr>
-          <w:noProof/>
-        </w:rPr>
-        <w:pict>
-          <v:shape id="_x0000_s1071" type="#_x0000_t202" style="position:absolute;margin-left:370.5pt;margin-top:756pt;width:84.75pt;height:23.25pt;z-index:251726848;mso-position-horizontal-relative:text;mso-position-vertical-relative:text" filled="f" stroked="f">
-            <v:textbox style="mso-next-textbox:#_x0000_s1071">
-              <w:txbxContent>
-                <w:p>
-                  <w:pPr>
-                    <w:rPr>
-                      <w:rFonts w:ascii="Bahnschrift SemiBold" w:hAnsi="Bahnschrift SemiBold"/>
-                      <w:color w:val="FFFFFF" w:themeColor="background1"/>
-                      <w:sz w:val="24"/>
-                      <w:szCs w:val="26"/>
-                    </w:rPr>
-                  </w:pPr>
-                  <w:r>
-                    <w:rPr>
-                      <w:rFonts w:ascii="Bahnschrift SemiBold" w:hAnsi="Bahnschrift SemiBold"/>
-                      <w:color w:val="FFFFFF" w:themeColor="background1"/>
-                      <w:sz w:val="24"/>
-                      <w:szCs w:val="26"/>
-                    </w:rPr>
-                    <w:t>CSS</w:t>
-                  </w:r>
-                  <w:r>
-                    <w:rPr>
-                      <w:rFonts w:ascii="Bahnschrift SemiBold" w:hAnsi="Bahnschrift SemiBold"/>
-                      <w:color w:val="FFFFFF" w:themeColor="background1"/>
-                      <w:sz w:val="24"/>
-                      <w:szCs w:val="26"/>
-                    </w:rPr>
-                    <w:t xml:space="preserve"> &amp; SASS</w:t>
-                  </w:r>
-                </w:p>
-              </w:txbxContent>
-            </v:textbox>
-          </v:shape>
-        </w:pict>
-      </w:r>
-      <w:r>
-        <w:rPr>
-          <w:noProof/>
-        </w:rPr>
-        <w:pict>
-          <v:shape id="_x0000_s1068" type="#_x0000_t202" style="position:absolute;margin-left:369.75pt;margin-top:700.5pt;width:66.75pt;height:23.25pt;z-index:251723776;mso-position-horizontal-relative:text;mso-position-vertical-relative:text" filled="f" stroked="f">
-            <v:textbox style="mso-next-textbox:#_x0000_s1068">
-              <w:txbxContent>
-                <w:p>
-                  <w:pPr>
-                    <w:rPr>
-                      <w:rFonts w:ascii="Bahnschrift SemiBold" w:hAnsi="Bahnschrift SemiBold"/>
-                      <w:color w:val="FFFFFF" w:themeColor="background1"/>
-                      <w:sz w:val="24"/>
-                      <w:szCs w:val="26"/>
-                    </w:rPr>
-                  </w:pPr>
-                  <w:r>
-                    <w:rPr>
-                      <w:rFonts w:ascii="Bahnschrift SemiBold" w:hAnsi="Bahnschrift SemiBold"/>
-                      <w:color w:val="FFFFFF" w:themeColor="background1"/>
-                      <w:sz w:val="24"/>
-                      <w:szCs w:val="26"/>
-                    </w:rPr>
-                    <w:t>React JS</w:t>
-                  </w:r>
-                </w:p>
-              </w:txbxContent>
-            </v:textbox>
-          </v:shape>
-        </w:pict>
-      </w:r>
-      <w:r>
-        <w:rPr>
-          <w:noProof/>
-        </w:rPr>
         <w:drawing>
-          <wp:anchor distT="0" distB="0" distL="114300" distR="114300" simplePos="0" relativeHeight="251755520" behindDoc="0" locked="0" layoutInCell="1" allowOverlap="1">
+          <wp:anchor distT="0" distB="0" distL="114300" distR="114300" simplePos="0" relativeHeight="251749376" behindDoc="0" locked="0" layoutInCell="1" allowOverlap="1">
             <wp:simplePos x="0" y="0"/>
             <wp:positionH relativeFrom="column">
-              <wp:posOffset>6257925</wp:posOffset>
+              <wp:posOffset>4476750</wp:posOffset>
             </wp:positionH>
             <wp:positionV relativeFrom="paragraph">
-              <wp:posOffset>9982200</wp:posOffset>
+              <wp:posOffset>9296400</wp:posOffset>
             </wp:positionV>
-            <wp:extent cx="257175" cy="219075"/>
-            <wp:effectExtent l="0" t="0" r="9525" b="0"/>
+            <wp:extent cx="238125" cy="228600"/>
+            <wp:effectExtent l="19050" t="0" r="9525" b="0"/>
             <wp:wrapNone/>
-            <wp:docPr id="16" name="Picture 4" descr="map-marker-alt-solid.png"/>
+            <wp:docPr id="12" name="Picture 4" descr="map-marker-alt-solid.png"/>
             <wp:cNvGraphicFramePr>
               <a:graphicFrameLocks xmlns:a="http://schemas.openxmlformats.org/drawingml/2006/main" noChangeAspect="1"/>
             </wp:cNvGraphicFramePr>
@@ -2522,7 +2517,7 @@
                   <pic:spPr>
                     <a:xfrm>
                       <a:off x="0" y="0"/>
-                      <a:ext cx="257175" cy="219075"/>
+                      <a:ext cx="238125" cy="228600"/>
                     </a:xfrm>
                     <a:prstGeom prst="rect">
                       <a:avLst/>
@@ -2539,18 +2534,18 @@
           <w:noProof/>
         </w:rPr>
         <w:drawing>
-          <wp:anchor distT="0" distB="0" distL="114300" distR="114300" simplePos="0" relativeHeight="251759616" behindDoc="0" locked="0" layoutInCell="1" allowOverlap="1">
+          <wp:anchor distT="0" distB="0" distL="114300" distR="114300" simplePos="0" relativeHeight="251751424" behindDoc="0" locked="0" layoutInCell="1" allowOverlap="1">
             <wp:simplePos x="0" y="0"/>
             <wp:positionH relativeFrom="column">
-              <wp:posOffset>6248400</wp:posOffset>
+              <wp:posOffset>4505325</wp:posOffset>
             </wp:positionH>
             <wp:positionV relativeFrom="paragraph">
-              <wp:posOffset>9296400</wp:posOffset>
+              <wp:posOffset>9620250</wp:posOffset>
             </wp:positionV>
-            <wp:extent cx="257175" cy="257175"/>
-            <wp:effectExtent l="19050" t="0" r="9525" b="0"/>
+            <wp:extent cx="190500" cy="266700"/>
+            <wp:effectExtent l="19050" t="0" r="0" b="0"/>
             <wp:wrapNone/>
-            <wp:docPr id="20" name="Picture 4" descr="map-marker-alt-solid.png"/>
+            <wp:docPr id="13" name="Picture 4" descr="map-marker-alt-solid.png"/>
             <wp:cNvGraphicFramePr>
               <a:graphicFrameLocks xmlns:a="http://schemas.openxmlformats.org/drawingml/2006/main" noChangeAspect="1"/>
             </wp:cNvGraphicFramePr>
@@ -2570,7 +2565,7 @@
                   <pic:spPr>
                     <a:xfrm>
                       <a:off x="0" y="0"/>
-                      <a:ext cx="257175" cy="257175"/>
+                      <a:ext cx="190500" cy="266700"/>
                     </a:xfrm>
                     <a:prstGeom prst="rect">
                       <a:avLst/>
@@ -2587,18 +2582,18 @@
           <w:noProof/>
         </w:rPr>
         <w:drawing>
-          <wp:anchor distT="0" distB="0" distL="114300" distR="114300" simplePos="0" relativeHeight="251757568" behindDoc="0" locked="0" layoutInCell="1" allowOverlap="1">
+          <wp:anchor distT="0" distB="0" distL="114300" distR="114300" simplePos="0" relativeHeight="251753472" behindDoc="0" locked="0" layoutInCell="1" allowOverlap="1">
             <wp:simplePos x="0" y="0"/>
             <wp:positionH relativeFrom="column">
-              <wp:posOffset>6248400</wp:posOffset>
+              <wp:posOffset>4476750</wp:posOffset>
             </wp:positionH>
             <wp:positionV relativeFrom="paragraph">
-              <wp:posOffset>9639300</wp:posOffset>
+              <wp:posOffset>9963150</wp:posOffset>
             </wp:positionV>
             <wp:extent cx="257175" cy="257175"/>
-            <wp:effectExtent l="19050" t="0" r="9525" b="0"/>
+            <wp:effectExtent l="0" t="0" r="0" b="0"/>
             <wp:wrapNone/>
-            <wp:docPr id="19" name="Picture 4" descr="map-marker-alt-solid.png"/>
+            <wp:docPr id="15" name="Picture 4" descr="map-marker-alt-solid.png"/>
             <wp:cNvGraphicFramePr>
               <a:graphicFrameLocks xmlns:a="http://schemas.openxmlformats.org/drawingml/2006/main" noChangeAspect="1"/>
             </wp:cNvGraphicFramePr>
@@ -2634,19 +2629,167 @@
         <w:rPr>
           <w:noProof/>
         </w:rPr>
+        <w:pict>
+          <v:shape id="_x0000_s1079" type="#_x0000_t202" style="position:absolute;margin-left:369.75pt;margin-top:728.25pt;width:73.5pt;height:23.25pt;z-index:251732992;mso-position-horizontal-relative:text;mso-position-vertical-relative:text" filled="f" stroked="f">
+            <v:textbox style="mso-next-textbox:#_x0000_s1079">
+              <w:txbxContent>
+                <w:p>
+                  <w:pPr>
+                    <w:rPr>
+                      <w:rFonts w:ascii="Bahnschrift SemiBold" w:hAnsi="Bahnschrift SemiBold"/>
+                      <w:color w:val="FFFFFF" w:themeColor="background1"/>
+                      <w:sz w:val="24"/>
+                      <w:szCs w:val="26"/>
+                    </w:rPr>
+                  </w:pPr>
+                  <w:r>
+                    <w:rPr>
+                      <w:rFonts w:ascii="Bahnschrift SemiBold" w:hAnsi="Bahnschrift SemiBold"/>
+                      <w:color w:val="FFFFFF" w:themeColor="background1"/>
+                      <w:sz w:val="24"/>
+                      <w:szCs w:val="26"/>
+                    </w:rPr>
+                    <w:t>Socket.io</w:t>
+                  </w:r>
+                </w:p>
+              </w:txbxContent>
+            </v:textbox>
+          </v:shape>
+        </w:pict>
+      </w:r>
+      <w:r>
+        <w:rPr>
+          <w:noProof/>
+        </w:rPr>
+        <w:pict>
+          <v:shape id="_x0000_s1081" type="#_x0000_t202" style="position:absolute;margin-left:372pt;margin-top:783.75pt;width:94.5pt;height:23.8pt;z-index:251734016;mso-position-horizontal-relative:text;mso-position-vertical-relative:text" filled="f" stroked="f">
+            <v:textbox style="mso-next-textbox:#_x0000_s1081">
+              <w:txbxContent>
+                <w:p>
+                  <w:pPr>
+                    <w:spacing w:after="0" w:line="240" w:lineRule="auto"/>
+                    <w:rPr>
+                      <w:rFonts w:ascii="Bahnschrift SemiBold" w:hAnsi="Bahnschrift SemiBold"/>
+                      <w:color w:val="FFFFFF" w:themeColor="background1"/>
+                      <w:sz w:val="24"/>
+                      <w:szCs w:val="26"/>
+                    </w:rPr>
+                  </w:pPr>
+                  <w:r>
+                    <w:rPr>
+                      <w:rFonts w:ascii="Bahnschrift SemiBold" w:hAnsi="Bahnschrift SemiBold"/>
+                      <w:color w:val="FFFFFF" w:themeColor="background1"/>
+                      <w:sz w:val="24"/>
+                      <w:szCs w:val="26"/>
+                    </w:rPr>
+                    <w:t>Firebase</w:t>
+                  </w:r>
+                </w:p>
+                <w:p>
+                  <w:pPr>
+                    <w:rPr>
+                      <w:rFonts w:ascii="Bahnschrift SemiBold" w:hAnsi="Bahnschrift SemiBold"/>
+                      <w:color w:val="FFFFFF" w:themeColor="background1"/>
+                      <w:sz w:val="26"/>
+                      <w:szCs w:val="26"/>
+                    </w:rPr>
+                  </w:pPr>
+                </w:p>
+              </w:txbxContent>
+            </v:textbox>
+          </v:shape>
+        </w:pict>
+      </w:r>
+      <w:r>
+        <w:rPr>
+          <w:noProof/>
+        </w:rPr>
+        <w:pict>
+          <v:shape id="_x0000_s1071" type="#_x0000_t202" style="position:absolute;margin-left:370.5pt;margin-top:756pt;width:84.75pt;height:23.25pt;z-index:251726848;mso-position-horizontal-relative:text;mso-position-vertical-relative:text" filled="f" stroked="f">
+            <v:textbox style="mso-next-textbox:#_x0000_s1071">
+              <w:txbxContent>
+                <w:p>
+                  <w:pPr>
+                    <w:rPr>
+                      <w:rFonts w:ascii="Bahnschrift SemiBold" w:hAnsi="Bahnschrift SemiBold"/>
+                      <w:color w:val="FFFFFF" w:themeColor="background1"/>
+                      <w:sz w:val="24"/>
+                      <w:szCs w:val="26"/>
+                    </w:rPr>
+                  </w:pPr>
+                  <w:r>
+                    <w:rPr>
+                      <w:rFonts w:ascii="Bahnschrift SemiBold" w:hAnsi="Bahnschrift SemiBold"/>
+                      <w:color w:val="FFFFFF" w:themeColor="background1"/>
+                      <w:sz w:val="24"/>
+                      <w:szCs w:val="26"/>
+                    </w:rPr>
+                    <w:t>CSS</w:t>
+                  </w:r>
+                  <w:r>
+                    <w:rPr>
+                      <w:rFonts w:ascii="Bahnschrift SemiBold" w:hAnsi="Bahnschrift SemiBold"/>
+                      <w:color w:val="FFFFFF" w:themeColor="background1"/>
+                      <w:sz w:val="24"/>
+                      <w:szCs w:val="26"/>
+                    </w:rPr>
+                    <w:t xml:space="preserve"> &amp; SASS</w:t>
+                  </w:r>
+                </w:p>
+              </w:txbxContent>
+            </v:textbox>
+          </v:shape>
+        </w:pict>
+      </w:r>
+      <w:r>
+        <w:rPr>
+          <w:noProof/>
+        </w:rPr>
+        <w:pict>
+          <v:shape id="_x0000_s1068" type="#_x0000_t202" style="position:absolute;margin-left:369.75pt;margin-top:700.5pt;width:66.75pt;height:23.25pt;z-index:251723776;mso-position-horizontal-relative:text;mso-position-vertical-relative:text" filled="f" stroked="f">
+            <v:textbox style="mso-next-textbox:#_x0000_s1068">
+              <w:txbxContent>
+                <w:p>
+                  <w:pPr>
+                    <w:rPr>
+                      <w:rFonts w:ascii="Bahnschrift SemiBold" w:hAnsi="Bahnschrift SemiBold"/>
+                      <w:color w:val="FFFFFF" w:themeColor="background1"/>
+                      <w:sz w:val="24"/>
+                      <w:szCs w:val="26"/>
+                    </w:rPr>
+                  </w:pPr>
+                  <w:r>
+                    <w:rPr>
+                      <w:rFonts w:ascii="Bahnschrift SemiBold" w:hAnsi="Bahnschrift SemiBold"/>
+                      <w:color w:val="FFFFFF" w:themeColor="background1"/>
+                      <w:sz w:val="24"/>
+                      <w:szCs w:val="26"/>
+                    </w:rPr>
+                    <w:t>React JS</w:t>
+                  </w:r>
+                </w:p>
+              </w:txbxContent>
+            </v:textbox>
+          </v:shape>
+        </w:pict>
+      </w:r>
+      <w:r>
+        <w:rPr>
+          <w:noProof/>
+        </w:rPr>
         <w:drawing>
-          <wp:anchor distT="0" distB="0" distL="114300" distR="114300" simplePos="0" relativeHeight="251761664" behindDoc="0" locked="0" layoutInCell="1" allowOverlap="1">
+          <wp:anchor distT="0" distB="0" distL="114300" distR="114300" simplePos="0" relativeHeight="251755520" behindDoc="0" locked="0" layoutInCell="1" allowOverlap="1">
             <wp:simplePos x="0" y="0"/>
             <wp:positionH relativeFrom="column">
               <wp:posOffset>6257925</wp:posOffset>
             </wp:positionH>
             <wp:positionV relativeFrom="paragraph">
-              <wp:posOffset>8934450</wp:posOffset>
+              <wp:posOffset>9982200</wp:posOffset>
             </wp:positionV>
-            <wp:extent cx="257175" cy="257175"/>
-            <wp:effectExtent l="19050" t="0" r="9525" b="0"/>
+            <wp:extent cx="257175" cy="219075"/>
+            <wp:effectExtent l="0" t="0" r="9525" b="0"/>
             <wp:wrapNone/>
-            <wp:docPr id="26" name="Picture 4" descr="map-marker-alt-solid.png"/>
+            <wp:docPr id="16" name="Picture 4" descr="map-marker-alt-solid.png"/>
             <wp:cNvGraphicFramePr>
               <a:graphicFrameLocks xmlns:a="http://schemas.openxmlformats.org/drawingml/2006/main" noChangeAspect="1"/>
             </wp:cNvGraphicFramePr>
@@ -2666,7 +2809,7 @@
                   <pic:spPr>
                     <a:xfrm>
                       <a:off x="0" y="0"/>
-                      <a:ext cx="257175" cy="257175"/>
+                      <a:ext cx="257175" cy="219075"/>
                     </a:xfrm>
                     <a:prstGeom prst="rect">
                       <a:avLst/>
@@ -2682,287 +2825,19 @@
         <w:rPr>
           <w:noProof/>
         </w:rPr>
-        <w:pict>
-          <v:shape id="_x0000_s1073" type="#_x0000_t202" style="position:absolute;margin-left:510.75pt;margin-top:730.5pt;width:66.75pt;height:23.25pt;z-index:251728896;mso-position-horizontal-relative:text;mso-position-vertical-relative:text" filled="f" stroked="f">
-            <v:textbox style="mso-next-textbox:#_x0000_s1073">
-              <w:txbxContent>
-                <w:p>
-                  <w:pPr>
-                    <w:rPr>
-                      <w:rFonts w:ascii="Bahnschrift SemiBold" w:hAnsi="Bahnschrift SemiBold"/>
-                      <w:color w:val="FFFFFF" w:themeColor="background1"/>
-                      <w:sz w:val="24"/>
-                      <w:szCs w:val="26"/>
-                    </w:rPr>
-                  </w:pPr>
-                  <w:r>
-                    <w:rPr>
-                      <w:rFonts w:ascii="Bahnschrift SemiBold" w:hAnsi="Bahnschrift SemiBold"/>
-                      <w:color w:val="FFFFFF" w:themeColor="background1"/>
-                      <w:sz w:val="24"/>
-                      <w:szCs w:val="26"/>
-                    </w:rPr>
-                    <w:t>Heroku</w:t>
-                  </w:r>
-                </w:p>
-              </w:txbxContent>
-            </v:textbox>
-          </v:shape>
-        </w:pict>
-      </w:r>
-      <w:r>
-        <w:rPr>
-          <w:noProof/>
-        </w:rPr>
-        <w:pict>
-          <v:shape id="_x0000_s1067" type="#_x0000_t202" style="position:absolute;margin-left:511.5pt;margin-top:758.25pt;width:66.75pt;height:23.25pt;z-index:251722752;mso-position-horizontal-relative:text;mso-position-vertical-relative:text" filled="f" stroked="f">
-            <v:textbox style="mso-next-textbox:#_x0000_s1067">
-              <w:txbxContent>
-                <w:p>
-                  <w:pPr>
-                    <w:rPr>
-                      <w:rFonts w:ascii="Bahnschrift SemiBold" w:hAnsi="Bahnschrift SemiBold"/>
-                      <w:color w:val="FFFFFF" w:themeColor="background1"/>
-                      <w:sz w:val="24"/>
-                      <w:szCs w:val="26"/>
-                    </w:rPr>
-                  </w:pPr>
-                  <w:r>
-                    <w:rPr>
-                      <w:rFonts w:ascii="Bahnschrift SemiBold" w:hAnsi="Bahnschrift SemiBold"/>
-                      <w:color w:val="FFFFFF" w:themeColor="background1"/>
-                      <w:sz w:val="24"/>
-                      <w:szCs w:val="26"/>
-                    </w:rPr>
-                    <w:t>Postman</w:t>
-                  </w:r>
-                </w:p>
-              </w:txbxContent>
-            </v:textbox>
-          </v:shape>
-        </w:pict>
-      </w:r>
-      <w:r>
-        <w:rPr>
-          <w:noProof/>
-        </w:rPr>
-        <w:pict>
-          <v:shape id="_x0000_s1072" type="#_x0000_t202" style="position:absolute;margin-left:511.5pt;margin-top:783pt;width:91.5pt;height:23.8pt;z-index:251727872;mso-position-horizontal-relative:text;mso-position-vertical-relative:text" filled="f" stroked="f">
-            <v:textbox style="mso-next-textbox:#_x0000_s1072">
-              <w:txbxContent>
-                <w:p>
-                  <w:pPr>
-                    <w:spacing w:after="0" w:line="240" w:lineRule="auto"/>
-                    <w:rPr>
-                      <w:rFonts w:ascii="Bahnschrift SemiBold" w:hAnsi="Bahnschrift SemiBold"/>
-                      <w:color w:val="FFFFFF" w:themeColor="background1"/>
-                      <w:sz w:val="24"/>
-                      <w:szCs w:val="26"/>
-                    </w:rPr>
-                  </w:pPr>
-                  <w:r>
-                    <w:rPr>
-                      <w:rFonts w:ascii="Bahnschrift SemiBold" w:hAnsi="Bahnschrift SemiBold"/>
-                      <w:color w:val="FFFFFF" w:themeColor="background1"/>
-                      <w:sz w:val="24"/>
-                      <w:szCs w:val="26"/>
-                    </w:rPr>
-                    <w:t>Bootstrap</w:t>
-                  </w:r>
-                </w:p>
-                <w:p>
-                  <w:pPr>
-                    <w:rPr>
-                      <w:rFonts w:ascii="Bahnschrift SemiBold" w:hAnsi="Bahnschrift SemiBold"/>
-                      <w:color w:val="FFFFFF" w:themeColor="background1"/>
-                      <w:sz w:val="26"/>
-                      <w:szCs w:val="26"/>
-                    </w:rPr>
-                  </w:pPr>
-                </w:p>
-              </w:txbxContent>
-            </v:textbox>
-          </v:shape>
-        </w:pict>
-      </w:r>
-      <w:r>
-        <w:rPr>
-          <w:noProof/>
-        </w:rPr>
-        <w:pict>
-          <v:shape id="_x0000_s1069" type="#_x0000_t202" style="position:absolute;margin-left:510pt;margin-top:702pt;width:66.75pt;height:23.25pt;z-index:251724800;mso-position-horizontal-relative:text;mso-position-vertical-relative:text" filled="f" stroked="f">
-            <v:textbox style="mso-next-textbox:#_x0000_s1069">
-              <w:txbxContent>
-                <w:p>
-                  <w:pPr>
-                    <w:rPr>
-                      <w:rFonts w:ascii="Bahnschrift SemiBold" w:hAnsi="Bahnschrift SemiBold"/>
-                      <w:color w:val="FFFFFF" w:themeColor="background1"/>
-                      <w:sz w:val="26"/>
-                      <w:szCs w:val="26"/>
-                    </w:rPr>
-                  </w:pPr>
-                  <w:r>
-                    <w:rPr>
-                      <w:rFonts w:ascii="Bahnschrift SemiBold" w:hAnsi="Bahnschrift SemiBold"/>
-                      <w:color w:val="FFFFFF" w:themeColor="background1"/>
-                      <w:sz w:val="24"/>
-                      <w:szCs w:val="26"/>
-                    </w:rPr>
-                    <w:t>Netlify</w:t>
-                  </w:r>
-                </w:p>
-              </w:txbxContent>
-            </v:textbox>
-          </v:shape>
-        </w:pict>
-      </w:r>
-      <w:r>
-        <w:rPr>
-          <w:noProof/>
-        </w:rPr>
-        <w:pict>
-          <v:shape id="_x0000_s1074" type="#_x0000_t202" style="position:absolute;margin-left:225pt;margin-top:784.5pt;width:57.75pt;height:23.05pt;z-index:251729920;mso-position-horizontal-relative:text;mso-position-vertical-relative:text" filled="f" stroked="f">
-            <v:textbox style="mso-next-textbox:#_x0000_s1074">
-              <w:txbxContent>
-                <w:p>
-                  <w:pPr>
-                    <w:spacing w:after="0" w:line="240" w:lineRule="auto"/>
-                    <w:rPr>
-                      <w:rFonts w:ascii="Bahnschrift SemiBold" w:hAnsi="Bahnschrift SemiBold"/>
-                      <w:color w:val="FFFFFF" w:themeColor="background1"/>
-                      <w:sz w:val="24"/>
-                      <w:szCs w:val="26"/>
-                    </w:rPr>
-                  </w:pPr>
-                  <w:r>
-                    <w:rPr>
-                      <w:rFonts w:ascii="Bahnschrift SemiBold" w:hAnsi="Bahnschrift SemiBold"/>
-                      <w:color w:val="FFFFFF" w:themeColor="background1"/>
-                      <w:sz w:val="24"/>
-                      <w:szCs w:val="26"/>
-                    </w:rPr>
-                    <w:t>CI/CD</w:t>
-                  </w:r>
-                </w:p>
-              </w:txbxContent>
-            </v:textbox>
-          </v:shape>
-        </w:pict>
-      </w:r>
-      <w:r>
-        <w:rPr>
-          <w:noProof/>
-        </w:rPr>
-        <w:pict>
-          <v:shape id="_x0000_s1066" type="#_x0000_t202" style="position:absolute;margin-left:224.25pt;margin-top:757.5pt;width:82.5pt;height:23.25pt;z-index:251721728;mso-position-horizontal-relative:text;mso-position-vertical-relative:text" filled="f" stroked="f">
-            <v:textbox style="mso-next-textbox:#_x0000_s1066">
-              <w:txbxContent>
-                <w:p>
-                  <w:pPr>
-                    <w:rPr>
-                      <w:rFonts w:ascii="Bahnschrift SemiBold" w:hAnsi="Bahnschrift SemiBold"/>
-                      <w:color w:val="FFFFFF" w:themeColor="background1"/>
-                      <w:sz w:val="24"/>
-                      <w:szCs w:val="26"/>
-                    </w:rPr>
-                  </w:pPr>
-                  <w:r>
-                    <w:rPr>
-                      <w:rFonts w:ascii="Bahnschrift SemiBold" w:hAnsi="Bahnschrift SemiBold"/>
-                      <w:color w:val="FFFFFF" w:themeColor="background1"/>
-                      <w:sz w:val="24"/>
-                      <w:szCs w:val="26"/>
-                    </w:rPr>
-                    <w:t>Mongo DB</w:t>
-                  </w:r>
-                </w:p>
-              </w:txbxContent>
-            </v:textbox>
-          </v:shape>
-        </w:pict>
-      </w:r>
-      <w:r>
-        <w:rPr>
-          <w:noProof/>
-        </w:rPr>
-        <w:pict>
-          <v:shape id="_x0000_s1065" type="#_x0000_t202" style="position:absolute;margin-left:224.25pt;margin-top:729.75pt;width:82.5pt;height:23.25pt;z-index:251720704;mso-position-horizontal-relative:text;mso-position-vertical-relative:text" filled="f" stroked="f">
-            <v:textbox style="mso-next-textbox:#_x0000_s1065">
-              <w:txbxContent>
-                <w:p>
-                  <w:pPr>
-                    <w:rPr>
-                      <w:rFonts w:ascii="Bahnschrift SemiBold" w:hAnsi="Bahnschrift SemiBold"/>
-                      <w:color w:val="FFFFFF" w:themeColor="background1"/>
-                      <w:sz w:val="24"/>
-                      <w:szCs w:val="26"/>
-                    </w:rPr>
-                  </w:pPr>
-                  <w:r>
-                    <w:rPr>
-                      <w:rFonts w:ascii="Bahnschrift SemiBold" w:hAnsi="Bahnschrift SemiBold"/>
-                      <w:color w:val="FFFFFF" w:themeColor="background1"/>
-                      <w:sz w:val="24"/>
-                      <w:szCs w:val="26"/>
-                    </w:rPr>
-                    <w:t>Express JS</w:t>
-                  </w:r>
-                </w:p>
-              </w:txbxContent>
-            </v:textbox>
-          </v:shape>
-        </w:pict>
-      </w:r>
-      <w:r>
-        <w:rPr>
-          <w:noProof/>
-        </w:rPr>
-        <w:pict>
-          <v:shape id="_x0000_s1064" type="#_x0000_t202" style="position:absolute;margin-left:224.25pt;margin-top:701.25pt;width:66.75pt;height:23.25pt;z-index:251719680;mso-position-horizontal-relative:text;mso-position-vertical-relative:text" filled="f" stroked="f">
-            <v:textbox style="mso-next-textbox:#_x0000_s1064">
-              <w:txbxContent>
-                <w:p>
-                  <w:pPr>
-                    <w:rPr>
-                      <w:rFonts w:ascii="Bahnschrift SemiBold" w:hAnsi="Bahnschrift SemiBold"/>
-                      <w:color w:val="FFFFFF" w:themeColor="background1"/>
-                      <w:sz w:val="24"/>
-                      <w:szCs w:val="24"/>
-                    </w:rPr>
-                  </w:pPr>
-                  <w:r>
-                    <w:rPr>
-                      <w:rFonts w:ascii="Bahnschrift SemiBold" w:hAnsi="Bahnschrift SemiBold"/>
-                      <w:color w:val="FFFFFF" w:themeColor="background1"/>
-                      <w:sz w:val="24"/>
-                      <w:szCs w:val="24"/>
-                    </w:rPr>
-                    <w:t>Node JS</w:t>
-                  </w:r>
-                </w:p>
-              </w:txbxContent>
-            </v:textbox>
-          </v:shape>
-        </w:pict>
-      </w:r>
-      <w:r>
-        <w:rPr>
-          <w:noProof/>
-        </w:rPr>
         <w:drawing>
-          <wp:anchor distT="0" distB="0" distL="114300" distR="114300" simplePos="0" relativeHeight="251741184" behindDoc="0" locked="0" layoutInCell="1" allowOverlap="1">
+          <wp:anchor distT="0" distB="0" distL="114300" distR="114300" simplePos="0" relativeHeight="251759616" behindDoc="0" locked="0" layoutInCell="1" allowOverlap="1">
             <wp:simplePos x="0" y="0"/>
             <wp:positionH relativeFrom="column">
-              <wp:posOffset>2638425</wp:posOffset>
+              <wp:posOffset>6248400</wp:posOffset>
             </wp:positionH>
             <wp:positionV relativeFrom="paragraph">
-              <wp:posOffset>9963150</wp:posOffset>
+              <wp:posOffset>9296400</wp:posOffset>
             </wp:positionV>
             <wp:extent cx="257175" cy="257175"/>
             <wp:effectExtent l="19050" t="0" r="9525" b="0"/>
             <wp:wrapNone/>
-            <wp:docPr id="8" name="Picture 4" descr="map-marker-alt-solid.png"/>
+            <wp:docPr id="20" name="Picture 4" descr="map-marker-alt-solid.png"/>
             <wp:cNvGraphicFramePr>
               <a:graphicFrameLocks xmlns:a="http://schemas.openxmlformats.org/drawingml/2006/main" noChangeAspect="1"/>
             </wp:cNvGraphicFramePr>
@@ -2999,18 +2874,18 @@
           <w:noProof/>
         </w:rPr>
         <w:drawing>
-          <wp:anchor distT="0" distB="0" distL="114300" distR="114300" simplePos="0" relativeHeight="251739136" behindDoc="0" locked="0" layoutInCell="1" allowOverlap="1">
+          <wp:anchor distT="0" distB="0" distL="114300" distR="114300" simplePos="0" relativeHeight="251757568" behindDoc="0" locked="0" layoutInCell="1" allowOverlap="1">
             <wp:simplePos x="0" y="0"/>
             <wp:positionH relativeFrom="column">
-              <wp:posOffset>2619375</wp:posOffset>
+              <wp:posOffset>6248400</wp:posOffset>
             </wp:positionH>
             <wp:positionV relativeFrom="paragraph">
-              <wp:posOffset>9629775</wp:posOffset>
+              <wp:posOffset>9639300</wp:posOffset>
             </wp:positionV>
             <wp:extent cx="257175" cy="257175"/>
-            <wp:effectExtent l="0" t="0" r="0" b="0"/>
+            <wp:effectExtent l="19050" t="0" r="9525" b="0"/>
             <wp:wrapNone/>
-            <wp:docPr id="5" name="Picture 4" descr="map-marker-alt-solid.png"/>
+            <wp:docPr id="19" name="Picture 4" descr="map-marker-alt-solid.png"/>
             <wp:cNvGraphicFramePr>
               <a:graphicFrameLocks xmlns:a="http://schemas.openxmlformats.org/drawingml/2006/main" noChangeAspect="1"/>
             </wp:cNvGraphicFramePr>
@@ -3047,6 +2922,418 @@
           <w:noProof/>
         </w:rPr>
         <w:drawing>
+          <wp:anchor distT="0" distB="0" distL="114300" distR="114300" simplePos="0" relativeHeight="251761664" behindDoc="0" locked="0" layoutInCell="1" allowOverlap="1">
+            <wp:simplePos x="0" y="0"/>
+            <wp:positionH relativeFrom="column">
+              <wp:posOffset>6257925</wp:posOffset>
+            </wp:positionH>
+            <wp:positionV relativeFrom="paragraph">
+              <wp:posOffset>8934450</wp:posOffset>
+            </wp:positionV>
+            <wp:extent cx="257175" cy="257175"/>
+            <wp:effectExtent l="19050" t="0" r="9525" b="0"/>
+            <wp:wrapNone/>
+            <wp:docPr id="26" name="Picture 4" descr="map-marker-alt-solid.png"/>
+            <wp:cNvGraphicFramePr>
+              <a:graphicFrameLocks xmlns:a="http://schemas.openxmlformats.org/drawingml/2006/main" noChangeAspect="1"/>
+            </wp:cNvGraphicFramePr>
+            <a:graphic xmlns:a="http://schemas.openxmlformats.org/drawingml/2006/main">
+              <a:graphicData uri="http://schemas.openxmlformats.org/drawingml/2006/picture">
+                <pic:pic xmlns:pic="http://schemas.openxmlformats.org/drawingml/2006/picture">
+                  <pic:nvPicPr>
+                    <pic:cNvPr id="0" name="map-marker-alt-solid.png"/>
+                    <pic:cNvPicPr/>
+                  </pic:nvPicPr>
+                  <pic:blipFill>
+                    <a:blip r:embed="rId29" cstate="print"/>
+                    <a:stretch>
+                      <a:fillRect/>
+                    </a:stretch>
+                  </pic:blipFill>
+                  <pic:spPr>
+                    <a:xfrm>
+                      <a:off x="0" y="0"/>
+                      <a:ext cx="257175" cy="257175"/>
+                    </a:xfrm>
+                    <a:prstGeom prst="rect">
+                      <a:avLst/>
+                    </a:prstGeom>
+                  </pic:spPr>
+                </pic:pic>
+              </a:graphicData>
+            </a:graphic>
+          </wp:anchor>
+        </w:drawing>
+      </w:r>
+      <w:r>
+        <w:rPr>
+          <w:noProof/>
+        </w:rPr>
+        <w:pict>
+          <v:shape id="_x0000_s1073" type="#_x0000_t202" style="position:absolute;margin-left:510.75pt;margin-top:730.5pt;width:66.75pt;height:23.25pt;z-index:251728896;mso-position-horizontal-relative:text;mso-position-vertical-relative:text" filled="f" stroked="f">
+            <v:textbox style="mso-next-textbox:#_x0000_s1073">
+              <w:txbxContent>
+                <w:p>
+                  <w:pPr>
+                    <w:rPr>
+                      <w:rFonts w:ascii="Bahnschrift SemiBold" w:hAnsi="Bahnschrift SemiBold"/>
+                      <w:color w:val="FFFFFF" w:themeColor="background1"/>
+                      <w:sz w:val="24"/>
+                      <w:szCs w:val="26"/>
+                    </w:rPr>
+                  </w:pPr>
+                  <w:r>
+                    <w:rPr>
+                      <w:rFonts w:ascii="Bahnschrift SemiBold" w:hAnsi="Bahnschrift SemiBold"/>
+                      <w:color w:val="FFFFFF" w:themeColor="background1"/>
+                      <w:sz w:val="24"/>
+                      <w:szCs w:val="26"/>
+                    </w:rPr>
+                    <w:t>Heroku</w:t>
+                  </w:r>
+                </w:p>
+              </w:txbxContent>
+            </v:textbox>
+          </v:shape>
+        </w:pict>
+      </w:r>
+      <w:r>
+        <w:rPr>
+          <w:noProof/>
+        </w:rPr>
+        <w:pict>
+          <v:shape id="_x0000_s1067" type="#_x0000_t202" style="position:absolute;margin-left:511.5pt;margin-top:758.25pt;width:66.75pt;height:23.25pt;z-index:251722752;mso-position-horizontal-relative:text;mso-position-vertical-relative:text" filled="f" stroked="f">
+            <v:textbox style="mso-next-textbox:#_x0000_s1067">
+              <w:txbxContent>
+                <w:p>
+                  <w:pPr>
+                    <w:rPr>
+                      <w:rFonts w:ascii="Bahnschrift SemiBold" w:hAnsi="Bahnschrift SemiBold"/>
+                      <w:color w:val="FFFFFF" w:themeColor="background1"/>
+                      <w:sz w:val="24"/>
+                      <w:szCs w:val="26"/>
+                    </w:rPr>
+                  </w:pPr>
+                  <w:r>
+                    <w:rPr>
+                      <w:rFonts w:ascii="Bahnschrift SemiBold" w:hAnsi="Bahnschrift SemiBold"/>
+                      <w:color w:val="FFFFFF" w:themeColor="background1"/>
+                      <w:sz w:val="24"/>
+                      <w:szCs w:val="26"/>
+                    </w:rPr>
+                    <w:t>Postman</w:t>
+                  </w:r>
+                </w:p>
+              </w:txbxContent>
+            </v:textbox>
+          </v:shape>
+        </w:pict>
+      </w:r>
+      <w:r>
+        <w:rPr>
+          <w:noProof/>
+        </w:rPr>
+        <w:pict>
+          <v:shape id="_x0000_s1072" type="#_x0000_t202" style="position:absolute;margin-left:511.5pt;margin-top:783pt;width:91.5pt;height:23.8pt;z-index:251727872;mso-position-horizontal-relative:text;mso-position-vertical-relative:text" filled="f" stroked="f">
+            <v:textbox style="mso-next-textbox:#_x0000_s1072">
+              <w:txbxContent>
+                <w:p>
+                  <w:pPr>
+                    <w:spacing w:after="0" w:line="240" w:lineRule="auto"/>
+                    <w:rPr>
+                      <w:rFonts w:ascii="Bahnschrift SemiBold" w:hAnsi="Bahnschrift SemiBold"/>
+                      <w:color w:val="FFFFFF" w:themeColor="background1"/>
+                      <w:sz w:val="24"/>
+                      <w:szCs w:val="26"/>
+                    </w:rPr>
+                  </w:pPr>
+                  <w:r>
+                    <w:rPr>
+                      <w:rFonts w:ascii="Bahnschrift SemiBold" w:hAnsi="Bahnschrift SemiBold"/>
+                      <w:color w:val="FFFFFF" w:themeColor="background1"/>
+                      <w:sz w:val="24"/>
+                      <w:szCs w:val="26"/>
+                    </w:rPr>
+                    <w:t>Bootstrap</w:t>
+                  </w:r>
+                </w:p>
+                <w:p>
+                  <w:pPr>
+                    <w:rPr>
+                      <w:rFonts w:ascii="Bahnschrift SemiBold" w:hAnsi="Bahnschrift SemiBold"/>
+                      <w:color w:val="FFFFFF" w:themeColor="background1"/>
+                      <w:sz w:val="26"/>
+                      <w:szCs w:val="26"/>
+                    </w:rPr>
+                  </w:pPr>
+                </w:p>
+              </w:txbxContent>
+            </v:textbox>
+          </v:shape>
+        </w:pict>
+      </w:r>
+      <w:r>
+        <w:rPr>
+          <w:noProof/>
+        </w:rPr>
+        <w:pict>
+          <v:shape id="_x0000_s1069" type="#_x0000_t202" style="position:absolute;margin-left:510pt;margin-top:702pt;width:66.75pt;height:23.25pt;z-index:251724800;mso-position-horizontal-relative:text;mso-position-vertical-relative:text" filled="f" stroked="f">
+            <v:textbox style="mso-next-textbox:#_x0000_s1069">
+              <w:txbxContent>
+                <w:p>
+                  <w:pPr>
+                    <w:rPr>
+                      <w:rFonts w:ascii="Bahnschrift SemiBold" w:hAnsi="Bahnschrift SemiBold"/>
+                      <w:color w:val="FFFFFF" w:themeColor="background1"/>
+                      <w:sz w:val="26"/>
+                      <w:szCs w:val="26"/>
+                    </w:rPr>
+                  </w:pPr>
+                  <w:r>
+                    <w:rPr>
+                      <w:rFonts w:ascii="Bahnschrift SemiBold" w:hAnsi="Bahnschrift SemiBold"/>
+                      <w:color w:val="FFFFFF" w:themeColor="background1"/>
+                      <w:sz w:val="24"/>
+                      <w:szCs w:val="26"/>
+                    </w:rPr>
+                    <w:t>Netlify</w:t>
+                  </w:r>
+                </w:p>
+              </w:txbxContent>
+            </v:textbox>
+          </v:shape>
+        </w:pict>
+      </w:r>
+      <w:r>
+        <w:rPr>
+          <w:noProof/>
+        </w:rPr>
+        <w:pict>
+          <v:shape id="_x0000_s1074" type="#_x0000_t202" style="position:absolute;margin-left:225pt;margin-top:784.5pt;width:57.75pt;height:23.05pt;z-index:251729920;mso-position-horizontal-relative:text;mso-position-vertical-relative:text" filled="f" stroked="f">
+            <v:textbox style="mso-next-textbox:#_x0000_s1074">
+              <w:txbxContent>
+                <w:p>
+                  <w:pPr>
+                    <w:spacing w:after="0" w:line="240" w:lineRule="auto"/>
+                    <w:rPr>
+                      <w:rFonts w:ascii="Bahnschrift SemiBold" w:hAnsi="Bahnschrift SemiBold"/>
+                      <w:color w:val="FFFFFF" w:themeColor="background1"/>
+                      <w:sz w:val="24"/>
+                      <w:szCs w:val="26"/>
+                    </w:rPr>
+                  </w:pPr>
+                  <w:r>
+                    <w:rPr>
+                      <w:rFonts w:ascii="Bahnschrift SemiBold" w:hAnsi="Bahnschrift SemiBold"/>
+                      <w:color w:val="FFFFFF" w:themeColor="background1"/>
+                      <w:sz w:val="24"/>
+                      <w:szCs w:val="26"/>
+                    </w:rPr>
+                    <w:t>CI/CD</w:t>
+                  </w:r>
+                </w:p>
+              </w:txbxContent>
+            </v:textbox>
+          </v:shape>
+        </w:pict>
+      </w:r>
+      <w:r>
+        <w:rPr>
+          <w:noProof/>
+        </w:rPr>
+        <w:pict>
+          <v:shape id="_x0000_s1066" type="#_x0000_t202" style="position:absolute;margin-left:224.25pt;margin-top:757.5pt;width:82.5pt;height:23.25pt;z-index:251721728;mso-position-horizontal-relative:text;mso-position-vertical-relative:text" filled="f" stroked="f">
+            <v:textbox style="mso-next-textbox:#_x0000_s1066">
+              <w:txbxContent>
+                <w:p>
+                  <w:pPr>
+                    <w:rPr>
+                      <w:rFonts w:ascii="Bahnschrift SemiBold" w:hAnsi="Bahnschrift SemiBold"/>
+                      <w:color w:val="FFFFFF" w:themeColor="background1"/>
+                      <w:sz w:val="24"/>
+                      <w:szCs w:val="26"/>
+                    </w:rPr>
+                  </w:pPr>
+                  <w:r>
+                    <w:rPr>
+                      <w:rFonts w:ascii="Bahnschrift SemiBold" w:hAnsi="Bahnschrift SemiBold"/>
+                      <w:color w:val="FFFFFF" w:themeColor="background1"/>
+                      <w:sz w:val="24"/>
+                      <w:szCs w:val="26"/>
+                    </w:rPr>
+                    <w:t>Mongo DB</w:t>
+                  </w:r>
+                </w:p>
+              </w:txbxContent>
+            </v:textbox>
+          </v:shape>
+        </w:pict>
+      </w:r>
+      <w:r>
+        <w:rPr>
+          <w:noProof/>
+        </w:rPr>
+        <w:pict>
+          <v:shape id="_x0000_s1065" type="#_x0000_t202" style="position:absolute;margin-left:224.25pt;margin-top:729.75pt;width:82.5pt;height:23.25pt;z-index:251720704;mso-position-horizontal-relative:text;mso-position-vertical-relative:text" filled="f" stroked="f">
+            <v:textbox style="mso-next-textbox:#_x0000_s1065">
+              <w:txbxContent>
+                <w:p>
+                  <w:pPr>
+                    <w:rPr>
+                      <w:rFonts w:ascii="Bahnschrift SemiBold" w:hAnsi="Bahnschrift SemiBold"/>
+                      <w:color w:val="FFFFFF" w:themeColor="background1"/>
+                      <w:sz w:val="24"/>
+                      <w:szCs w:val="26"/>
+                    </w:rPr>
+                  </w:pPr>
+                  <w:r>
+                    <w:rPr>
+                      <w:rFonts w:ascii="Bahnschrift SemiBold" w:hAnsi="Bahnschrift SemiBold"/>
+                      <w:color w:val="FFFFFF" w:themeColor="background1"/>
+                      <w:sz w:val="24"/>
+                      <w:szCs w:val="26"/>
+                    </w:rPr>
+                    <w:t>Express JS</w:t>
+                  </w:r>
+                </w:p>
+              </w:txbxContent>
+            </v:textbox>
+          </v:shape>
+        </w:pict>
+      </w:r>
+      <w:r>
+        <w:rPr>
+          <w:noProof/>
+        </w:rPr>
+        <w:pict>
+          <v:shape id="_x0000_s1064" type="#_x0000_t202" style="position:absolute;margin-left:224.25pt;margin-top:701.25pt;width:66.75pt;height:23.25pt;z-index:251719680;mso-position-horizontal-relative:text;mso-position-vertical-relative:text" filled="f" stroked="f">
+            <v:textbox style="mso-next-textbox:#_x0000_s1064">
+              <w:txbxContent>
+                <w:p>
+                  <w:pPr>
+                    <w:rPr>
+                      <w:rFonts w:ascii="Bahnschrift SemiBold" w:hAnsi="Bahnschrift SemiBold"/>
+                      <w:color w:val="FFFFFF" w:themeColor="background1"/>
+                      <w:sz w:val="24"/>
+                      <w:szCs w:val="24"/>
+                    </w:rPr>
+                  </w:pPr>
+                  <w:r>
+                    <w:rPr>
+                      <w:rFonts w:ascii="Bahnschrift SemiBold" w:hAnsi="Bahnschrift SemiBold"/>
+                      <w:color w:val="FFFFFF" w:themeColor="background1"/>
+                      <w:sz w:val="24"/>
+                      <w:szCs w:val="24"/>
+                    </w:rPr>
+                    <w:t>Node JS</w:t>
+                  </w:r>
+                </w:p>
+              </w:txbxContent>
+            </v:textbox>
+          </v:shape>
+        </w:pict>
+      </w:r>
+      <w:r>
+        <w:rPr>
+          <w:noProof/>
+        </w:rPr>
+        <w:drawing>
+          <wp:anchor distT="0" distB="0" distL="114300" distR="114300" simplePos="0" relativeHeight="251741184" behindDoc="0" locked="0" layoutInCell="1" allowOverlap="1">
+            <wp:simplePos x="0" y="0"/>
+            <wp:positionH relativeFrom="column">
+              <wp:posOffset>2638425</wp:posOffset>
+            </wp:positionH>
+            <wp:positionV relativeFrom="paragraph">
+              <wp:posOffset>9963150</wp:posOffset>
+            </wp:positionV>
+            <wp:extent cx="257175" cy="257175"/>
+            <wp:effectExtent l="19050" t="0" r="9525" b="0"/>
+            <wp:wrapNone/>
+            <wp:docPr id="8" name="Picture 4" descr="map-marker-alt-solid.png"/>
+            <wp:cNvGraphicFramePr>
+              <a:graphicFrameLocks xmlns:a="http://schemas.openxmlformats.org/drawingml/2006/main" noChangeAspect="1"/>
+            </wp:cNvGraphicFramePr>
+            <a:graphic xmlns:a="http://schemas.openxmlformats.org/drawingml/2006/main">
+              <a:graphicData uri="http://schemas.openxmlformats.org/drawingml/2006/picture">
+                <pic:pic xmlns:pic="http://schemas.openxmlformats.org/drawingml/2006/picture">
+                  <pic:nvPicPr>
+                    <pic:cNvPr id="0" name="map-marker-alt-solid.png"/>
+                    <pic:cNvPicPr/>
+                  </pic:nvPicPr>
+                  <pic:blipFill>
+                    <a:blip r:embed="rId30" cstate="print"/>
+                    <a:stretch>
+                      <a:fillRect/>
+                    </a:stretch>
+                  </pic:blipFill>
+                  <pic:spPr>
+                    <a:xfrm>
+                      <a:off x="0" y="0"/>
+                      <a:ext cx="257175" cy="257175"/>
+                    </a:xfrm>
+                    <a:prstGeom prst="rect">
+                      <a:avLst/>
+                    </a:prstGeom>
+                  </pic:spPr>
+                </pic:pic>
+              </a:graphicData>
+            </a:graphic>
+          </wp:anchor>
+        </w:drawing>
+      </w:r>
+      <w:r>
+        <w:rPr>
+          <w:noProof/>
+        </w:rPr>
+        <w:drawing>
+          <wp:anchor distT="0" distB="0" distL="114300" distR="114300" simplePos="0" relativeHeight="251739136" behindDoc="0" locked="0" layoutInCell="1" allowOverlap="1">
+            <wp:simplePos x="0" y="0"/>
+            <wp:positionH relativeFrom="column">
+              <wp:posOffset>2619375</wp:posOffset>
+            </wp:positionH>
+            <wp:positionV relativeFrom="paragraph">
+              <wp:posOffset>9629775</wp:posOffset>
+            </wp:positionV>
+            <wp:extent cx="257175" cy="257175"/>
+            <wp:effectExtent l="0" t="0" r="0" b="0"/>
+            <wp:wrapNone/>
+            <wp:docPr id="5" name="Picture 4" descr="map-marker-alt-solid.png"/>
+            <wp:cNvGraphicFramePr>
+              <a:graphicFrameLocks xmlns:a="http://schemas.openxmlformats.org/drawingml/2006/main" noChangeAspect="1"/>
+            </wp:cNvGraphicFramePr>
+            <a:graphic xmlns:a="http://schemas.openxmlformats.org/drawingml/2006/main">
+              <a:graphicData uri="http://schemas.openxmlformats.org/drawingml/2006/picture">
+                <pic:pic xmlns:pic="http://schemas.openxmlformats.org/drawingml/2006/picture">
+                  <pic:nvPicPr>
+                    <pic:cNvPr id="0" name="map-marker-alt-solid.png"/>
+                    <pic:cNvPicPr/>
+                  </pic:nvPicPr>
+                  <pic:blipFill>
+                    <a:blip r:embed="rId31" cstate="print"/>
+                    <a:stretch>
+                      <a:fillRect/>
+                    </a:stretch>
+                  </pic:blipFill>
+                  <pic:spPr>
+                    <a:xfrm>
+                      <a:off x="0" y="0"/>
+                      <a:ext cx="257175" cy="257175"/>
+                    </a:xfrm>
+                    <a:prstGeom prst="rect">
+                      <a:avLst/>
+                    </a:prstGeom>
+                  </pic:spPr>
+                </pic:pic>
+              </a:graphicData>
+            </a:graphic>
+          </wp:anchor>
+        </w:drawing>
+      </w:r>
+      <w:r>
+        <w:rPr>
+          <w:noProof/>
+        </w:rPr>
+        <w:drawing>
           <wp:anchor distT="0" distB="0" distL="114300" distR="114300" simplePos="0" relativeHeight="251737088" behindDoc="0" locked="0" layoutInCell="1" allowOverlap="1">
             <wp:simplePos x="0" y="0"/>
             <wp:positionH relativeFrom="column">
@@ -3070,7 +3357,7 @@
                     <pic:cNvPicPr/>
                   </pic:nvPicPr>
                   <pic:blipFill>
-                    <a:blip r:embed="rId29" cstate="print"/>
+                    <a:blip r:embed="rId32" cstate="print"/>
                     <a:stretch>
                       <a:fillRect/>
                     </a:stretch>
@@ -3118,7 +3405,7 @@
                     <pic:cNvPicPr/>
                   </pic:nvPicPr>
                   <pic:blipFill>
-                    <a:blip r:embed="rId30" cstate="print"/>
+                    <a:blip r:embed="rId33" cstate="print"/>
                     <a:stretch>
                       <a:fillRect/>
                     </a:stretch>
@@ -3207,7 +3494,7 @@
                     <pic:cNvPicPr/>
                   </pic:nvPicPr>
                   <pic:blipFill>
-                    <a:blip r:embed="rId31" cstate="print"/>
+                    <a:blip r:embed="rId34" cstate="print"/>
                     <a:stretch>
                       <a:fillRect/>
                     </a:stretch>
@@ -3244,14 +3531,6 @@
           <w:noProof/>
         </w:rPr>
         <w:pict>
-          <v:shape id="_x0000_s1149" type="#_x0000_t120" style="position:absolute;margin-left:208.5pt;margin-top:823.2pt;width:7.3pt;height:7.7pt;z-index:251817984;mso-position-horizontal-relative:text;mso-position-vertical-relative:text" fillcolor="#ffc000" stroked="f"/>
-        </w:pict>
-      </w:r>
-      <w:r>
-        <w:rPr>
-          <w:noProof/>
-        </w:rPr>
-        <w:pict>
           <v:shape id="_x0000_s1172" type="#_x0000_t202" style="position:absolute;margin-left:-4.45pt;margin-top:815.25pt;width:186.7pt;height:28.5pt;z-index:251849728;mso-position-horizontal-relative:text;mso-position-vertical-relative:text" filled="f" stroked="f">
             <v:textbox style="mso-next-textbox:#_x0000_s1172">
               <w:txbxContent>
@@ -3267,7 +3546,7 @@
                   <w:r>
                     <w:t xml:space="preserve"> </w:t>
                   </w:r>
-                  <w:hyperlink r:id="rId32" w:history="1">
+                  <w:hyperlink r:id="rId35" w:history="1">
                     <w:r>
                       <w:rPr>
                         <w:rStyle w:val="Hyperlink"/>
@@ -3329,7 +3608,7 @@
                     <pic:cNvPicPr/>
                   </pic:nvPicPr>
                   <pic:blipFill>
-                    <a:blip r:embed="rId33" cstate="print"/>
+                    <a:blip r:embed="rId36" cstate="print"/>
                     <a:stretch>
                       <a:fillRect/>
                     </a:stretch>
@@ -3377,7 +3656,7 @@
                     <pic:cNvPicPr/>
                   </pic:nvPicPr>
                   <pic:blipFill>
-                    <a:blip r:embed="rId34" cstate="print"/>
+                    <a:blip r:embed="rId37" cstate="print"/>
                     <a:stretch>
                       <a:fillRect/>
                     </a:stretch>
@@ -3494,7 +3773,7 @@
                     <pic:cNvPicPr/>
                   </pic:nvPicPr>
                   <pic:blipFill>
-                    <a:blip r:embed="rId35" cstate="print"/>
+                    <a:blip r:embed="rId38" cstate="print"/>
                     <a:stretch>
                       <a:fillRect/>
                     </a:stretch>
@@ -3577,7 +3856,7 @@
                     <pic:cNvPicPr/>
                   </pic:nvPicPr>
                   <pic:blipFill>
-                    <a:blip r:embed="rId36" cstate="print"/>
+                    <a:blip r:embed="rId39" cstate="print"/>
                     <a:stretch>
                       <a:fillRect/>
                     </a:stretch>
@@ -3649,172 +3928,6 @@
             <wp:effectExtent l="19050" t="0" r="9525" b="0"/>
             <wp:wrapNone/>
             <wp:docPr id="18" name="Picture 4" descr="map-marker-alt-solid.png"/>
-            <wp:cNvGraphicFramePr>
-              <a:graphicFrameLocks xmlns:a="http://schemas.openxmlformats.org/drawingml/2006/main" noChangeAspect="1"/>
-            </wp:cNvGraphicFramePr>
-            <a:graphic xmlns:a="http://schemas.openxmlformats.org/drawingml/2006/main">
-              <a:graphicData uri="http://schemas.openxmlformats.org/drawingml/2006/picture">
-                <pic:pic xmlns:pic="http://schemas.openxmlformats.org/drawingml/2006/picture">
-                  <pic:nvPicPr>
-                    <pic:cNvPr id="0" name="map-marker-alt-solid.png"/>
-                    <pic:cNvPicPr/>
-                  </pic:nvPicPr>
-                  <pic:blipFill>
-                    <a:blip r:embed="rId37" cstate="print"/>
-                    <a:stretch>
-                      <a:fillRect/>
-                    </a:stretch>
-                  </pic:blipFill>
-                  <pic:spPr>
-                    <a:xfrm>
-                      <a:off x="0" y="0"/>
-                      <a:ext cx="371475" cy="371475"/>
-                    </a:xfrm>
-                    <a:prstGeom prst="rect">
-                      <a:avLst/>
-                    </a:prstGeom>
-                  </pic:spPr>
-                </pic:pic>
-              </a:graphicData>
-            </a:graphic>
-          </wp:anchor>
-        </w:drawing>
-      </w:r>
-      <w:r>
-        <w:rPr>
-          <w:noProof/>
-        </w:rPr>
-        <w:drawing>
-          <wp:anchor distT="0" distB="0" distL="114300" distR="114300" simplePos="0" relativeHeight="251693056" behindDoc="0" locked="0" layoutInCell="1" allowOverlap="1">
-            <wp:simplePos x="0" y="0"/>
-            <wp:positionH relativeFrom="column">
-              <wp:posOffset>419100</wp:posOffset>
-            </wp:positionH>
-            <wp:positionV relativeFrom="paragraph">
-              <wp:posOffset>7296150</wp:posOffset>
-            </wp:positionV>
-            <wp:extent cx="371475" cy="371475"/>
-            <wp:effectExtent l="19050" t="0" r="9525" b="0"/>
-            <wp:wrapNone/>
-            <wp:docPr id="11" name="Picture 4" descr="map-marker-alt-solid.png"/>
-            <wp:cNvGraphicFramePr>
-              <a:graphicFrameLocks xmlns:a="http://schemas.openxmlformats.org/drawingml/2006/main" noChangeAspect="1"/>
-            </wp:cNvGraphicFramePr>
-            <a:graphic xmlns:a="http://schemas.openxmlformats.org/drawingml/2006/main">
-              <a:graphicData uri="http://schemas.openxmlformats.org/drawingml/2006/picture">
-                <pic:pic xmlns:pic="http://schemas.openxmlformats.org/drawingml/2006/picture">
-                  <pic:nvPicPr>
-                    <pic:cNvPr id="0" name="map-marker-alt-solid.png"/>
-                    <pic:cNvPicPr/>
-                  </pic:nvPicPr>
-                  <pic:blipFill>
-                    <a:blip r:embed="rId38" cstate="print"/>
-                    <a:stretch>
-                      <a:fillRect/>
-                    </a:stretch>
-                  </pic:blipFill>
-                  <pic:spPr>
-                    <a:xfrm>
-                      <a:off x="0" y="0"/>
-                      <a:ext cx="371475" cy="371475"/>
-                    </a:xfrm>
-                    <a:prstGeom prst="rect">
-                      <a:avLst/>
-                    </a:prstGeom>
-                  </pic:spPr>
-                </pic:pic>
-              </a:graphicData>
-            </a:graphic>
-          </wp:anchor>
-        </w:drawing>
-      </w:r>
-      <w:r>
-        <w:rPr>
-          <w:noProof/>
-        </w:rPr>
-        <w:pict>
-          <v:shape id="_x0000_s1053" type="#_x0000_t202" style="position:absolute;margin-left:8.25pt;margin-top:605.25pt;width:78.75pt;height:26.25pt;z-index:251694080;mso-position-horizontal-relative:text;mso-position-vertical-relative:text" filled="f" stroked="f" strokecolor="#e6aa03">
-            <v:textbox style="mso-next-textbox:#_x0000_s1053">
-              <w:txbxContent>
-                <w:p>
-                  <w:pPr>
-                    <w:rPr>
-                      <w:rFonts w:ascii="Bahnschrift SemiBold" w:hAnsi="Bahnschrift SemiBold"/>
-                      <w:b/>
-                      <w:color w:val="0F243E" w:themeColor="text2" w:themeShade="80"/>
-                      <w:sz w:val="26"/>
-                      <w:szCs w:val="26"/>
-                    </w:rPr>
-                  </w:pPr>
-                  <w:r>
-                    <w:rPr>
-                      <w:rFonts w:ascii="Bahnschrift SemiBold" w:hAnsi="Bahnschrift SemiBold"/>
-                      <w:b/>
-                      <w:color w:val="0F243E" w:themeColor="text2" w:themeShade="80"/>
-                      <w:sz w:val="26"/>
-                      <w:szCs w:val="26"/>
-                    </w:rPr>
-                    <w:t>JavaScript</w:t>
-                  </w:r>
-                </w:p>
-              </w:txbxContent>
-            </v:textbox>
-          </v:shape>
-        </w:pict>
-      </w:r>
-      <w:r>
-        <w:rPr>
-          <w:noProof/>
-        </w:rPr>
-        <w:pict>
-          <v:shape id="_x0000_s1051" type="#_x0000_t202" style="position:absolute;margin-left:9.75pt;margin-top:517.5pt;width:156.75pt;height:35.25pt;z-index:251691008;mso-position-horizontal-relative:text;mso-position-vertical-relative:text" fillcolor="#0f243e [1615]" strokecolor="#0f243e [1615]">
-            <v:shadow on="t" opacity=".5" offset="-6pt,-6pt"/>
-            <v:textbox style="mso-next-textbox:#_x0000_s1051">
-              <w:txbxContent>
-                <w:p>
-                  <w:pPr>
-                    <w:jc w:val="center"/>
-                    <w:rPr>
-                      <w:rFonts w:ascii="Bahnschrift SemiBold" w:hAnsi="Bahnschrift SemiBold"/>
-                      <w:color w:val="C6D9F1" w:themeColor="text2" w:themeTint="33"/>
-                      <w:sz w:val="44"/>
-                      <w:szCs w:val="44"/>
-                    </w:rPr>
-                  </w:pPr>
-                  <w:r>
-                    <w:rPr>
-                      <w:rFonts w:ascii="Bahnschrift SemiBold" w:hAnsi="Bahnschrift SemiBold"/>
-                      <w:color w:val="C6D9F1" w:themeColor="text2" w:themeTint="33"/>
-                      <w:sz w:val="44"/>
-                      <w:szCs w:val="44"/>
-                    </w:rPr>
-                    <w:t>Languages</w:t>
-                  </w:r>
-                </w:p>
-              </w:txbxContent>
-            </v:textbox>
-          </v:shape>
-        </w:pict>
-      </w:r>
-      <w:r>
-        <w:rPr>
-          <w:noProof/>
-        </w:rPr>
-        <w:drawing>
-          <wp:anchor distT="0" distB="0" distL="114300" distR="114300" simplePos="0" relativeHeight="251689984" behindDoc="0" locked="0" layoutInCell="1" allowOverlap="1">
-            <wp:simplePos x="0" y="0"/>
-            <wp:positionH relativeFrom="column">
-              <wp:posOffset>1247775</wp:posOffset>
-            </wp:positionH>
-            <wp:positionV relativeFrom="paragraph">
-              <wp:posOffset>5972175</wp:posOffset>
-            </wp:positionV>
-            <wp:extent cx="371475" cy="371475"/>
-            <wp:effectExtent l="19050" t="0" r="9525" b="0"/>
-            <wp:wrapNone/>
-            <wp:docPr id="7" name="Picture 4" descr="map-marker-alt-solid.png">
-              <a:hlinkClick xmlns:a="http://schemas.openxmlformats.org/drawingml/2006/main" r:id="rId39"/>
-            </wp:docPr>
             <wp:cNvGraphicFramePr>
               <a:graphicFrameLocks xmlns:a="http://schemas.openxmlformats.org/drawingml/2006/main" noChangeAspect="1"/>
             </wp:cNvGraphicFramePr>
@@ -3851,6 +3964,172 @@
           <w:noProof/>
         </w:rPr>
         <w:drawing>
+          <wp:anchor distT="0" distB="0" distL="114300" distR="114300" simplePos="0" relativeHeight="251693056" behindDoc="0" locked="0" layoutInCell="1" allowOverlap="1">
+            <wp:simplePos x="0" y="0"/>
+            <wp:positionH relativeFrom="column">
+              <wp:posOffset>419100</wp:posOffset>
+            </wp:positionH>
+            <wp:positionV relativeFrom="paragraph">
+              <wp:posOffset>7296150</wp:posOffset>
+            </wp:positionV>
+            <wp:extent cx="371475" cy="371475"/>
+            <wp:effectExtent l="19050" t="0" r="9525" b="0"/>
+            <wp:wrapNone/>
+            <wp:docPr id="11" name="Picture 4" descr="map-marker-alt-solid.png"/>
+            <wp:cNvGraphicFramePr>
+              <a:graphicFrameLocks xmlns:a="http://schemas.openxmlformats.org/drawingml/2006/main" noChangeAspect="1"/>
+            </wp:cNvGraphicFramePr>
+            <a:graphic xmlns:a="http://schemas.openxmlformats.org/drawingml/2006/main">
+              <a:graphicData uri="http://schemas.openxmlformats.org/drawingml/2006/picture">
+                <pic:pic xmlns:pic="http://schemas.openxmlformats.org/drawingml/2006/picture">
+                  <pic:nvPicPr>
+                    <pic:cNvPr id="0" name="map-marker-alt-solid.png"/>
+                    <pic:cNvPicPr/>
+                  </pic:nvPicPr>
+                  <pic:blipFill>
+                    <a:blip r:embed="rId41" cstate="print"/>
+                    <a:stretch>
+                      <a:fillRect/>
+                    </a:stretch>
+                  </pic:blipFill>
+                  <pic:spPr>
+                    <a:xfrm>
+                      <a:off x="0" y="0"/>
+                      <a:ext cx="371475" cy="371475"/>
+                    </a:xfrm>
+                    <a:prstGeom prst="rect">
+                      <a:avLst/>
+                    </a:prstGeom>
+                  </pic:spPr>
+                </pic:pic>
+              </a:graphicData>
+            </a:graphic>
+          </wp:anchor>
+        </w:drawing>
+      </w:r>
+      <w:r>
+        <w:rPr>
+          <w:noProof/>
+        </w:rPr>
+        <w:pict>
+          <v:shape id="_x0000_s1053" type="#_x0000_t202" style="position:absolute;margin-left:8.25pt;margin-top:605.25pt;width:78.75pt;height:26.25pt;z-index:251694080;mso-position-horizontal-relative:text;mso-position-vertical-relative:text" filled="f" stroked="f" strokecolor="#e6aa03">
+            <v:textbox style="mso-next-textbox:#_x0000_s1053">
+              <w:txbxContent>
+                <w:p>
+                  <w:pPr>
+                    <w:rPr>
+                      <w:rFonts w:ascii="Bahnschrift SemiBold" w:hAnsi="Bahnschrift SemiBold"/>
+                      <w:b/>
+                      <w:color w:val="0F243E" w:themeColor="text2" w:themeShade="80"/>
+                      <w:sz w:val="26"/>
+                      <w:szCs w:val="26"/>
+                    </w:rPr>
+                  </w:pPr>
+                  <w:r>
+                    <w:rPr>
+                      <w:rFonts w:ascii="Bahnschrift SemiBold" w:hAnsi="Bahnschrift SemiBold"/>
+                      <w:b/>
+                      <w:color w:val="0F243E" w:themeColor="text2" w:themeShade="80"/>
+                      <w:sz w:val="26"/>
+                      <w:szCs w:val="26"/>
+                    </w:rPr>
+                    <w:t>JavaScript</w:t>
+                  </w:r>
+                </w:p>
+              </w:txbxContent>
+            </v:textbox>
+          </v:shape>
+        </w:pict>
+      </w:r>
+      <w:r>
+        <w:rPr>
+          <w:noProof/>
+        </w:rPr>
+        <w:pict>
+          <v:shape id="_x0000_s1051" type="#_x0000_t202" style="position:absolute;margin-left:9.75pt;margin-top:517.5pt;width:156.75pt;height:35.25pt;z-index:251691008;mso-position-horizontal-relative:text;mso-position-vertical-relative:text" fillcolor="#0f243e [1615]" strokecolor="#0f243e [1615]">
+            <v:shadow on="t" opacity=".5" offset="-6pt,-6pt"/>
+            <v:textbox style="mso-next-textbox:#_x0000_s1051">
+              <w:txbxContent>
+                <w:p>
+                  <w:pPr>
+                    <w:jc w:val="center"/>
+                    <w:rPr>
+                      <w:rFonts w:ascii="Bahnschrift SemiBold" w:hAnsi="Bahnschrift SemiBold"/>
+                      <w:color w:val="C6D9F1" w:themeColor="text2" w:themeTint="33"/>
+                      <w:sz w:val="44"/>
+                      <w:szCs w:val="44"/>
+                    </w:rPr>
+                  </w:pPr>
+                  <w:r>
+                    <w:rPr>
+                      <w:rFonts w:ascii="Bahnschrift SemiBold" w:hAnsi="Bahnschrift SemiBold"/>
+                      <w:color w:val="C6D9F1" w:themeColor="text2" w:themeTint="33"/>
+                      <w:sz w:val="44"/>
+                      <w:szCs w:val="44"/>
+                    </w:rPr>
+                    <w:t>Languages</w:t>
+                  </w:r>
+                </w:p>
+              </w:txbxContent>
+            </v:textbox>
+          </v:shape>
+        </w:pict>
+      </w:r>
+      <w:r>
+        <w:rPr>
+          <w:noProof/>
+        </w:rPr>
+        <w:drawing>
+          <wp:anchor distT="0" distB="0" distL="114300" distR="114300" simplePos="0" relativeHeight="251689984" behindDoc="0" locked="0" layoutInCell="1" allowOverlap="1">
+            <wp:simplePos x="0" y="0"/>
+            <wp:positionH relativeFrom="column">
+              <wp:posOffset>1247775</wp:posOffset>
+            </wp:positionH>
+            <wp:positionV relativeFrom="paragraph">
+              <wp:posOffset>5972175</wp:posOffset>
+            </wp:positionV>
+            <wp:extent cx="371475" cy="371475"/>
+            <wp:effectExtent l="19050" t="0" r="9525" b="0"/>
+            <wp:wrapNone/>
+            <wp:docPr id="7" name="Picture 4" descr="map-marker-alt-solid.png">
+              <a:hlinkClick xmlns:a="http://schemas.openxmlformats.org/drawingml/2006/main" r:id="rId42"/>
+            </wp:docPr>
+            <wp:cNvGraphicFramePr>
+              <a:graphicFrameLocks xmlns:a="http://schemas.openxmlformats.org/drawingml/2006/main" noChangeAspect="1"/>
+            </wp:cNvGraphicFramePr>
+            <a:graphic xmlns:a="http://schemas.openxmlformats.org/drawingml/2006/main">
+              <a:graphicData uri="http://schemas.openxmlformats.org/drawingml/2006/picture">
+                <pic:pic xmlns:pic="http://schemas.openxmlformats.org/drawingml/2006/picture">
+                  <pic:nvPicPr>
+                    <pic:cNvPr id="0" name="map-marker-alt-solid.png"/>
+                    <pic:cNvPicPr/>
+                  </pic:nvPicPr>
+                  <pic:blipFill>
+                    <a:blip r:embed="rId43" cstate="print"/>
+                    <a:stretch>
+                      <a:fillRect/>
+                    </a:stretch>
+                  </pic:blipFill>
+                  <pic:spPr>
+                    <a:xfrm>
+                      <a:off x="0" y="0"/>
+                      <a:ext cx="371475" cy="371475"/>
+                    </a:xfrm>
+                    <a:prstGeom prst="rect">
+                      <a:avLst/>
+                    </a:prstGeom>
+                  </pic:spPr>
+                </pic:pic>
+              </a:graphicData>
+            </a:graphic>
+          </wp:anchor>
+        </w:drawing>
+      </w:r>
+      <w:r>
+        <w:rPr>
+          <w:noProof/>
+        </w:rPr>
+        <w:drawing>
           <wp:anchor distT="0" distB="0" distL="114300" distR="114300" simplePos="0" relativeHeight="251685888" behindDoc="0" locked="0" layoutInCell="1" allowOverlap="1">
             <wp:simplePos x="0" y="0"/>
             <wp:positionH relativeFrom="column">
@@ -3863,7 +4142,7 @@
             <wp:effectExtent l="19050" t="0" r="9525" b="0"/>
             <wp:wrapNone/>
             <wp:docPr id="3" name="Picture 4" descr="map-marker-alt-solid.png">
-              <a:hlinkClick xmlns:a="http://schemas.openxmlformats.org/drawingml/2006/main" r:id="rId41"/>
+              <a:hlinkClick xmlns:a="http://schemas.openxmlformats.org/drawingml/2006/main" r:id="rId44"/>
             </wp:docPr>
             <wp:cNvGraphicFramePr>
               <a:graphicFrameLocks xmlns:a="http://schemas.openxmlformats.org/drawingml/2006/main" noChangeAspect="1"/>
@@ -3876,7 +4155,7 @@
                     <pic:cNvPicPr/>
                   </pic:nvPicPr>
                   <pic:blipFill>
-                    <a:blip r:embed="rId42" cstate="print"/>
+                    <a:blip r:embed="rId45" cstate="print"/>
                     <a:stretch>
                       <a:fillRect/>
                     </a:stretch>
@@ -3913,7 +4192,7 @@
             <wp:effectExtent l="19050" t="0" r="9525" b="0"/>
             <wp:wrapNone/>
             <wp:docPr id="2" name="Picture 4" descr="map-marker-alt-solid.png">
-              <a:hlinkClick xmlns:a="http://schemas.openxmlformats.org/drawingml/2006/main" r:id="rId43"/>
+              <a:hlinkClick xmlns:a="http://schemas.openxmlformats.org/drawingml/2006/main" r:id="rId46"/>
             </wp:docPr>
             <wp:cNvGraphicFramePr>
               <a:graphicFrameLocks xmlns:a="http://schemas.openxmlformats.org/drawingml/2006/main" noChangeAspect="1"/>
@@ -3926,7 +4205,7 @@
                     <pic:cNvPicPr/>
                   </pic:nvPicPr>
                   <pic:blipFill>
-                    <a:blip r:embed="rId44" cstate="print"/>
+                    <a:blip r:embed="rId47" cstate="print"/>
                     <a:stretch>
                       <a:fillRect/>
                     </a:stretch>
@@ -3963,7 +4242,7 @@
             <wp:effectExtent l="19050" t="0" r="9525" b="0"/>
             <wp:wrapNone/>
             <wp:docPr id="4" name="Picture 4" descr="map-marker-alt-solid.png">
-              <a:hlinkClick xmlns:a="http://schemas.openxmlformats.org/drawingml/2006/main" r:id="rId45"/>
+              <a:hlinkClick xmlns:a="http://schemas.openxmlformats.org/drawingml/2006/main" r:id="rId48"/>
             </wp:docPr>
             <wp:cNvGraphicFramePr>
               <a:graphicFrameLocks xmlns:a="http://schemas.openxmlformats.org/drawingml/2006/main" noChangeAspect="1"/>
@@ -3976,7 +4255,7 @@
                     <pic:cNvPicPr/>
                   </pic:nvPicPr>
                   <pic:blipFill>
-                    <a:blip r:embed="rId46" cstate="print"/>
+                    <a:blip r:embed="rId49" cstate="print"/>
                     <a:stretch>
                       <a:fillRect/>
                     </a:stretch>
@@ -4013,7 +4292,7 @@
             <wp:effectExtent l="19050" t="0" r="9525" b="0"/>
             <wp:wrapNone/>
             <wp:docPr id="17" name="Picture 4" descr="map-marker-alt-solid.png">
-              <a:hlinkClick xmlns:a="http://schemas.openxmlformats.org/drawingml/2006/main" r:id="rId47"/>
+              <a:hlinkClick xmlns:a="http://schemas.openxmlformats.org/drawingml/2006/main" r:id="rId50"/>
             </wp:docPr>
             <wp:cNvGraphicFramePr>
               <a:graphicFrameLocks xmlns:a="http://schemas.openxmlformats.org/drawingml/2006/main" noChangeAspect="1"/>
@@ -4026,7 +4305,7 @@
                     <pic:cNvPicPr/>
                   </pic:nvPicPr>
                   <pic:blipFill>
-                    <a:blip r:embed="rId48" cstate="print"/>
+                    <a:blip r:embed="rId51" cstate="print"/>
                     <a:stretch>
                       <a:fillRect/>
                     </a:stretch>
@@ -4097,7 +4376,7 @@
             <wp:effectExtent l="19050" t="0" r="9525" b="0"/>
             <wp:wrapNone/>
             <wp:docPr id="14" name="Picture 4" descr="map-marker-alt-solid.png">
-              <a:hlinkClick xmlns:a="http://schemas.openxmlformats.org/drawingml/2006/main" r:id="rId17"/>
+              <a:hlinkClick xmlns:a="http://schemas.openxmlformats.org/drawingml/2006/main" r:id="rId21"/>
             </wp:docPr>
             <wp:cNvGraphicFramePr>
               <a:graphicFrameLocks xmlns:a="http://schemas.openxmlformats.org/drawingml/2006/main" noChangeAspect="1"/>
@@ -4110,7 +4389,7 @@
                     <pic:cNvPicPr/>
                   </pic:nvPicPr>
                   <pic:blipFill>
-                    <a:blip r:embed="rId49" cstate="print"/>
+                    <a:blip r:embed="rId52" cstate="print"/>
                     <a:stretch>
                       <a:fillRect/>
                     </a:stretch>
@@ -4158,7 +4437,7 @@
                     <pic:cNvPicPr/>
                   </pic:nvPicPr>
                   <pic:blipFill>
-                    <a:blip r:embed="rId50" cstate="print"/>
+                    <a:blip r:embed="rId53" cstate="print"/>
                     <a:stretch>
                       <a:fillRect/>
                     </a:stretch>
@@ -4167,54 +4446,6 @@
                     <a:xfrm>
                       <a:off x="0" y="0"/>
                       <a:ext cx="257175" cy="257175"/>
-                    </a:xfrm>
-                    <a:prstGeom prst="rect">
-                      <a:avLst/>
-                    </a:prstGeom>
-                  </pic:spPr>
-                </pic:pic>
-              </a:graphicData>
-            </a:graphic>
-          </wp:anchor>
-        </w:drawing>
-      </w:r>
-      <w:r>
-        <w:rPr>
-          <w:noProof/>
-        </w:rPr>
-        <w:drawing>
-          <wp:anchor distT="0" distB="0" distL="114300" distR="114300" simplePos="0" relativeHeight="251710464" behindDoc="0" locked="0" layoutInCell="1" allowOverlap="1">
-            <wp:simplePos x="0" y="0"/>
-            <wp:positionH relativeFrom="column">
-              <wp:posOffset>95250</wp:posOffset>
-            </wp:positionH>
-            <wp:positionV relativeFrom="paragraph">
-              <wp:posOffset>2867025</wp:posOffset>
-            </wp:positionV>
-            <wp:extent cx="228600" cy="304800"/>
-            <wp:effectExtent l="19050" t="0" r="0" b="0"/>
-            <wp:wrapNone/>
-            <wp:docPr id="23" name="Picture 4" descr="map-marker-alt-solid.png"/>
-            <wp:cNvGraphicFramePr>
-              <a:graphicFrameLocks xmlns:a="http://schemas.openxmlformats.org/drawingml/2006/main" noChangeAspect="1"/>
-            </wp:cNvGraphicFramePr>
-            <a:graphic xmlns:a="http://schemas.openxmlformats.org/drawingml/2006/main">
-              <a:graphicData uri="http://schemas.openxmlformats.org/drawingml/2006/picture">
-                <pic:pic xmlns:pic="http://schemas.openxmlformats.org/drawingml/2006/picture">
-                  <pic:nvPicPr>
-                    <pic:cNvPr id="0" name="map-marker-alt-solid.png"/>
-                    <pic:cNvPicPr/>
-                  </pic:nvPicPr>
-                  <pic:blipFill>
-                    <a:blip r:embed="rId51" cstate="print"/>
-                    <a:stretch>
-                      <a:fillRect/>
-                    </a:stretch>
-                  </pic:blipFill>
-                  <pic:spPr>
-                    <a:xfrm>
-                      <a:off x="0" y="0"/>
-                      <a:ext cx="228600" cy="304800"/>
                     </a:xfrm>
                     <a:prstGeom prst="rect">
                       <a:avLst/>
@@ -4286,7 +4517,7 @@
                     <pic:cNvPicPr/>
                   </pic:nvPicPr>
                   <pic:blipFill>
-                    <a:blip r:embed="rId52" cstate="print"/>
+                    <a:blip r:embed="rId54" cstate="print"/>
                     <a:stretch>
                       <a:fillRect/>
                     </a:stretch>
@@ -4334,7 +4565,7 @@
                     <pic:cNvPicPr/>
                   </pic:nvPicPr>
                   <pic:blipFill>
-                    <a:blip r:embed="rId53" cstate="print"/>
+                    <a:blip r:embed="rId55" cstate="print"/>
                     <a:stretch>
                       <a:fillRect/>
                     </a:stretch>
@@ -4382,7 +4613,7 @@
                     <pic:cNvPicPr/>
                   </pic:nvPicPr>
                   <pic:blipFill>
-                    <a:blip r:embed="rId54" cstate="print"/>
+                    <a:blip r:embed="rId56" cstate="print"/>
                     <a:stretch>
                       <a:fillRect/>
                     </a:stretch>
@@ -4430,7 +4661,7 @@
                     <pic:cNvPicPr/>
                   </pic:nvPicPr>
                   <pic:blipFill>
-                    <a:blip r:embed="rId55" cstate="print"/>
+                    <a:blip r:embed="rId57" cstate="print"/>
                     <a:stretch>
                       <a:fillRect/>
                     </a:stretch>
@@ -4478,7 +4709,7 @@
                     <pic:cNvPicPr/>
                   </pic:nvPicPr>
                   <pic:blipFill>
-                    <a:blip r:embed="rId56" cstate="print"/>
+                    <a:blip r:embed="rId58" cstate="print"/>
                     <a:stretch>
                       <a:fillRect/>
                     </a:stretch>
@@ -4532,217 +4763,6 @@
             </v:textbox>
           </v:shape>
         </w:pict>
-      </w:r>
-      <w:r>
-        <w:rPr>
-          <w:noProof/>
-        </w:rPr>
-        <w:pict>
-          <v:shape id="_x0000_s1038" type="#_x0000_t202" style="position:absolute;margin-left:231.65pt;margin-top:8.25pt;width:341.4pt;height:35.25pt;z-index:251661312;mso-position-horizontal-relative:text;mso-position-vertical-relative:text" fillcolor="#0f243e [1615]" strokecolor="#0f243e [1615]">
-            <v:textbox style="mso-next-textbox:#_x0000_s1038">
-              <w:txbxContent>
-                <w:p>
-                  <w:pPr>
-                    <w:jc w:val="center"/>
-                    <w:rPr>
-                      <w:rFonts w:ascii="Bahnschrift SemiBold" w:hAnsi="Bahnschrift SemiBold"/>
-                      <w:color w:val="C6D9F1" w:themeColor="text2" w:themeTint="33"/>
-                      <w:sz w:val="40"/>
-                    </w:rPr>
-                  </w:pPr>
-                  <w:r>
-                    <w:rPr>
-                      <w:rFonts w:ascii="Bahnschrift SemiBold" w:hAnsi="Bahnschrift SemiBold"/>
-                      <w:color w:val="C6D9F1" w:themeColor="text2" w:themeTint="33"/>
-                      <w:sz w:val="40"/>
-                    </w:rPr>
-                    <w:t xml:space="preserve">| </w:t>
-                  </w:r>
-                  <w:r>
-                    <w:rPr>
-                      <w:rFonts w:ascii="Bahnschrift SemiBold" w:hAnsi="Bahnschrift SemiBold"/>
-                      <w:color w:val="C6D9F1" w:themeColor="text2" w:themeTint="33"/>
-                      <w:sz w:val="40"/>
-                    </w:rPr>
-                    <w:t>Full Stack Developer</w:t>
-                  </w:r>
-                  <w:r>
-                    <w:rPr>
-                      <w:rFonts w:ascii="Bahnschrift SemiBold" w:hAnsi="Bahnschrift SemiBold"/>
-                      <w:color w:val="C6D9F1" w:themeColor="text2" w:themeTint="33"/>
-                      <w:sz w:val="40"/>
-                    </w:rPr>
-                    <w:t xml:space="preserve"> | Freelancer</w:t>
-                  </w:r>
-                  <w:r>
-                    <w:rPr>
-                      <w:rFonts w:ascii="Bahnschrift SemiBold" w:hAnsi="Bahnschrift SemiBold"/>
-                      <w:color w:val="C6D9F1" w:themeColor="text2" w:themeTint="33"/>
-                      <w:sz w:val="40"/>
-                    </w:rPr>
-                    <w:t xml:space="preserve"> |</w:t>
-                  </w:r>
-                </w:p>
-              </w:txbxContent>
-            </v:textbox>
-          </v:shape>
-        </w:pict>
-      </w:r>
-      <w:r>
-        <w:rPr>
-          <w:noProof/>
-        </w:rPr>
-        <w:pict>
-          <v:shape id="_x0000_s1162" type="#_x0000_t202" style="position:absolute;margin-left:6.8pt;margin-top:145.55pt;width:184.5pt;height:22.9pt;z-index:251842560;mso-position-horizontal-relative:text;mso-position-vertical-relative:text" filled="f" stroked="f">
-            <v:textbox style="mso-next-textbox:#_x0000_s1162">
-              <w:txbxContent>
-                <w:p>
-                  <w:pPr>
-                    <w:jc w:val="center"/>
-                    <w:rPr>
-                      <w:rFonts w:ascii="Bahnschrift SemiBold" w:hAnsi="Bahnschrift SemiBold" w:cs="Arial"/>
-                      <w:color w:val="C6D9F1" w:themeColor="text2" w:themeTint="33"/>
-                      <w:sz w:val="28"/>
-                    </w:rPr>
-                  </w:pPr>
-                  <w:r>
-                    <w:rPr>
-                      <w:rFonts w:ascii="Bahnschrift SemiBold" w:hAnsi="Bahnschrift SemiBold" w:cs="Arial"/>
-                      <w:color w:val="C6D9F1" w:themeColor="text2" w:themeTint="33"/>
-                      <w:sz w:val="28"/>
-                    </w:rPr>
-                    <w:t>Believe | Build | Deploy</w:t>
-                  </w:r>
-                </w:p>
-              </w:txbxContent>
-            </v:textbox>
-          </v:shape>
-        </w:pict>
-      </w:r>
-      <w:r>
-        <w:rPr>
-          <w:noProof/>
-        </w:rPr>
-        <w:pict>
-          <v:shape id="_x0000_s1036" type="#_x0000_t202" style="position:absolute;margin-left:3.75pt;margin-top:76pt;width:186.75pt;height:71.25pt;z-index:251659264;mso-position-horizontal-relative:text;mso-position-vertical-relative:text" fillcolor="#0f243e [1615]" strokecolor="#0f243e [1615]">
-            <v:textbox style="mso-next-textbox:#_x0000_s1036">
-              <w:txbxContent>
-                <w:p>
-                  <w:pPr>
-                    <w:spacing w:after="0" w:line="240" w:lineRule="auto"/>
-                    <w:jc w:val="center"/>
-                    <w:rPr>
-                      <w:rFonts w:ascii="Bahnschrift SemiBold" w:hAnsi="Bahnschrift SemiBold"/>
-                      <w:color w:val="FFFFFF" w:themeColor="background1"/>
-                      <w:sz w:val="56"/>
-                      <w:szCs w:val="50"/>
-                    </w:rPr>
-                  </w:pPr>
-                  <w:r>
-                    <w:rPr>
-                      <w:rFonts w:ascii="Bahnschrift SemiBold" w:hAnsi="Bahnschrift SemiBold"/>
-                      <w:color w:val="FFFFFF" w:themeColor="background1"/>
-                      <w:sz w:val="56"/>
-                      <w:szCs w:val="50"/>
-                    </w:rPr>
-                    <w:t>Allam</w:t>
-                  </w:r>
-                  <w:r>
-                    <w:rPr>
-                      <w:rFonts w:ascii="Bahnschrift SemiBold" w:hAnsi="Bahnschrift SemiBold"/>
-                      <w:color w:val="FFFFFF" w:themeColor="background1"/>
-                      <w:sz w:val="56"/>
-                      <w:szCs w:val="50"/>
-                    </w:rPr>
-                    <w:t xml:space="preserve"> </w:t>
-                  </w:r>
-                </w:p>
-                <w:p>
-                  <w:pPr>
-                    <w:spacing w:after="0"/>
-                    <w:jc w:val="center"/>
-                    <w:rPr>
-                      <w:rFonts w:ascii="Bahnschrift SemiBold" w:hAnsi="Bahnschrift SemiBold"/>
-                      <w:color w:val="FFFFFF" w:themeColor="background1"/>
-                      <w:sz w:val="56"/>
-                      <w:szCs w:val="50"/>
-                    </w:rPr>
-                  </w:pPr>
-                  <w:r>
-                    <w:rPr>
-                      <w:rFonts w:ascii="Bahnschrift SemiBold" w:hAnsi="Bahnschrift SemiBold"/>
-                      <w:color w:val="FFFFFF" w:themeColor="background1"/>
-                      <w:sz w:val="56"/>
-                      <w:szCs w:val="50"/>
-                    </w:rPr>
-                    <w:t>Nikhil Sai</w:t>
-                  </w:r>
-                </w:p>
-              </w:txbxContent>
-            </v:textbox>
-          </v:shape>
-        </w:pict>
-      </w:r>
-      <w:r>
-        <w:rPr>
-          <w:noProof/>
-        </w:rPr>
-        <w:drawing>
-          <wp:anchor distT="0" distB="0" distL="114300" distR="114300" simplePos="0" relativeHeight="251841536" behindDoc="0" locked="0" layoutInCell="1" allowOverlap="1">
-            <wp:simplePos x="0" y="0"/>
-            <wp:positionH relativeFrom="column">
-              <wp:posOffset>877196</wp:posOffset>
-            </wp:positionH>
-            <wp:positionV relativeFrom="paragraph">
-              <wp:posOffset>118334</wp:posOffset>
-            </wp:positionV>
-            <wp:extent cx="731296" cy="864160"/>
-            <wp:effectExtent l="38100" t="0" r="11654" b="240740"/>
-            <wp:wrapNone/>
-            <wp:docPr id="38" name="Picture 4" descr="map-marker-alt-solid.png"/>
-            <wp:cNvGraphicFramePr>
-              <a:graphicFrameLocks xmlns:a="http://schemas.openxmlformats.org/drawingml/2006/main" noChangeAspect="1"/>
-            </wp:cNvGraphicFramePr>
-            <a:graphic xmlns:a="http://schemas.openxmlformats.org/drawingml/2006/main">
-              <a:graphicData uri="http://schemas.openxmlformats.org/drawingml/2006/picture">
-                <pic:pic xmlns:pic="http://schemas.openxmlformats.org/drawingml/2006/picture">
-                  <pic:nvPicPr>
-                    <pic:cNvPr id="0" name="map-marker-alt-solid.png"/>
-                    <pic:cNvPicPr/>
-                  </pic:nvPicPr>
-                  <pic:blipFill>
-                    <a:blip r:embed="rId57" cstate="print"/>
-                    <a:stretch>
-                      <a:fillRect/>
-                    </a:stretch>
-                  </pic:blipFill>
-                  <pic:spPr>
-                    <a:xfrm>
-                      <a:off x="0" y="0"/>
-                      <a:ext cx="731296" cy="864160"/>
-                    </a:xfrm>
-                    <a:prstGeom prst="roundRect">
-                      <a:avLst>
-                        <a:gd name="adj" fmla="val 8594"/>
-                      </a:avLst>
-                    </a:prstGeom>
-                    <a:solidFill>
-                      <a:srgbClr val="FFFFFF">
-                        <a:shade val="85000"/>
-                      </a:srgbClr>
-                    </a:solidFill>
-                    <a:ln>
-                      <a:noFill/>
-                    </a:ln>
-                    <a:effectLst>
-                      <a:reflection blurRad="12700" stA="38000" endPos="28000" dist="5000" dir="5400000" sy="-100000" algn="bl" rotWithShape="0"/>
-                    </a:effectLst>
-                  </pic:spPr>
-                </pic:pic>
-              </a:graphicData>
-            </a:graphic>
-          </wp:anchor>
-        </w:drawing>
       </w:r>
     </w:p>
     <w:sectPr>
@@ -7337,7 +7357,7 @@
 </file>
 
 <file path=customXml/itemProps1.xml><?xml version="1.0" encoding="utf-8"?>
-<ds:datastoreItem xmlns:ds="http://schemas.openxmlformats.org/officeDocument/2006/customXml" ds:itemID="{05007743-BDB8-4544-A21F-713CA8A06166}">
+<ds:datastoreItem xmlns:ds="http://schemas.openxmlformats.org/officeDocument/2006/customXml" ds:itemID="{F7593574-7071-4CAE-AC2B-6F0E823BC537}">
   <ds:schemaRefs>
     <ds:schemaRef ds:uri="http://schemas.openxmlformats.org/officeDocument/2006/bibliography"/>
   </ds:schemaRefs>

</xml_diff>